<commit_message>
search and database update
A bunch of changes.
- Search needs the query required in doc
- made branches more descriptive.
</commit_message>
<xml_diff>
--- a/Project Report.docx
+++ b/Project Report.docx
@@ -27,6 +27,7 @@
           <w:rFonts w:ascii="Calibri" w:hAnsi="Calibri" w:cs="Calibri"/>
           <w:b/>
           <w:color w:val="auto"/>
+          <w:sz w:val="28"/>
         </w:rPr>
       </w:pPr>
       <w:r>
@@ -34,6 +35,7 @@
           <w:rFonts w:ascii="Calibri" w:hAnsi="Calibri" w:cs="Calibri"/>
           <w:b/>
           <w:color w:val="auto"/>
+          <w:sz w:val="28"/>
         </w:rPr>
         <w:t>Group 57 – Restaurant Reservation</w:t>
       </w:r>
@@ -46,6 +48,7 @@
           <w:rFonts w:ascii="Calibri" w:hAnsi="Calibri" w:cs="Calibri"/>
           <w:b/>
           <w:color w:val="auto"/>
+          <w:sz w:val="28"/>
         </w:rPr>
       </w:pPr>
       <w:r>
@@ -53,6 +56,7 @@
           <w:rFonts w:ascii="Calibri" w:hAnsi="Calibri" w:cs="Calibri"/>
           <w:b/>
           <w:color w:val="auto"/>
+          <w:sz w:val="28"/>
         </w:rPr>
         <w:t>Group Members:</w:t>
       </w:r>
@@ -64,12 +68,14 @@
         <w:rPr>
           <w:rFonts w:ascii="Calibri" w:hAnsi="Calibri" w:cs="Calibri"/>
           <w:color w:val="auto"/>
+          <w:sz w:val="24"/>
         </w:rPr>
       </w:pPr>
       <w:r>
         <w:rPr>
           <w:rFonts w:ascii="Calibri" w:hAnsi="Calibri" w:cs="Calibri"/>
           <w:color w:val="auto"/>
+          <w:sz w:val="24"/>
         </w:rPr>
         <w:t>Oliver Zheng</w:t>
       </w:r>
@@ -81,12 +87,14 @@
         <w:rPr>
           <w:rFonts w:ascii="Calibri" w:hAnsi="Calibri" w:cs="Calibri"/>
           <w:color w:val="auto"/>
+          <w:sz w:val="24"/>
         </w:rPr>
       </w:pPr>
       <w:r>
         <w:rPr>
           <w:rFonts w:ascii="Calibri" w:hAnsi="Calibri" w:cs="Calibri"/>
           <w:color w:val="auto"/>
+          <w:sz w:val="24"/>
         </w:rPr>
         <w:t>Adrianna Fu</w:t>
       </w:r>
@@ -98,12 +106,14 @@
         <w:rPr>
           <w:rFonts w:ascii="Calibri" w:hAnsi="Calibri" w:cs="Calibri"/>
           <w:color w:val="auto"/>
+          <w:sz w:val="24"/>
         </w:rPr>
       </w:pPr>
       <w:r>
         <w:rPr>
           <w:rFonts w:ascii="Calibri" w:hAnsi="Calibri" w:cs="Calibri"/>
           <w:color w:val="auto"/>
+          <w:sz w:val="24"/>
         </w:rPr>
         <w:t xml:space="preserve">Lua Jun Kai </w:t>
       </w:r>
@@ -112,6 +122,7 @@
         <w:rPr>
           <w:rFonts w:ascii="Calibri" w:hAnsi="Calibri" w:cs="Calibri"/>
           <w:color w:val="auto"/>
+          <w:sz w:val="24"/>
         </w:rPr>
         <w:t>Edenuis</w:t>
       </w:r>
@@ -150,14 +161,227 @@
     </w:p>
     <w:p>
       <w:pPr>
+        <w:pStyle w:val="ListParagraph"/>
+        <w:numPr>
+          <w:ilvl w:val="0"/>
+          <w:numId w:val="2"/>
+        </w:numPr>
         <w:rPr>
           <w:rFonts w:ascii="Calibri" w:eastAsiaTheme="majorEastAsia" w:hAnsi="Calibri" w:cs="Calibri"/>
-          <w:sz w:val="26"/>
+          <w:b/>
+          <w:sz w:val="28"/>
           <w:szCs w:val="26"/>
         </w:rPr>
       </w:pPr>
-      <w:bookmarkStart w:id="0" w:name="_GoBack"/>
-      <w:bookmarkEnd w:id="0"/>
+      <w:r>
+        <w:rPr>
+          <w:rFonts w:ascii="Calibri" w:eastAsiaTheme="majorEastAsia" w:hAnsi="Calibri" w:cs="Calibri"/>
+          <w:b/>
+          <w:sz w:val="28"/>
+          <w:szCs w:val="26"/>
+        </w:rPr>
+        <w:lastRenderedPageBreak/>
+        <w:t>Project Responsibilities:</w:t>
+      </w:r>
+    </w:p>
+    <w:tbl>
+      <w:tblPr>
+        <w:tblStyle w:val="TableGrid"/>
+        <w:tblW w:w="0" w:type="auto"/>
+        <w:tblInd w:w="1080" w:type="dxa"/>
+        <w:tblLook w:val="04A0" w:firstRow="1" w:lastRow="0" w:firstColumn="1" w:lastColumn="0" w:noHBand="0" w:noVBand="1"/>
+      </w:tblPr>
+      <w:tblGrid>
+        <w:gridCol w:w="1615"/>
+        <w:gridCol w:w="6655"/>
+      </w:tblGrid>
+      <w:tr>
+        <w:tc>
+          <w:tcPr>
+            <w:tcW w:w="1615" w:type="dxa"/>
+          </w:tcPr>
+          <w:p>
+            <w:pPr>
+              <w:jc w:val="both"/>
+              <w:rPr>
+                <w:rFonts w:ascii="Calibri" w:eastAsiaTheme="majorEastAsia" w:hAnsi="Calibri" w:cs="Calibri"/>
+                <w:sz w:val="28"/>
+                <w:szCs w:val="26"/>
+              </w:rPr>
+            </w:pPr>
+            <w:r>
+              <w:rPr>
+                <w:rFonts w:ascii="Calibri" w:eastAsiaTheme="majorEastAsia" w:hAnsi="Calibri" w:cs="Calibri"/>
+                <w:sz w:val="28"/>
+                <w:szCs w:val="26"/>
+              </w:rPr>
+              <w:t>Oliver</w:t>
+            </w:r>
+            <w:r>
+              <w:rPr>
+                <w:rFonts w:ascii="Calibri" w:eastAsiaTheme="majorEastAsia" w:hAnsi="Calibri" w:cs="Calibri"/>
+                <w:sz w:val="28"/>
+                <w:szCs w:val="26"/>
+              </w:rPr>
+              <w:t xml:space="preserve"> </w:t>
+            </w:r>
+            <w:r>
+              <w:rPr>
+                <w:rFonts w:ascii="Calibri" w:eastAsiaTheme="majorEastAsia" w:hAnsi="Calibri" w:cs="Calibri"/>
+                <w:sz w:val="28"/>
+                <w:szCs w:val="26"/>
+              </w:rPr>
+              <w:t xml:space="preserve">Zheng </w:t>
+            </w:r>
+          </w:p>
+        </w:tc>
+        <w:tc>
+          <w:tcPr>
+            <w:tcW w:w="6655" w:type="dxa"/>
+          </w:tcPr>
+          <w:p>
+            <w:pPr>
+              <w:rPr>
+                <w:rFonts w:ascii="Calibri" w:eastAsiaTheme="majorEastAsia" w:hAnsi="Calibri" w:cs="Calibri"/>
+                <w:sz w:val="28"/>
+                <w:szCs w:val="26"/>
+              </w:rPr>
+            </w:pPr>
+            <w:r>
+              <w:rPr>
+                <w:rFonts w:ascii="Calibri" w:eastAsiaTheme="majorEastAsia" w:hAnsi="Calibri" w:cs="Calibri"/>
+                <w:sz w:val="28"/>
+                <w:szCs w:val="26"/>
+              </w:rPr>
+              <w:t xml:space="preserve">Developed majority of the web-application, helped in designing the ER Diagram, </w:t>
+            </w:r>
+            <w:r>
+              <w:rPr>
+                <w:rFonts w:ascii="Calibri" w:eastAsiaTheme="majorEastAsia" w:hAnsi="Calibri" w:cs="Calibri"/>
+                <w:sz w:val="28"/>
+                <w:szCs w:val="26"/>
+              </w:rPr>
+              <w:t xml:space="preserve">wrote some of the minor queries for database. </w:t>
+            </w:r>
+            <w:bookmarkStart w:id="0" w:name="_GoBack"/>
+            <w:bookmarkEnd w:id="0"/>
+          </w:p>
+        </w:tc>
+      </w:tr>
+      <w:tr>
+        <w:tc>
+          <w:tcPr>
+            <w:tcW w:w="1615" w:type="dxa"/>
+          </w:tcPr>
+          <w:p>
+            <w:pPr>
+              <w:rPr>
+                <w:rFonts w:ascii="Calibri" w:eastAsiaTheme="majorEastAsia" w:hAnsi="Calibri" w:cs="Calibri"/>
+                <w:sz w:val="28"/>
+                <w:szCs w:val="26"/>
+              </w:rPr>
+            </w:pPr>
+            <w:r>
+              <w:rPr>
+                <w:rFonts w:ascii="Calibri" w:eastAsiaTheme="majorEastAsia" w:hAnsi="Calibri" w:cs="Calibri"/>
+                <w:sz w:val="28"/>
+                <w:szCs w:val="26"/>
+              </w:rPr>
+              <w:t xml:space="preserve">Lua Jun Kai </w:t>
+            </w:r>
+            <w:proofErr w:type="spellStart"/>
+            <w:r>
+              <w:rPr>
+                <w:rFonts w:ascii="Calibri" w:eastAsiaTheme="majorEastAsia" w:hAnsi="Calibri" w:cs="Calibri"/>
+                <w:sz w:val="28"/>
+                <w:szCs w:val="26"/>
+              </w:rPr>
+              <w:t>Edenuis</w:t>
+            </w:r>
+            <w:proofErr w:type="spellEnd"/>
+          </w:p>
+          <w:p>
+            <w:pPr>
+              <w:pStyle w:val="ListParagraph"/>
+              <w:ind w:left="0"/>
+              <w:rPr>
+                <w:rFonts w:ascii="Calibri" w:eastAsiaTheme="majorEastAsia" w:hAnsi="Calibri" w:cs="Calibri"/>
+                <w:sz w:val="28"/>
+                <w:szCs w:val="26"/>
+              </w:rPr>
+            </w:pPr>
+          </w:p>
+        </w:tc>
+        <w:tc>
+          <w:tcPr>
+            <w:tcW w:w="6655" w:type="dxa"/>
+          </w:tcPr>
+          <w:p>
+            <w:pPr>
+              <w:pStyle w:val="ListParagraph"/>
+              <w:ind w:left="0"/>
+              <w:rPr>
+                <w:rFonts w:ascii="Calibri" w:eastAsiaTheme="majorEastAsia" w:hAnsi="Calibri" w:cs="Calibri"/>
+                <w:sz w:val="28"/>
+                <w:szCs w:val="26"/>
+              </w:rPr>
+            </w:pPr>
+          </w:p>
+        </w:tc>
+      </w:tr>
+      <w:tr>
+        <w:tc>
+          <w:tcPr>
+            <w:tcW w:w="1615" w:type="dxa"/>
+          </w:tcPr>
+          <w:p>
+            <w:pPr>
+              <w:pStyle w:val="ListParagraph"/>
+              <w:ind w:left="0"/>
+              <w:rPr>
+                <w:rFonts w:ascii="Calibri" w:eastAsiaTheme="majorEastAsia" w:hAnsi="Calibri" w:cs="Calibri"/>
+                <w:sz w:val="28"/>
+                <w:szCs w:val="26"/>
+              </w:rPr>
+            </w:pPr>
+            <w:r>
+              <w:rPr>
+                <w:rFonts w:ascii="Calibri" w:eastAsiaTheme="majorEastAsia" w:hAnsi="Calibri" w:cs="Calibri"/>
+                <w:sz w:val="28"/>
+                <w:szCs w:val="26"/>
+              </w:rPr>
+              <w:t>Adrianna Fu</w:t>
+            </w:r>
+          </w:p>
+        </w:tc>
+        <w:tc>
+          <w:tcPr>
+            <w:tcW w:w="6655" w:type="dxa"/>
+          </w:tcPr>
+          <w:p>
+            <w:pPr>
+              <w:pStyle w:val="ListParagraph"/>
+              <w:ind w:left="0"/>
+              <w:rPr>
+                <w:rFonts w:ascii="Calibri" w:eastAsiaTheme="majorEastAsia" w:hAnsi="Calibri" w:cs="Calibri"/>
+                <w:sz w:val="28"/>
+                <w:szCs w:val="26"/>
+              </w:rPr>
+            </w:pPr>
+          </w:p>
+        </w:tc>
+      </w:tr>
+    </w:tbl>
+    <w:p>
+      <w:pPr>
+        <w:pStyle w:val="ListParagraph"/>
+        <w:ind w:left="1080"/>
+        <w:rPr>
+          <w:rFonts w:ascii="Calibri" w:eastAsiaTheme="majorEastAsia" w:hAnsi="Calibri" w:cs="Calibri"/>
+          <w:sz w:val="28"/>
+          <w:szCs w:val="26"/>
+        </w:rPr>
+      </w:pPr>
     </w:p>
     <w:sectPr>
       <w:pgSz w:w="12240" w:h="15840"/>
@@ -167,6 +391,195 @@
     </w:sectPr>
   </w:body>
 </w:document>
+</file>
+
+<file path=word/numbering.xml><?xml version="1.0" encoding="utf-8"?>
+<w:numbering xmlns:wpc="http://schemas.microsoft.com/office/word/2010/wordprocessingCanvas" xmlns:cx="http://schemas.microsoft.com/office/drawing/2014/chartex" xmlns:cx1="http://schemas.microsoft.com/office/drawing/2015/9/8/chartex" xmlns:cx2="http://schemas.microsoft.com/office/drawing/2015/10/21/chartex" xmlns:cx3="http://schemas.microsoft.com/office/drawing/2016/5/9/chartex" xmlns:cx4="http://schemas.microsoft.com/office/drawing/2016/5/10/chartex" xmlns:cx5="http://schemas.microsoft.com/office/drawing/2016/5/11/chartex" xmlns:cx6="http://schemas.microsoft.com/office/drawing/2016/5/12/chartex" xmlns:cx7="http://schemas.microsoft.com/office/drawing/2016/5/13/chartex" xmlns:cx8="http://schemas.microsoft.com/office/drawing/2016/5/14/chartex" xmlns:mc="http://schemas.openxmlformats.org/markup-compatibility/2006" xmlns:aink="http://schemas.microsoft.com/office/drawing/2016/ink" xmlns:am3d="http://schemas.microsoft.com/office/drawing/2017/model3d" xmlns:o="urn:schemas-microsoft-com:office:office" xmlns:r="http://schemas.openxmlformats.org/officeDocument/2006/relationships" xmlns:m="http://schemas.openxmlformats.org/officeDocument/2006/math" xmlns:v="urn:schemas-microsoft-com:vml" xmlns:wp14="http://schemas.microsoft.com/office/word/2010/wordprocessingDrawing" xmlns:wp="http://schemas.openxmlformats.org/drawingml/2006/wordprocessingDrawing" xmlns:w10="urn:schemas-microsoft-com:office:word" xmlns:w="http://schemas.openxmlformats.org/wordprocessingml/2006/main" xmlns:w14="http://schemas.microsoft.com/office/word/2010/wordml" xmlns:w15="http://schemas.microsoft.com/office/word/2012/wordml" xmlns:w16cid="http://schemas.microsoft.com/office/word/2016/wordml/cid" xmlns:w16se="http://schemas.microsoft.com/office/word/2015/wordml/symex" xmlns:wpg="http://schemas.microsoft.com/office/word/2010/wordprocessingGroup" xmlns:wpi="http://schemas.microsoft.com/office/word/2010/wordprocessingInk" xmlns:wne="http://schemas.microsoft.com/office/word/2006/wordml" xmlns:wps="http://schemas.microsoft.com/office/word/2010/wordprocessingShape" mc:Ignorable="w14 w15 w16se w16cid wp14">
+  <w:abstractNum w:abstractNumId="0" w15:restartNumberingAfterBreak="0">
+    <w:nsid w:val="03237B7E"/>
+    <w:multiLevelType w:val="hybridMultilevel"/>
+    <w:tmpl w:val="2FA668A8"/>
+    <w:lvl w:ilvl="0" w:tplc="A6988080">
+      <w:start w:val="1"/>
+      <w:numFmt w:val="upperRoman"/>
+      <w:lvlText w:val="%1."/>
+      <w:lvlJc w:val="left"/>
+      <w:pPr>
+        <w:ind w:left="1080" w:hanging="720"/>
+      </w:pPr>
+      <w:rPr>
+        <w:rFonts w:hint="default"/>
+      </w:rPr>
+    </w:lvl>
+    <w:lvl w:ilvl="1" w:tplc="04090019" w:tentative="1">
+      <w:start w:val="1"/>
+      <w:numFmt w:val="lowerLetter"/>
+      <w:lvlText w:val="%2."/>
+      <w:lvlJc w:val="left"/>
+      <w:pPr>
+        <w:ind w:left="1440" w:hanging="360"/>
+      </w:pPr>
+    </w:lvl>
+    <w:lvl w:ilvl="2" w:tplc="0409001B" w:tentative="1">
+      <w:start w:val="1"/>
+      <w:numFmt w:val="lowerRoman"/>
+      <w:lvlText w:val="%3."/>
+      <w:lvlJc w:val="right"/>
+      <w:pPr>
+        <w:ind w:left="2160" w:hanging="180"/>
+      </w:pPr>
+    </w:lvl>
+    <w:lvl w:ilvl="3" w:tplc="0409000F" w:tentative="1">
+      <w:start w:val="1"/>
+      <w:numFmt w:val="decimal"/>
+      <w:lvlText w:val="%4."/>
+      <w:lvlJc w:val="left"/>
+      <w:pPr>
+        <w:ind w:left="2880" w:hanging="360"/>
+      </w:pPr>
+    </w:lvl>
+    <w:lvl w:ilvl="4" w:tplc="04090019" w:tentative="1">
+      <w:start w:val="1"/>
+      <w:numFmt w:val="lowerLetter"/>
+      <w:lvlText w:val="%5."/>
+      <w:lvlJc w:val="left"/>
+      <w:pPr>
+        <w:ind w:left="3600" w:hanging="360"/>
+      </w:pPr>
+    </w:lvl>
+    <w:lvl w:ilvl="5" w:tplc="0409001B" w:tentative="1">
+      <w:start w:val="1"/>
+      <w:numFmt w:val="lowerRoman"/>
+      <w:lvlText w:val="%6."/>
+      <w:lvlJc w:val="right"/>
+      <w:pPr>
+        <w:ind w:left="4320" w:hanging="180"/>
+      </w:pPr>
+    </w:lvl>
+    <w:lvl w:ilvl="6" w:tplc="0409000F" w:tentative="1">
+      <w:start w:val="1"/>
+      <w:numFmt w:val="decimal"/>
+      <w:lvlText w:val="%7."/>
+      <w:lvlJc w:val="left"/>
+      <w:pPr>
+        <w:ind w:left="5040" w:hanging="360"/>
+      </w:pPr>
+    </w:lvl>
+    <w:lvl w:ilvl="7" w:tplc="04090019" w:tentative="1">
+      <w:start w:val="1"/>
+      <w:numFmt w:val="lowerLetter"/>
+      <w:lvlText w:val="%8."/>
+      <w:lvlJc w:val="left"/>
+      <w:pPr>
+        <w:ind w:left="5760" w:hanging="360"/>
+      </w:pPr>
+    </w:lvl>
+    <w:lvl w:ilvl="8" w:tplc="0409001B" w:tentative="1">
+      <w:start w:val="1"/>
+      <w:numFmt w:val="lowerRoman"/>
+      <w:lvlText w:val="%9."/>
+      <w:lvlJc w:val="right"/>
+      <w:pPr>
+        <w:ind w:left="6480" w:hanging="180"/>
+      </w:pPr>
+    </w:lvl>
+  </w:abstractNum>
+  <w:abstractNum w:abstractNumId="1" w15:restartNumberingAfterBreak="0">
+    <w:nsid w:val="25945F2C"/>
+    <w:multiLevelType w:val="hybridMultilevel"/>
+    <w:tmpl w:val="3C504CE0"/>
+    <w:lvl w:ilvl="0" w:tplc="4F8ACB28">
+      <w:start w:val="1"/>
+      <w:numFmt w:val="upperRoman"/>
+      <w:lvlText w:val="%1."/>
+      <w:lvlJc w:val="left"/>
+      <w:pPr>
+        <w:ind w:left="1080" w:hanging="720"/>
+      </w:pPr>
+      <w:rPr>
+        <w:rFonts w:hint="default"/>
+      </w:rPr>
+    </w:lvl>
+    <w:lvl w:ilvl="1" w:tplc="04090019" w:tentative="1">
+      <w:start w:val="1"/>
+      <w:numFmt w:val="lowerLetter"/>
+      <w:lvlText w:val="%2."/>
+      <w:lvlJc w:val="left"/>
+      <w:pPr>
+        <w:ind w:left="1440" w:hanging="360"/>
+      </w:pPr>
+    </w:lvl>
+    <w:lvl w:ilvl="2" w:tplc="0409001B" w:tentative="1">
+      <w:start w:val="1"/>
+      <w:numFmt w:val="lowerRoman"/>
+      <w:lvlText w:val="%3."/>
+      <w:lvlJc w:val="right"/>
+      <w:pPr>
+        <w:ind w:left="2160" w:hanging="180"/>
+      </w:pPr>
+    </w:lvl>
+    <w:lvl w:ilvl="3" w:tplc="0409000F" w:tentative="1">
+      <w:start w:val="1"/>
+      <w:numFmt w:val="decimal"/>
+      <w:lvlText w:val="%4."/>
+      <w:lvlJc w:val="left"/>
+      <w:pPr>
+        <w:ind w:left="2880" w:hanging="360"/>
+      </w:pPr>
+    </w:lvl>
+    <w:lvl w:ilvl="4" w:tplc="04090019" w:tentative="1">
+      <w:start w:val="1"/>
+      <w:numFmt w:val="lowerLetter"/>
+      <w:lvlText w:val="%5."/>
+      <w:lvlJc w:val="left"/>
+      <w:pPr>
+        <w:ind w:left="3600" w:hanging="360"/>
+      </w:pPr>
+    </w:lvl>
+    <w:lvl w:ilvl="5" w:tplc="0409001B" w:tentative="1">
+      <w:start w:val="1"/>
+      <w:numFmt w:val="lowerRoman"/>
+      <w:lvlText w:val="%6."/>
+      <w:lvlJc w:val="right"/>
+      <w:pPr>
+        <w:ind w:left="4320" w:hanging="180"/>
+      </w:pPr>
+    </w:lvl>
+    <w:lvl w:ilvl="6" w:tplc="0409000F" w:tentative="1">
+      <w:start w:val="1"/>
+      <w:numFmt w:val="decimal"/>
+      <w:lvlText w:val="%7."/>
+      <w:lvlJc w:val="left"/>
+      <w:pPr>
+        <w:ind w:left="5040" w:hanging="360"/>
+      </w:pPr>
+    </w:lvl>
+    <w:lvl w:ilvl="7" w:tplc="04090019" w:tentative="1">
+      <w:start w:val="1"/>
+      <w:numFmt w:val="lowerLetter"/>
+      <w:lvlText w:val="%8."/>
+      <w:lvlJc w:val="left"/>
+      <w:pPr>
+        <w:ind w:left="5760" w:hanging="360"/>
+      </w:pPr>
+    </w:lvl>
+    <w:lvl w:ilvl="8" w:tplc="0409001B" w:tentative="1">
+      <w:start w:val="1"/>
+      <w:numFmt w:val="lowerRoman"/>
+      <w:lvlText w:val="%9."/>
+      <w:lvlJc w:val="right"/>
+      <w:pPr>
+        <w:ind w:left="6480" w:hanging="180"/>
+      </w:pPr>
+    </w:lvl>
+  </w:abstractNum>
+  <w:num w:numId="1">
+    <w:abstractNumId w:val="0"/>
+  </w:num>
+  <w:num w:numId="2">
+    <w:abstractNumId w:val="1"/>
+  </w:num>
+</w:numbering>
 </file>
 
 <file path=word/styles.xml><?xml version="1.0" encoding="utf-8"?>
@@ -288,6 +701,7 @@
     <w:lsdException w:name="HTML Sample" w:semiHidden="1" w:unhideWhenUsed="1"/>
     <w:lsdException w:name="HTML Typewriter" w:semiHidden="1" w:unhideWhenUsed="1"/>
     <w:lsdException w:name="HTML Variable" w:semiHidden="1" w:unhideWhenUsed="1"/>
+    <w:lsdException w:name="Normal Table" w:semiHidden="1" w:unhideWhenUsed="1"/>
     <w:lsdException w:name="annotation subject" w:semiHidden="1" w:unhideWhenUsed="1"/>
     <w:lsdException w:name="No List" w:semiHidden="1" w:unhideWhenUsed="1"/>
     <w:lsdException w:name="Outline List 1" w:semiHidden="1" w:unhideWhenUsed="1"/>
@@ -334,8 +748,10 @@
     <w:lsdException w:name="Table Subtle 2" w:semiHidden="1" w:unhideWhenUsed="1"/>
     <w:lsdException w:name="Table Web 1" w:semiHidden="1" w:unhideWhenUsed="1"/>
     <w:lsdException w:name="Table Web 2" w:semiHidden="1" w:unhideWhenUsed="1"/>
+    <w:lsdException w:name="Table Web 3" w:semiHidden="1" w:unhideWhenUsed="1"/>
     <w:lsdException w:name="Balloon Text" w:semiHidden="1" w:unhideWhenUsed="1"/>
     <w:lsdException w:name="Table Grid" w:uiPriority="39"/>
+    <w:lsdException w:name="Table Theme" w:semiHidden="1" w:unhideWhenUsed="1"/>
     <w:lsdException w:name="Placeholder Text" w:semiHidden="1"/>
     <w:lsdException w:name="No Spacing" w:uiPriority="1" w:qFormat="1"/>
     <w:lsdException w:name="Light Shading" w:uiPriority="60"/>
@@ -627,7 +1043,6 @@
   <w:style w:type="character" w:default="1" w:styleId="DefaultParagraphFont">
     <w:name w:val="Default Paragraph Font"/>
     <w:uiPriority w:val="1"/>
-    <w:semiHidden/>
     <w:unhideWhenUsed/>
   </w:style>
   <w:style w:type="table" w:default="1" w:styleId="TableNormal">
@@ -720,6 +1135,33 @@
       <w:rFonts w:asciiTheme="majorHAnsi" w:eastAsiaTheme="majorEastAsia" w:hAnsiTheme="majorHAnsi" w:cstheme="majorBidi"/>
       <w:color w:val="1F3763" w:themeColor="accent1" w:themeShade="7F"/>
     </w:rPr>
+  </w:style>
+  <w:style w:type="paragraph" w:styleId="ListParagraph">
+    <w:name w:val="List Paragraph"/>
+    <w:basedOn w:val="Normal"/>
+    <w:uiPriority w:val="34"/>
+    <w:qFormat/>
+    <w:rsid w:val="00634EFD"/>
+    <w:pPr>
+      <w:ind w:left="720"/>
+      <w:contextualSpacing/>
+    </w:pPr>
+  </w:style>
+  <w:style w:type="table" w:styleId="TableGrid">
+    <w:name w:val="Table Grid"/>
+    <w:basedOn w:val="TableNormal"/>
+    <w:uiPriority w:val="39"/>
+    <w:rsid w:val="00634EFD"/>
+    <w:tblPr>
+      <w:tblBorders>
+        <w:top w:val="single" w:sz="4" w:space="0" w:color="auto"/>
+        <w:left w:val="single" w:sz="4" w:space="0" w:color="auto"/>
+        <w:bottom w:val="single" w:sz="4" w:space="0" w:color="auto"/>
+        <w:right w:val="single" w:sz="4" w:space="0" w:color="auto"/>
+        <w:insideH w:val="single" w:sz="4" w:space="0" w:color="auto"/>
+        <w:insideV w:val="single" w:sz="4" w:space="0" w:color="auto"/>
+      </w:tblBorders>
+    </w:tblPr>
   </w:style>
 </w:styles>
 </file>

</xml_diff>

<commit_message>
Almost complete proj report :)
just need to add screenshots!
</commit_message>
<xml_diff>
--- a/Project Report.docx
+++ b/Project Report.docx
@@ -258,7 +258,23 @@
                 <w:sz w:val="28"/>
                 <w:szCs w:val="26"/>
               </w:rPr>
-              <w:t xml:space="preserve">Developed majority of the web-application, helped </w:t>
+              <w:t>Developed majority of the web</w:t>
+            </w:r>
+            <w:r>
+              <w:rPr>
+                <w:rFonts w:ascii="Calibri" w:eastAsiaTheme="majorEastAsia" w:hAnsi="Calibri" w:cs="Calibri"/>
+                <w:sz w:val="28"/>
+                <w:szCs w:val="26"/>
+              </w:rPr>
+              <w:t xml:space="preserve"> app</w:t>
+            </w:r>
+            <w:r>
+              <w:rPr>
+                <w:rFonts w:ascii="Calibri" w:eastAsiaTheme="majorEastAsia" w:hAnsi="Calibri" w:cs="Calibri"/>
+                <w:sz w:val="28"/>
+                <w:szCs w:val="26"/>
+              </w:rPr>
+              <w:t xml:space="preserve">, helped </w:t>
             </w:r>
             <w:r>
               <w:rPr>
@@ -348,7 +364,23 @@
                 <w:sz w:val="28"/>
                 <w:szCs w:val="26"/>
               </w:rPr>
-              <w:t>helped design the ER diagram, implemented reservation in the web app.</w:t>
+              <w:t>helped design the ER diagram, implemented reservation in the web app</w:t>
+            </w:r>
+            <w:r>
+              <w:rPr>
+                <w:rFonts w:ascii="Calibri" w:eastAsiaTheme="majorEastAsia" w:hAnsi="Calibri" w:cs="Calibri"/>
+                <w:sz w:val="28"/>
+                <w:szCs w:val="26"/>
+              </w:rPr>
+              <w:t>, and generated initialization data</w:t>
+            </w:r>
+            <w:r>
+              <w:rPr>
+                <w:rFonts w:ascii="Calibri" w:eastAsiaTheme="majorEastAsia" w:hAnsi="Calibri" w:cs="Calibri"/>
+                <w:sz w:val="28"/>
+                <w:szCs w:val="26"/>
+              </w:rPr>
+              <w:t>.</w:t>
             </w:r>
           </w:p>
         </w:tc>
@@ -398,7 +430,23 @@
                 <w:sz w:val="28"/>
                 <w:szCs w:val="26"/>
               </w:rPr>
-              <w:t xml:space="preserve">Wrote interesting queries, helped design </w:t>
+              <w:t xml:space="preserve">Wrote </w:t>
+            </w:r>
+            <w:r>
+              <w:rPr>
+                <w:rFonts w:ascii="Calibri" w:eastAsiaTheme="majorEastAsia" w:hAnsi="Calibri" w:cs="Calibri"/>
+                <w:sz w:val="28"/>
+                <w:szCs w:val="26"/>
+              </w:rPr>
+              <w:t>a few interesting</w:t>
+            </w:r>
+            <w:r>
+              <w:rPr>
+                <w:rFonts w:ascii="Calibri" w:eastAsiaTheme="majorEastAsia" w:hAnsi="Calibri" w:cs="Calibri"/>
+                <w:sz w:val="28"/>
+                <w:szCs w:val="26"/>
+              </w:rPr>
+              <w:t xml:space="preserve"> queries, helped design </w:t>
             </w:r>
             <w:r>
               <w:rPr>
@@ -414,7 +462,23 @@
                 <w:sz w:val="28"/>
                 <w:szCs w:val="26"/>
               </w:rPr>
-              <w:t>ER diagram, implemented incentives in the web app.</w:t>
+              <w:t>ER diagram, implemented incentives in the web app</w:t>
+            </w:r>
+            <w:r>
+              <w:rPr>
+                <w:rFonts w:ascii="Calibri" w:eastAsiaTheme="majorEastAsia" w:hAnsi="Calibri" w:cs="Calibri"/>
+                <w:sz w:val="28"/>
+                <w:szCs w:val="26"/>
+              </w:rPr>
+              <w:t>, and helped with data initialization</w:t>
+            </w:r>
+            <w:r>
+              <w:rPr>
+                <w:rFonts w:ascii="Calibri" w:eastAsiaTheme="majorEastAsia" w:hAnsi="Calibri" w:cs="Calibri"/>
+                <w:sz w:val="28"/>
+                <w:szCs w:val="26"/>
+              </w:rPr>
+              <w:t>.</w:t>
             </w:r>
           </w:p>
         </w:tc>
@@ -479,7 +543,7 @@
           <w:sz w:val="28"/>
           <w:szCs w:val="26"/>
         </w:rPr>
-        <w:t>web app</w:t>
+        <w:t xml:space="preserve">web </w:t>
       </w:r>
       <w:r>
         <w:rPr>
@@ -487,7 +551,7 @@
           <w:sz w:val="28"/>
           <w:szCs w:val="26"/>
         </w:rPr>
-        <w:t>lication</w:t>
+        <w:t>app</w:t>
       </w:r>
       <w:r>
         <w:rPr>
@@ -920,18 +984,30 @@
     </w:p>
     <w:p>
       <w:pPr>
+        <w:pStyle w:val="ListParagraph"/>
+        <w:numPr>
+          <w:ilvl w:val="0"/>
+          <w:numId w:val="5"/>
+        </w:numPr>
         <w:rPr>
           <w:rFonts w:ascii="Calibri" w:eastAsiaTheme="majorEastAsia" w:hAnsi="Calibri" w:cs="Calibri"/>
           <w:sz w:val="28"/>
           <w:szCs w:val="26"/>
         </w:rPr>
       </w:pPr>
-    </w:p>
-    <w:p>
-      <w:pPr>
-        <w:rPr>
-          <w:rFonts w:ascii="Calibri" w:eastAsiaTheme="majorEastAsia" w:hAnsi="Calibri" w:cs="Calibri"/>
-          <w:b/>
+      <w:r>
+        <w:rPr>
+          <w:rFonts w:ascii="Calibri" w:eastAsiaTheme="majorEastAsia" w:hAnsi="Calibri" w:cs="Calibri"/>
+          <w:sz w:val="28"/>
+          <w:szCs w:val="26"/>
+        </w:rPr>
+        <w:t>Add restaurant branches that they manage</w:t>
+      </w:r>
+    </w:p>
+    <w:p>
+      <w:pPr>
+        <w:rPr>
+          <w:rFonts w:ascii="Calibri" w:eastAsiaTheme="majorEastAsia" w:hAnsi="Calibri" w:cs="Calibri"/>
           <w:sz w:val="28"/>
           <w:szCs w:val="26"/>
         </w:rPr>
@@ -1165,7 +1241,7 @@
                     </pic:cNvPicPr>
                   </pic:nvPicPr>
                   <pic:blipFill>
-                    <a:blip r:embed="rId5">
+                    <a:blip r:embed="rId6">
                       <a:extLst>
                         <a:ext uri="{28A0092B-C50C-407E-A947-70E740481C1C}">
                           <a14:useLocalDpi xmlns:a14="http://schemas.microsoft.com/office/drawing/2010/main" val="0"/>
@@ -5523,6 +5599,57 @@
           <w:sz w:val="22"/>
           <w:szCs w:val="22"/>
         </w:rPr>
+        <w:t xml:space="preserve">    </w:t>
+      </w:r>
+      <w:proofErr w:type="spellStart"/>
+      <w:r>
+        <w:rPr>
+          <w:rFonts w:ascii="Consolas" w:eastAsiaTheme="majorEastAsia" w:hAnsi="Consolas" w:cs="Calibri"/>
+          <w:sz w:val="22"/>
+          <w:szCs w:val="22"/>
+        </w:rPr>
+        <w:t>uid</w:t>
+      </w:r>
+      <w:proofErr w:type="spellEnd"/>
+      <w:r>
+        <w:rPr>
+          <w:rFonts w:ascii="Consolas" w:eastAsiaTheme="majorEastAsia" w:hAnsi="Consolas" w:cs="Calibri"/>
+          <w:sz w:val="22"/>
+          <w:szCs w:val="22"/>
+        </w:rPr>
+        <w:tab/>
+      </w:r>
+      <w:r>
+        <w:rPr>
+          <w:rFonts w:ascii="Consolas" w:eastAsiaTheme="majorEastAsia" w:hAnsi="Consolas" w:cs="Calibri"/>
+          <w:sz w:val="22"/>
+          <w:szCs w:val="22"/>
+        </w:rPr>
+        <w:tab/>
+      </w:r>
+      <w:r>
+        <w:rPr>
+          <w:rFonts w:ascii="Consolas" w:eastAsiaTheme="majorEastAsia" w:hAnsi="Consolas" w:cs="Calibri"/>
+          <w:sz w:val="22"/>
+          <w:szCs w:val="22"/>
+        </w:rPr>
+        <w:tab/>
+      </w:r>
+    </w:p>
+    <w:p>
+      <w:pPr>
+        <w:rPr>
+          <w:rFonts w:ascii="Consolas" w:eastAsiaTheme="majorEastAsia" w:hAnsi="Consolas" w:cs="Calibri"/>
+          <w:sz w:val="22"/>
+          <w:szCs w:val="22"/>
+        </w:rPr>
+      </w:pPr>
+      <w:r>
+        <w:rPr>
+          <w:rFonts w:ascii="Consolas" w:eastAsiaTheme="majorEastAsia" w:hAnsi="Consolas" w:cs="Calibri"/>
+          <w:sz w:val="22"/>
+          <w:szCs w:val="22"/>
+        </w:rPr>
         <w:t xml:space="preserve">    PRIMARY KEY (</w:t>
       </w:r>
       <w:proofErr w:type="spellStart"/>
@@ -6000,1732 +6127,2873 @@
           <w:szCs w:val="26"/>
         </w:rPr>
       </w:pPr>
+    </w:p>
+    <w:p>
+      <w:pPr>
+        <w:rPr>
+          <w:rFonts w:ascii="Calibri" w:eastAsiaTheme="majorEastAsia" w:hAnsi="Calibri" w:cs="Calibri"/>
+          <w:sz w:val="28"/>
+          <w:szCs w:val="26"/>
+        </w:rPr>
+      </w:pPr>
+    </w:p>
+    <w:p>
+      <w:pPr>
+        <w:rPr>
+          <w:rFonts w:ascii="Calibri" w:eastAsiaTheme="majorEastAsia" w:hAnsi="Calibri" w:cs="Calibri"/>
+          <w:sz w:val="28"/>
+          <w:szCs w:val="26"/>
+        </w:rPr>
+      </w:pPr>
+    </w:p>
+    <w:p>
+      <w:pPr>
+        <w:rPr>
+          <w:rFonts w:ascii="Calibri" w:eastAsiaTheme="majorEastAsia" w:hAnsi="Calibri" w:cs="Calibri"/>
+          <w:sz w:val="28"/>
+          <w:szCs w:val="26"/>
+        </w:rPr>
+      </w:pPr>
+    </w:p>
+    <w:p>
+      <w:pPr>
+        <w:rPr>
+          <w:rFonts w:ascii="Calibri" w:eastAsiaTheme="majorEastAsia" w:hAnsi="Calibri" w:cs="Calibri"/>
+          <w:sz w:val="28"/>
+          <w:szCs w:val="26"/>
+        </w:rPr>
+      </w:pPr>
+    </w:p>
+    <w:p>
+      <w:pPr>
+        <w:rPr>
+          <w:rFonts w:ascii="Calibri" w:eastAsiaTheme="majorEastAsia" w:hAnsi="Calibri" w:cs="Calibri"/>
+          <w:sz w:val="28"/>
+          <w:szCs w:val="26"/>
+        </w:rPr>
+      </w:pPr>
+    </w:p>
+    <w:p>
+      <w:pPr>
+        <w:rPr>
+          <w:rFonts w:ascii="Calibri" w:eastAsiaTheme="majorEastAsia" w:hAnsi="Calibri" w:cs="Calibri"/>
+          <w:sz w:val="28"/>
+          <w:szCs w:val="26"/>
+        </w:rPr>
+      </w:pPr>
+    </w:p>
+    <w:p>
+      <w:pPr>
+        <w:rPr>
+          <w:rFonts w:ascii="Calibri" w:eastAsiaTheme="majorEastAsia" w:hAnsi="Calibri" w:cs="Calibri"/>
+          <w:sz w:val="28"/>
+          <w:szCs w:val="26"/>
+        </w:rPr>
+      </w:pPr>
+    </w:p>
+    <w:p>
+      <w:pPr>
+        <w:rPr>
+          <w:rFonts w:ascii="Calibri" w:eastAsiaTheme="majorEastAsia" w:hAnsi="Calibri" w:cs="Calibri"/>
+          <w:b/>
+          <w:sz w:val="28"/>
+          <w:szCs w:val="26"/>
+        </w:rPr>
+      </w:pPr>
+      <w:r>
+        <w:rPr>
+          <w:rFonts w:ascii="Calibri" w:eastAsiaTheme="majorEastAsia" w:hAnsi="Calibri" w:cs="Calibri"/>
+          <w:b/>
+          <w:sz w:val="28"/>
+          <w:szCs w:val="26"/>
+        </w:rPr>
+        <w:lastRenderedPageBreak/>
+        <w:t>Triggers</w:t>
+      </w:r>
+    </w:p>
+    <w:p>
+      <w:pPr>
+        <w:rPr>
+          <w:rFonts w:ascii="Calibri" w:eastAsiaTheme="majorEastAsia" w:hAnsi="Calibri" w:cs="Calibri"/>
+          <w:b/>
+        </w:rPr>
+      </w:pPr>
+    </w:p>
+    <w:p>
+      <w:pPr>
+        <w:rPr>
+          <w:rFonts w:ascii="Calibri" w:eastAsiaTheme="majorEastAsia" w:hAnsi="Calibri" w:cs="Calibri"/>
+        </w:rPr>
+      </w:pPr>
+      <w:r>
+        <w:rPr>
+          <w:rFonts w:ascii="Calibri" w:eastAsiaTheme="majorEastAsia" w:hAnsi="Calibri" w:cs="Calibri"/>
+          <w:b/>
+        </w:rPr>
+        <w:t>Trigger 1:</w:t>
+      </w:r>
+      <w:r>
+        <w:rPr>
+          <w:rFonts w:ascii="Calibri" w:eastAsiaTheme="majorEastAsia" w:hAnsi="Calibri" w:cs="Calibri"/>
+        </w:rPr>
+        <w:t xml:space="preserve"> Applies a unique constraint for a branch’s location on each individual restaurant (i.e. no restaurant should have two branches in the same location)</w:t>
+      </w:r>
+      <w:r>
+        <w:rPr>
+          <w:rFonts w:ascii="Calibri" w:eastAsiaTheme="majorEastAsia" w:hAnsi="Calibri" w:cs="Calibri"/>
+        </w:rPr>
+        <w:t>.</w:t>
+      </w:r>
+    </w:p>
+    <w:p>
+      <w:pPr>
+        <w:rPr>
+          <w:rFonts w:ascii="Calibri" w:eastAsiaTheme="majorEastAsia" w:hAnsi="Calibri" w:cs="Calibri"/>
+        </w:rPr>
+      </w:pPr>
+    </w:p>
+    <w:p>
+      <w:pPr>
+        <w:rPr>
+          <w:rFonts w:ascii="Consolas" w:eastAsiaTheme="majorEastAsia" w:hAnsi="Consolas" w:cs="Calibri"/>
+        </w:rPr>
+      </w:pPr>
+      <w:r>
+        <w:rPr>
+          <w:rFonts w:ascii="Consolas" w:eastAsiaTheme="majorEastAsia" w:hAnsi="Consolas" w:cs="Calibri"/>
+        </w:rPr>
+        <w:t xml:space="preserve">CREATE OR REPLACE FUNCTION </w:t>
+      </w:r>
+      <w:proofErr w:type="spellStart"/>
+      <w:r>
+        <w:rPr>
+          <w:rFonts w:ascii="Consolas" w:eastAsiaTheme="majorEastAsia" w:hAnsi="Consolas" w:cs="Calibri"/>
+        </w:rPr>
+        <w:t>branch_location_check</w:t>
+      </w:r>
+      <w:proofErr w:type="spellEnd"/>
+      <w:r>
+        <w:rPr>
+          <w:rFonts w:ascii="Consolas" w:eastAsiaTheme="majorEastAsia" w:hAnsi="Consolas" w:cs="Calibri"/>
+        </w:rPr>
+        <w:t>()</w:t>
+      </w:r>
+    </w:p>
+    <w:p>
+      <w:pPr>
+        <w:rPr>
+          <w:rFonts w:ascii="Consolas" w:eastAsiaTheme="majorEastAsia" w:hAnsi="Consolas" w:cs="Calibri"/>
+        </w:rPr>
+      </w:pPr>
+      <w:r>
+        <w:rPr>
+          <w:rFonts w:ascii="Consolas" w:eastAsiaTheme="majorEastAsia" w:hAnsi="Consolas" w:cs="Calibri"/>
+        </w:rPr>
+        <w:t>RETURNS TRIGGER AS</w:t>
+      </w:r>
+    </w:p>
+    <w:p>
+      <w:pPr>
+        <w:rPr>
+          <w:rFonts w:ascii="Consolas" w:eastAsiaTheme="majorEastAsia" w:hAnsi="Consolas" w:cs="Calibri"/>
+        </w:rPr>
+      </w:pPr>
+      <w:r>
+        <w:rPr>
+          <w:rFonts w:ascii="Consolas" w:eastAsiaTheme="majorEastAsia" w:hAnsi="Consolas" w:cs="Calibri"/>
+        </w:rPr>
+        <w:t>$$</w:t>
+      </w:r>
+    </w:p>
+    <w:p>
+      <w:pPr>
+        <w:rPr>
+          <w:rFonts w:ascii="Consolas" w:eastAsiaTheme="majorEastAsia" w:hAnsi="Consolas" w:cs="Calibri"/>
+        </w:rPr>
+      </w:pPr>
+      <w:r>
+        <w:rPr>
+          <w:rFonts w:ascii="Consolas" w:eastAsiaTheme="majorEastAsia" w:hAnsi="Consolas" w:cs="Calibri"/>
+        </w:rPr>
+        <w:t>DECLARE count NUMERIC;</w:t>
+      </w:r>
+    </w:p>
+    <w:p>
+      <w:pPr>
+        <w:rPr>
+          <w:rFonts w:ascii="Consolas" w:eastAsiaTheme="majorEastAsia" w:hAnsi="Consolas" w:cs="Calibri"/>
+        </w:rPr>
+      </w:pPr>
+      <w:r>
+        <w:rPr>
+          <w:rFonts w:ascii="Consolas" w:eastAsiaTheme="majorEastAsia" w:hAnsi="Consolas" w:cs="Calibri"/>
+        </w:rPr>
+        <w:t>BEGIN</w:t>
+      </w:r>
+    </w:p>
+    <w:p>
+      <w:pPr>
+        <w:rPr>
+          <w:rFonts w:ascii="Consolas" w:eastAsiaTheme="majorEastAsia" w:hAnsi="Consolas" w:cs="Calibri"/>
+        </w:rPr>
+      </w:pPr>
+      <w:r>
+        <w:rPr>
+          <w:rFonts w:ascii="Consolas" w:eastAsiaTheme="majorEastAsia" w:hAnsi="Consolas" w:cs="Calibri"/>
+        </w:rPr>
+        <w:t xml:space="preserve">    SELECT COUNT(*) into count</w:t>
+      </w:r>
+    </w:p>
+    <w:p>
+      <w:pPr>
+        <w:rPr>
+          <w:rFonts w:ascii="Consolas" w:eastAsiaTheme="majorEastAsia" w:hAnsi="Consolas" w:cs="Calibri"/>
+        </w:rPr>
+      </w:pPr>
+      <w:r>
+        <w:rPr>
+          <w:rFonts w:ascii="Consolas" w:eastAsiaTheme="majorEastAsia" w:hAnsi="Consolas" w:cs="Calibri"/>
+        </w:rPr>
+        <w:t xml:space="preserve">    FROM Branches B</w:t>
+      </w:r>
+    </w:p>
+    <w:p>
+      <w:pPr>
+        <w:rPr>
+          <w:rFonts w:ascii="Consolas" w:eastAsiaTheme="majorEastAsia" w:hAnsi="Consolas" w:cs="Calibri"/>
+        </w:rPr>
+      </w:pPr>
+      <w:r>
+        <w:rPr>
+          <w:rFonts w:ascii="Consolas" w:eastAsiaTheme="majorEastAsia" w:hAnsi="Consolas" w:cs="Calibri"/>
+        </w:rPr>
+        <w:t xml:space="preserve">    WHERE </w:t>
+      </w:r>
+      <w:proofErr w:type="spellStart"/>
+      <w:r>
+        <w:rPr>
+          <w:rFonts w:ascii="Consolas" w:eastAsiaTheme="majorEastAsia" w:hAnsi="Consolas" w:cs="Calibri"/>
+        </w:rPr>
+        <w:t>NEW.rid</w:t>
+      </w:r>
+      <w:proofErr w:type="spellEnd"/>
+      <w:r>
+        <w:rPr>
+          <w:rFonts w:ascii="Consolas" w:eastAsiaTheme="majorEastAsia" w:hAnsi="Consolas" w:cs="Calibri"/>
+        </w:rPr>
+        <w:t xml:space="preserve"> = </w:t>
+      </w:r>
+      <w:proofErr w:type="spellStart"/>
+      <w:r>
+        <w:rPr>
+          <w:rFonts w:ascii="Consolas" w:eastAsiaTheme="majorEastAsia" w:hAnsi="Consolas" w:cs="Calibri"/>
+        </w:rPr>
+        <w:t>B.rid</w:t>
+      </w:r>
+      <w:proofErr w:type="spellEnd"/>
+    </w:p>
+    <w:p>
+      <w:pPr>
+        <w:rPr>
+          <w:rFonts w:ascii="Consolas" w:eastAsiaTheme="majorEastAsia" w:hAnsi="Consolas" w:cs="Calibri"/>
+        </w:rPr>
+      </w:pPr>
+      <w:r>
+        <w:rPr>
+          <w:rFonts w:ascii="Consolas" w:eastAsiaTheme="majorEastAsia" w:hAnsi="Consolas" w:cs="Calibri"/>
+        </w:rPr>
+        <w:t xml:space="preserve">    AND </w:t>
+      </w:r>
+      <w:proofErr w:type="spellStart"/>
+      <w:r>
+        <w:rPr>
+          <w:rFonts w:ascii="Consolas" w:eastAsiaTheme="majorEastAsia" w:hAnsi="Consolas" w:cs="Calibri"/>
+        </w:rPr>
+        <w:t>NEW.address</w:t>
+      </w:r>
+      <w:proofErr w:type="spellEnd"/>
+      <w:r>
+        <w:rPr>
+          <w:rFonts w:ascii="Consolas" w:eastAsiaTheme="majorEastAsia" w:hAnsi="Consolas" w:cs="Calibri"/>
+        </w:rPr>
+        <w:t xml:space="preserve"> = </w:t>
+      </w:r>
+      <w:proofErr w:type="spellStart"/>
+      <w:r>
+        <w:rPr>
+          <w:rFonts w:ascii="Consolas" w:eastAsiaTheme="majorEastAsia" w:hAnsi="Consolas" w:cs="Calibri"/>
+        </w:rPr>
+        <w:t>B.address</w:t>
+      </w:r>
+      <w:proofErr w:type="spellEnd"/>
+      <w:r>
+        <w:rPr>
+          <w:rFonts w:ascii="Consolas" w:eastAsiaTheme="majorEastAsia" w:hAnsi="Consolas" w:cs="Calibri"/>
+        </w:rPr>
+        <w:t>;</w:t>
+      </w:r>
+    </w:p>
+    <w:p>
+      <w:pPr>
+        <w:rPr>
+          <w:rFonts w:ascii="Consolas" w:eastAsiaTheme="majorEastAsia" w:hAnsi="Consolas" w:cs="Calibri"/>
+        </w:rPr>
+      </w:pPr>
+      <w:r>
+        <w:rPr>
+          <w:rFonts w:ascii="Consolas" w:eastAsiaTheme="majorEastAsia" w:hAnsi="Consolas" w:cs="Calibri"/>
+        </w:rPr>
+        <w:t xml:space="preserve">    IF count &gt; 0 THEN</w:t>
+      </w:r>
+    </w:p>
+    <w:p>
+      <w:pPr>
+        <w:rPr>
+          <w:rFonts w:ascii="Consolas" w:eastAsiaTheme="majorEastAsia" w:hAnsi="Consolas" w:cs="Calibri"/>
+        </w:rPr>
+      </w:pPr>
+      <w:r>
+        <w:rPr>
+          <w:rFonts w:ascii="Consolas" w:eastAsiaTheme="majorEastAsia" w:hAnsi="Consolas" w:cs="Calibri"/>
+        </w:rPr>
+        <w:t xml:space="preserve">        RAISE NOTICE 'There is already a branch in that location!';</w:t>
+      </w:r>
+    </w:p>
+    <w:p>
+      <w:pPr>
+        <w:rPr>
+          <w:rFonts w:ascii="Consolas" w:eastAsiaTheme="majorEastAsia" w:hAnsi="Consolas" w:cs="Calibri"/>
+        </w:rPr>
+      </w:pPr>
+      <w:r>
+        <w:rPr>
+          <w:rFonts w:ascii="Consolas" w:eastAsiaTheme="majorEastAsia" w:hAnsi="Consolas" w:cs="Calibri"/>
+        </w:rPr>
+        <w:t xml:space="preserve">        RETURN NULL;</w:t>
+      </w:r>
+    </w:p>
+    <w:p>
+      <w:pPr>
+        <w:rPr>
+          <w:rFonts w:ascii="Consolas" w:eastAsiaTheme="majorEastAsia" w:hAnsi="Consolas" w:cs="Calibri"/>
+        </w:rPr>
+      </w:pPr>
+      <w:r>
+        <w:rPr>
+          <w:rFonts w:ascii="Consolas" w:eastAsiaTheme="majorEastAsia" w:hAnsi="Consolas" w:cs="Calibri"/>
+        </w:rPr>
+        <w:t xml:space="preserve">    ELSE</w:t>
+      </w:r>
+    </w:p>
+    <w:p>
+      <w:pPr>
+        <w:rPr>
+          <w:rFonts w:ascii="Consolas" w:eastAsiaTheme="majorEastAsia" w:hAnsi="Consolas" w:cs="Calibri"/>
+        </w:rPr>
+      </w:pPr>
+      <w:r>
+        <w:rPr>
+          <w:rFonts w:ascii="Consolas" w:eastAsiaTheme="majorEastAsia" w:hAnsi="Consolas" w:cs="Calibri"/>
+        </w:rPr>
+        <w:t xml:space="preserve">        RETURN NEW;</w:t>
+      </w:r>
+    </w:p>
+    <w:p>
+      <w:pPr>
+        <w:rPr>
+          <w:rFonts w:ascii="Consolas" w:eastAsiaTheme="majorEastAsia" w:hAnsi="Consolas" w:cs="Calibri"/>
+        </w:rPr>
+      </w:pPr>
+      <w:r>
+        <w:rPr>
+          <w:rFonts w:ascii="Consolas" w:eastAsiaTheme="majorEastAsia" w:hAnsi="Consolas" w:cs="Calibri"/>
+        </w:rPr>
+        <w:t xml:space="preserve">    END IF;</w:t>
+      </w:r>
+    </w:p>
+    <w:p>
+      <w:pPr>
+        <w:rPr>
+          <w:rFonts w:ascii="Consolas" w:eastAsiaTheme="majorEastAsia" w:hAnsi="Consolas" w:cs="Calibri"/>
+        </w:rPr>
+      </w:pPr>
+      <w:r>
+        <w:rPr>
+          <w:rFonts w:ascii="Consolas" w:eastAsiaTheme="majorEastAsia" w:hAnsi="Consolas" w:cs="Calibri"/>
+        </w:rPr>
+        <w:t>END;</w:t>
+      </w:r>
+    </w:p>
+    <w:p>
+      <w:pPr>
+        <w:rPr>
+          <w:rFonts w:ascii="Consolas" w:eastAsiaTheme="majorEastAsia" w:hAnsi="Consolas" w:cs="Calibri"/>
+        </w:rPr>
+      </w:pPr>
+      <w:r>
+        <w:rPr>
+          <w:rFonts w:ascii="Consolas" w:eastAsiaTheme="majorEastAsia" w:hAnsi="Consolas" w:cs="Calibri"/>
+        </w:rPr>
+        <w:t xml:space="preserve">$$ LANGUAGE </w:t>
+      </w:r>
+      <w:proofErr w:type="spellStart"/>
+      <w:r>
+        <w:rPr>
+          <w:rFonts w:ascii="Consolas" w:eastAsiaTheme="majorEastAsia" w:hAnsi="Consolas" w:cs="Calibri"/>
+        </w:rPr>
+        <w:t>plpgsql</w:t>
+      </w:r>
+      <w:proofErr w:type="spellEnd"/>
+      <w:r>
+        <w:rPr>
+          <w:rFonts w:ascii="Consolas" w:eastAsiaTheme="majorEastAsia" w:hAnsi="Consolas" w:cs="Calibri"/>
+        </w:rPr>
+        <w:t>;</w:t>
+      </w:r>
+    </w:p>
+    <w:p>
+      <w:pPr>
+        <w:rPr>
+          <w:rFonts w:ascii="Consolas" w:eastAsiaTheme="majorEastAsia" w:hAnsi="Consolas" w:cs="Calibri"/>
+        </w:rPr>
+      </w:pPr>
+    </w:p>
+    <w:p>
+      <w:pPr>
+        <w:rPr>
+          <w:rFonts w:ascii="Consolas" w:eastAsiaTheme="majorEastAsia" w:hAnsi="Consolas" w:cs="Calibri"/>
+        </w:rPr>
+      </w:pPr>
+      <w:r>
+        <w:rPr>
+          <w:rFonts w:ascii="Consolas" w:eastAsiaTheme="majorEastAsia" w:hAnsi="Consolas" w:cs="Calibri"/>
+        </w:rPr>
+        <w:t xml:space="preserve">CREATE TRIGGER </w:t>
+      </w:r>
+      <w:proofErr w:type="spellStart"/>
+      <w:r>
+        <w:rPr>
+          <w:rFonts w:ascii="Consolas" w:eastAsiaTheme="majorEastAsia" w:hAnsi="Consolas" w:cs="Calibri"/>
+        </w:rPr>
+        <w:t>branch_location_check</w:t>
+      </w:r>
+      <w:proofErr w:type="spellEnd"/>
+    </w:p>
+    <w:p>
+      <w:pPr>
+        <w:rPr>
+          <w:rFonts w:ascii="Consolas" w:eastAsiaTheme="majorEastAsia" w:hAnsi="Consolas" w:cs="Calibri"/>
+        </w:rPr>
+      </w:pPr>
+      <w:r>
+        <w:rPr>
+          <w:rFonts w:ascii="Consolas" w:eastAsiaTheme="majorEastAsia" w:hAnsi="Consolas" w:cs="Calibri"/>
+        </w:rPr>
+        <w:t>BEFORE INSERT OR UPDATE ON Branches</w:t>
+      </w:r>
+    </w:p>
+    <w:p>
+      <w:pPr>
+        <w:rPr>
+          <w:rFonts w:ascii="Consolas" w:eastAsiaTheme="majorEastAsia" w:hAnsi="Consolas" w:cs="Calibri"/>
+        </w:rPr>
+      </w:pPr>
+      <w:r>
+        <w:rPr>
+          <w:rFonts w:ascii="Consolas" w:eastAsiaTheme="majorEastAsia" w:hAnsi="Consolas" w:cs="Calibri"/>
+        </w:rPr>
+        <w:t>FOR EACH ROW</w:t>
+      </w:r>
+    </w:p>
+    <w:p>
+      <w:pPr>
+        <w:rPr>
+          <w:rFonts w:ascii="Consolas" w:eastAsiaTheme="majorEastAsia" w:hAnsi="Consolas" w:cs="Calibri"/>
+          <w:sz w:val="28"/>
+          <w:szCs w:val="26"/>
+        </w:rPr>
+      </w:pPr>
+      <w:r>
+        <w:rPr>
+          <w:rFonts w:ascii="Consolas" w:eastAsiaTheme="majorEastAsia" w:hAnsi="Consolas" w:cs="Calibri"/>
+        </w:rPr>
+        <w:t xml:space="preserve">EXECUTE PROCEDURE </w:t>
+      </w:r>
+      <w:proofErr w:type="spellStart"/>
+      <w:r>
+        <w:rPr>
+          <w:rFonts w:ascii="Consolas" w:eastAsiaTheme="majorEastAsia" w:hAnsi="Consolas" w:cs="Calibri"/>
+        </w:rPr>
+        <w:t>branch_location_check</w:t>
+      </w:r>
+      <w:proofErr w:type="spellEnd"/>
+      <w:r>
+        <w:rPr>
+          <w:rFonts w:ascii="Consolas" w:eastAsiaTheme="majorEastAsia" w:hAnsi="Consolas" w:cs="Calibri"/>
+        </w:rPr>
+        <w:t>();</w:t>
+      </w:r>
+    </w:p>
+    <w:p>
+      <w:pPr>
+        <w:rPr>
+          <w:rFonts w:ascii="Calibri" w:eastAsiaTheme="majorEastAsia" w:hAnsi="Calibri" w:cs="Calibri"/>
+        </w:rPr>
+      </w:pPr>
+    </w:p>
+    <w:p>
+      <w:pPr>
+        <w:rPr>
+          <w:rFonts w:ascii="Calibri" w:eastAsiaTheme="majorEastAsia" w:hAnsi="Calibri" w:cs="Calibri"/>
+        </w:rPr>
+      </w:pPr>
+    </w:p>
+    <w:p>
+      <w:pPr>
+        <w:rPr>
+          <w:rFonts w:ascii="Calibri" w:eastAsiaTheme="majorEastAsia" w:hAnsi="Calibri" w:cs="Calibri"/>
+        </w:rPr>
+      </w:pPr>
+      <w:r>
+        <w:rPr>
+          <w:rFonts w:ascii="Calibri" w:eastAsiaTheme="majorEastAsia" w:hAnsi="Calibri" w:cs="Calibri"/>
+          <w:b/>
+        </w:rPr>
+        <w:t>Trigger 2</w:t>
+      </w:r>
+      <w:r>
+        <w:rPr>
+          <w:rFonts w:ascii="Calibri" w:eastAsiaTheme="majorEastAsia" w:hAnsi="Calibri" w:cs="Calibri"/>
+        </w:rPr>
+        <w:t>: Customers cannot redeem a reward when they have insufficient points.</w:t>
+      </w:r>
+    </w:p>
+    <w:p>
+      <w:pPr>
+        <w:rPr>
+          <w:rFonts w:ascii="Calibri" w:eastAsiaTheme="majorEastAsia" w:hAnsi="Calibri" w:cs="Calibri"/>
+        </w:rPr>
+      </w:pPr>
+    </w:p>
+    <w:p>
+      <w:pPr>
+        <w:rPr>
+          <w:rFonts w:ascii="Consolas" w:eastAsiaTheme="majorEastAsia" w:hAnsi="Consolas" w:cs="Calibri"/>
+        </w:rPr>
+      </w:pPr>
+      <w:r>
+        <w:rPr>
+          <w:rFonts w:ascii="Consolas" w:eastAsiaTheme="majorEastAsia" w:hAnsi="Consolas" w:cs="Calibri"/>
+        </w:rPr>
+        <w:t xml:space="preserve">CREATE OR REPLACE FUNCTION </w:t>
+      </w:r>
+      <w:proofErr w:type="spellStart"/>
+      <w:r>
+        <w:rPr>
+          <w:rFonts w:ascii="Consolas" w:eastAsiaTheme="majorEastAsia" w:hAnsi="Consolas" w:cs="Calibri"/>
+        </w:rPr>
+        <w:t>redeem_points_check</w:t>
+      </w:r>
+      <w:proofErr w:type="spellEnd"/>
+      <w:r>
+        <w:rPr>
+          <w:rFonts w:ascii="Consolas" w:eastAsiaTheme="majorEastAsia" w:hAnsi="Consolas" w:cs="Calibri"/>
+        </w:rPr>
+        <w:t>()</w:t>
+      </w:r>
+    </w:p>
+    <w:p>
+      <w:pPr>
+        <w:rPr>
+          <w:rFonts w:ascii="Consolas" w:eastAsiaTheme="majorEastAsia" w:hAnsi="Consolas" w:cs="Calibri"/>
+        </w:rPr>
+      </w:pPr>
+      <w:r>
+        <w:rPr>
+          <w:rFonts w:ascii="Consolas" w:eastAsiaTheme="majorEastAsia" w:hAnsi="Consolas" w:cs="Calibri"/>
+        </w:rPr>
+        <w:t>RETURNS TRIGGER AS</w:t>
+      </w:r>
+    </w:p>
+    <w:p>
+      <w:pPr>
+        <w:rPr>
+          <w:rFonts w:ascii="Consolas" w:eastAsiaTheme="majorEastAsia" w:hAnsi="Consolas" w:cs="Calibri"/>
+        </w:rPr>
+      </w:pPr>
+      <w:r>
+        <w:rPr>
+          <w:rFonts w:ascii="Consolas" w:eastAsiaTheme="majorEastAsia" w:hAnsi="Consolas" w:cs="Calibri"/>
+        </w:rPr>
+        <w:t>$$</w:t>
+      </w:r>
+    </w:p>
+    <w:p>
+      <w:pPr>
+        <w:rPr>
+          <w:rFonts w:ascii="Consolas" w:eastAsiaTheme="majorEastAsia" w:hAnsi="Consolas" w:cs="Calibri"/>
+        </w:rPr>
+      </w:pPr>
+      <w:r>
+        <w:rPr>
+          <w:rFonts w:ascii="Consolas" w:eastAsiaTheme="majorEastAsia" w:hAnsi="Consolas" w:cs="Calibri"/>
+        </w:rPr>
+        <w:t xml:space="preserve">DECLARE </w:t>
+      </w:r>
+      <w:proofErr w:type="spellStart"/>
+      <w:r>
+        <w:rPr>
+          <w:rFonts w:ascii="Consolas" w:eastAsiaTheme="majorEastAsia" w:hAnsi="Consolas" w:cs="Calibri"/>
+        </w:rPr>
+        <w:t>points_available</w:t>
+      </w:r>
+      <w:proofErr w:type="spellEnd"/>
+      <w:r>
+        <w:rPr>
+          <w:rFonts w:ascii="Consolas" w:eastAsiaTheme="majorEastAsia" w:hAnsi="Consolas" w:cs="Calibri"/>
+        </w:rPr>
+        <w:t xml:space="preserve"> NUMERIC;</w:t>
+      </w:r>
+    </w:p>
+    <w:p>
+      <w:pPr>
+        <w:rPr>
+          <w:rFonts w:ascii="Consolas" w:eastAsiaTheme="majorEastAsia" w:hAnsi="Consolas" w:cs="Calibri"/>
+        </w:rPr>
+      </w:pPr>
+      <w:r>
+        <w:rPr>
+          <w:rFonts w:ascii="Consolas" w:eastAsiaTheme="majorEastAsia" w:hAnsi="Consolas" w:cs="Calibri"/>
+        </w:rPr>
+        <w:t xml:space="preserve">DECLARE </w:t>
+      </w:r>
+      <w:proofErr w:type="spellStart"/>
+      <w:r>
+        <w:rPr>
+          <w:rFonts w:ascii="Consolas" w:eastAsiaTheme="majorEastAsia" w:hAnsi="Consolas" w:cs="Calibri"/>
+        </w:rPr>
+        <w:t>points_needed</w:t>
+      </w:r>
+      <w:proofErr w:type="spellEnd"/>
+      <w:r>
+        <w:rPr>
+          <w:rFonts w:ascii="Consolas" w:eastAsiaTheme="majorEastAsia" w:hAnsi="Consolas" w:cs="Calibri"/>
+        </w:rPr>
+        <w:t xml:space="preserve"> NUMERIC;</w:t>
+      </w:r>
+    </w:p>
+    <w:p>
+      <w:pPr>
+        <w:rPr>
+          <w:rFonts w:ascii="Consolas" w:eastAsiaTheme="majorEastAsia" w:hAnsi="Consolas" w:cs="Calibri"/>
+        </w:rPr>
+      </w:pPr>
+      <w:r>
+        <w:rPr>
+          <w:rFonts w:ascii="Consolas" w:eastAsiaTheme="majorEastAsia" w:hAnsi="Consolas" w:cs="Calibri"/>
+        </w:rPr>
+        <w:t>BEGIN</w:t>
+      </w:r>
+    </w:p>
+    <w:p>
+      <w:pPr>
+        <w:rPr>
+          <w:rFonts w:ascii="Consolas" w:eastAsiaTheme="majorEastAsia" w:hAnsi="Consolas" w:cs="Calibri"/>
+        </w:rPr>
+      </w:pPr>
+      <w:r>
+        <w:rPr>
+          <w:rFonts w:ascii="Consolas" w:eastAsiaTheme="majorEastAsia" w:hAnsi="Consolas" w:cs="Calibri"/>
+        </w:rPr>
+        <w:t xml:space="preserve">    SELECT </w:t>
+      </w:r>
+      <w:proofErr w:type="spellStart"/>
+      <w:r>
+        <w:rPr>
+          <w:rFonts w:ascii="Consolas" w:eastAsiaTheme="majorEastAsia" w:hAnsi="Consolas" w:cs="Calibri"/>
+        </w:rPr>
+        <w:t>rewardPt</w:t>
+      </w:r>
+      <w:proofErr w:type="spellEnd"/>
+      <w:r>
+        <w:rPr>
+          <w:rFonts w:ascii="Consolas" w:eastAsiaTheme="majorEastAsia" w:hAnsi="Consolas" w:cs="Calibri"/>
+        </w:rPr>
+        <w:t xml:space="preserve"> INTO </w:t>
+      </w:r>
+      <w:proofErr w:type="spellStart"/>
+      <w:r>
+        <w:rPr>
+          <w:rFonts w:ascii="Consolas" w:eastAsiaTheme="majorEastAsia" w:hAnsi="Consolas" w:cs="Calibri"/>
+        </w:rPr>
+        <w:t>points_available</w:t>
+      </w:r>
+      <w:proofErr w:type="spellEnd"/>
+    </w:p>
+    <w:p>
+      <w:pPr>
+        <w:rPr>
+          <w:rFonts w:ascii="Consolas" w:eastAsiaTheme="majorEastAsia" w:hAnsi="Consolas" w:cs="Calibri"/>
+        </w:rPr>
+      </w:pPr>
+      <w:r>
+        <w:rPr>
+          <w:rFonts w:ascii="Consolas" w:eastAsiaTheme="majorEastAsia" w:hAnsi="Consolas" w:cs="Calibri"/>
+        </w:rPr>
+        <w:t xml:space="preserve">    FROM Customers C</w:t>
+      </w:r>
+    </w:p>
+    <w:p>
+      <w:pPr>
+        <w:rPr>
+          <w:rFonts w:ascii="Consolas" w:eastAsiaTheme="majorEastAsia" w:hAnsi="Consolas" w:cs="Calibri"/>
+        </w:rPr>
+      </w:pPr>
+      <w:r>
+        <w:rPr>
+          <w:rFonts w:ascii="Consolas" w:eastAsiaTheme="majorEastAsia" w:hAnsi="Consolas" w:cs="Calibri"/>
+        </w:rPr>
+        <w:t xml:space="preserve">    WHERE </w:t>
+      </w:r>
+      <w:proofErr w:type="spellStart"/>
+      <w:r>
+        <w:rPr>
+          <w:rFonts w:ascii="Consolas" w:eastAsiaTheme="majorEastAsia" w:hAnsi="Consolas" w:cs="Calibri"/>
+        </w:rPr>
+        <w:t>NEW.uid</w:t>
+      </w:r>
+      <w:proofErr w:type="spellEnd"/>
+      <w:r>
+        <w:rPr>
+          <w:rFonts w:ascii="Consolas" w:eastAsiaTheme="majorEastAsia" w:hAnsi="Consolas" w:cs="Calibri"/>
+        </w:rPr>
+        <w:t xml:space="preserve"> = </w:t>
+      </w:r>
+      <w:proofErr w:type="spellStart"/>
+      <w:r>
+        <w:rPr>
+          <w:rFonts w:ascii="Consolas" w:eastAsiaTheme="majorEastAsia" w:hAnsi="Consolas" w:cs="Calibri"/>
+        </w:rPr>
+        <w:t>C.uid</w:t>
+      </w:r>
+      <w:proofErr w:type="spellEnd"/>
+      <w:r>
+        <w:rPr>
+          <w:rFonts w:ascii="Consolas" w:eastAsiaTheme="majorEastAsia" w:hAnsi="Consolas" w:cs="Calibri"/>
+        </w:rPr>
+        <w:t>;</w:t>
+      </w:r>
+    </w:p>
+    <w:p>
+      <w:pPr>
+        <w:rPr>
+          <w:rFonts w:ascii="Consolas" w:eastAsiaTheme="majorEastAsia" w:hAnsi="Consolas" w:cs="Calibri"/>
+        </w:rPr>
+      </w:pPr>
+      <w:r>
+        <w:rPr>
+          <w:rFonts w:ascii="Consolas" w:eastAsiaTheme="majorEastAsia" w:hAnsi="Consolas" w:cs="Calibri"/>
+        </w:rPr>
+        <w:t xml:space="preserve">    IF EXISTS(SELECT 1 FROM Incentives I2 where I2.iid=</w:t>
+      </w:r>
+      <w:proofErr w:type="spellStart"/>
+      <w:r>
+        <w:rPr>
+          <w:rFonts w:ascii="Consolas" w:eastAsiaTheme="majorEastAsia" w:hAnsi="Consolas" w:cs="Calibri"/>
+        </w:rPr>
+        <w:t>NEW.iid</w:t>
+      </w:r>
+      <w:proofErr w:type="spellEnd"/>
+      <w:r>
+        <w:rPr>
+          <w:rFonts w:ascii="Consolas" w:eastAsiaTheme="majorEastAsia" w:hAnsi="Consolas" w:cs="Calibri"/>
+        </w:rPr>
+        <w:t>) THEN</w:t>
+      </w:r>
+    </w:p>
+    <w:p>
+      <w:pPr>
+        <w:rPr>
+          <w:rFonts w:ascii="Consolas" w:eastAsiaTheme="majorEastAsia" w:hAnsi="Consolas" w:cs="Calibri"/>
+        </w:rPr>
+      </w:pPr>
+      <w:r>
+        <w:rPr>
+          <w:rFonts w:ascii="Consolas" w:eastAsiaTheme="majorEastAsia" w:hAnsi="Consolas" w:cs="Calibri"/>
+        </w:rPr>
+        <w:t xml:space="preserve">        SELECT I3.redeemPts INTO </w:t>
+      </w:r>
+      <w:proofErr w:type="spellStart"/>
+      <w:r>
+        <w:rPr>
+          <w:rFonts w:ascii="Consolas" w:eastAsiaTheme="majorEastAsia" w:hAnsi="Consolas" w:cs="Calibri"/>
+        </w:rPr>
+        <w:t>points_needed</w:t>
+      </w:r>
+      <w:proofErr w:type="spellEnd"/>
+    </w:p>
+    <w:p>
+      <w:pPr>
+        <w:rPr>
+          <w:rFonts w:ascii="Consolas" w:eastAsiaTheme="majorEastAsia" w:hAnsi="Consolas" w:cs="Calibri"/>
+        </w:rPr>
+      </w:pPr>
+      <w:r>
+        <w:rPr>
+          <w:rFonts w:ascii="Consolas" w:eastAsiaTheme="majorEastAsia" w:hAnsi="Consolas" w:cs="Calibri"/>
+        </w:rPr>
+        <w:t xml:space="preserve">        FROM Incentives I3</w:t>
+      </w:r>
+    </w:p>
+    <w:p>
+      <w:pPr>
+        <w:rPr>
+          <w:rFonts w:ascii="Consolas" w:eastAsiaTheme="majorEastAsia" w:hAnsi="Consolas" w:cs="Calibri"/>
+        </w:rPr>
+      </w:pPr>
+      <w:r>
+        <w:rPr>
+          <w:rFonts w:ascii="Consolas" w:eastAsiaTheme="majorEastAsia" w:hAnsi="Consolas" w:cs="Calibri"/>
+        </w:rPr>
+        <w:t xml:space="preserve">        Where I3.iid = </w:t>
+      </w:r>
+      <w:proofErr w:type="spellStart"/>
+      <w:r>
+        <w:rPr>
+          <w:rFonts w:ascii="Consolas" w:eastAsiaTheme="majorEastAsia" w:hAnsi="Consolas" w:cs="Calibri"/>
+        </w:rPr>
+        <w:t>NEW.iid</w:t>
+      </w:r>
+      <w:proofErr w:type="spellEnd"/>
+      <w:r>
+        <w:rPr>
+          <w:rFonts w:ascii="Consolas" w:eastAsiaTheme="majorEastAsia" w:hAnsi="Consolas" w:cs="Calibri"/>
+        </w:rPr>
+        <w:t>;</w:t>
+      </w:r>
+    </w:p>
+    <w:p>
+      <w:pPr>
+        <w:rPr>
+          <w:rFonts w:ascii="Consolas" w:eastAsiaTheme="majorEastAsia" w:hAnsi="Consolas" w:cs="Calibri"/>
+        </w:rPr>
+      </w:pPr>
+      <w:r>
+        <w:rPr>
+          <w:rFonts w:ascii="Consolas" w:eastAsiaTheme="majorEastAsia" w:hAnsi="Consolas" w:cs="Calibri"/>
+        </w:rPr>
+        <w:t xml:space="preserve">    END IF;</w:t>
+      </w:r>
+    </w:p>
+    <w:p>
+      <w:pPr>
+        <w:rPr>
+          <w:rFonts w:ascii="Consolas" w:eastAsiaTheme="majorEastAsia" w:hAnsi="Consolas" w:cs="Calibri"/>
+        </w:rPr>
+      </w:pPr>
+      <w:r>
+        <w:rPr>
+          <w:rFonts w:ascii="Consolas" w:eastAsiaTheme="majorEastAsia" w:hAnsi="Consolas" w:cs="Calibri"/>
+        </w:rPr>
+        <w:lastRenderedPageBreak/>
+        <w:t xml:space="preserve">    IF </w:t>
+      </w:r>
+      <w:proofErr w:type="spellStart"/>
+      <w:r>
+        <w:rPr>
+          <w:rFonts w:ascii="Consolas" w:eastAsiaTheme="majorEastAsia" w:hAnsi="Consolas" w:cs="Calibri"/>
+        </w:rPr>
+        <w:t>points_available</w:t>
+      </w:r>
+      <w:proofErr w:type="spellEnd"/>
+      <w:r>
+        <w:rPr>
+          <w:rFonts w:ascii="Consolas" w:eastAsiaTheme="majorEastAsia" w:hAnsi="Consolas" w:cs="Calibri"/>
+        </w:rPr>
+        <w:t xml:space="preserve"> &gt;= </w:t>
+      </w:r>
+      <w:proofErr w:type="spellStart"/>
+      <w:r>
+        <w:rPr>
+          <w:rFonts w:ascii="Consolas" w:eastAsiaTheme="majorEastAsia" w:hAnsi="Consolas" w:cs="Calibri"/>
+        </w:rPr>
+        <w:t>points_needed</w:t>
+      </w:r>
+      <w:proofErr w:type="spellEnd"/>
+      <w:r>
+        <w:rPr>
+          <w:rFonts w:ascii="Consolas" w:eastAsiaTheme="majorEastAsia" w:hAnsi="Consolas" w:cs="Calibri"/>
+        </w:rPr>
+        <w:t xml:space="preserve"> THEN</w:t>
+      </w:r>
+    </w:p>
+    <w:p>
+      <w:pPr>
+        <w:rPr>
+          <w:rFonts w:ascii="Consolas" w:eastAsiaTheme="majorEastAsia" w:hAnsi="Consolas" w:cs="Calibri"/>
+        </w:rPr>
+      </w:pPr>
+      <w:r>
+        <w:rPr>
+          <w:rFonts w:ascii="Consolas" w:eastAsiaTheme="majorEastAsia" w:hAnsi="Consolas" w:cs="Calibri"/>
+        </w:rPr>
+        <w:t xml:space="preserve">        Update Customers C1</w:t>
+      </w:r>
+    </w:p>
+    <w:p>
+      <w:pPr>
+        <w:rPr>
+          <w:rFonts w:ascii="Consolas" w:eastAsiaTheme="majorEastAsia" w:hAnsi="Consolas" w:cs="Calibri"/>
+        </w:rPr>
+      </w:pPr>
+      <w:r>
+        <w:rPr>
+          <w:rFonts w:ascii="Consolas" w:eastAsiaTheme="majorEastAsia" w:hAnsi="Consolas" w:cs="Calibri"/>
+        </w:rPr>
+        <w:t xml:space="preserve">        SET </w:t>
+      </w:r>
+      <w:proofErr w:type="spellStart"/>
+      <w:r>
+        <w:rPr>
+          <w:rFonts w:ascii="Consolas" w:eastAsiaTheme="majorEastAsia" w:hAnsi="Consolas" w:cs="Calibri"/>
+        </w:rPr>
+        <w:t>rewardPt</w:t>
+      </w:r>
+      <w:proofErr w:type="spellEnd"/>
+      <w:r>
+        <w:rPr>
+          <w:rFonts w:ascii="Consolas" w:eastAsiaTheme="majorEastAsia" w:hAnsi="Consolas" w:cs="Calibri"/>
+        </w:rPr>
+        <w:t xml:space="preserve"> = </w:t>
+      </w:r>
+      <w:proofErr w:type="spellStart"/>
+      <w:r>
+        <w:rPr>
+          <w:rFonts w:ascii="Consolas" w:eastAsiaTheme="majorEastAsia" w:hAnsi="Consolas" w:cs="Calibri"/>
+        </w:rPr>
+        <w:t>points_available</w:t>
+      </w:r>
+      <w:proofErr w:type="spellEnd"/>
+      <w:r>
+        <w:rPr>
+          <w:rFonts w:ascii="Consolas" w:eastAsiaTheme="majorEastAsia" w:hAnsi="Consolas" w:cs="Calibri"/>
+        </w:rPr>
+        <w:t xml:space="preserve"> - </w:t>
+      </w:r>
+      <w:proofErr w:type="spellStart"/>
+      <w:r>
+        <w:rPr>
+          <w:rFonts w:ascii="Consolas" w:eastAsiaTheme="majorEastAsia" w:hAnsi="Consolas" w:cs="Calibri"/>
+        </w:rPr>
+        <w:t>points_needed</w:t>
+      </w:r>
+      <w:proofErr w:type="spellEnd"/>
+    </w:p>
+    <w:p>
+      <w:pPr>
+        <w:rPr>
+          <w:rFonts w:ascii="Consolas" w:eastAsiaTheme="majorEastAsia" w:hAnsi="Consolas" w:cs="Calibri"/>
+        </w:rPr>
+      </w:pPr>
+      <w:r>
+        <w:rPr>
+          <w:rFonts w:ascii="Consolas" w:eastAsiaTheme="majorEastAsia" w:hAnsi="Consolas" w:cs="Calibri"/>
+        </w:rPr>
+        <w:t xml:space="preserve">        WHERE C1.uid = </w:t>
+      </w:r>
+      <w:proofErr w:type="spellStart"/>
+      <w:r>
+        <w:rPr>
+          <w:rFonts w:ascii="Consolas" w:eastAsiaTheme="majorEastAsia" w:hAnsi="Consolas" w:cs="Calibri"/>
+        </w:rPr>
+        <w:t>NEW.uid</w:t>
+      </w:r>
+      <w:proofErr w:type="spellEnd"/>
+      <w:r>
+        <w:rPr>
+          <w:rFonts w:ascii="Consolas" w:eastAsiaTheme="majorEastAsia" w:hAnsi="Consolas" w:cs="Calibri"/>
+        </w:rPr>
+        <w:t>;</w:t>
+      </w:r>
+    </w:p>
+    <w:p>
+      <w:pPr>
+        <w:rPr>
+          <w:rFonts w:ascii="Consolas" w:eastAsiaTheme="majorEastAsia" w:hAnsi="Consolas" w:cs="Calibri"/>
+        </w:rPr>
+      </w:pPr>
+      <w:r>
+        <w:rPr>
+          <w:rFonts w:ascii="Consolas" w:eastAsiaTheme="majorEastAsia" w:hAnsi="Consolas" w:cs="Calibri"/>
+        </w:rPr>
+        <w:t xml:space="preserve">        RETURN NEW;</w:t>
+      </w:r>
+    </w:p>
+    <w:p>
+      <w:pPr>
+        <w:rPr>
+          <w:rFonts w:ascii="Consolas" w:eastAsiaTheme="majorEastAsia" w:hAnsi="Consolas" w:cs="Calibri"/>
+        </w:rPr>
+      </w:pPr>
+      <w:r>
+        <w:rPr>
+          <w:rFonts w:ascii="Consolas" w:eastAsiaTheme="majorEastAsia" w:hAnsi="Consolas" w:cs="Calibri"/>
+        </w:rPr>
+        <w:t xml:space="preserve">    ELSE</w:t>
+      </w:r>
+    </w:p>
+    <w:p>
+      <w:pPr>
+        <w:rPr>
+          <w:rFonts w:ascii="Consolas" w:eastAsiaTheme="majorEastAsia" w:hAnsi="Consolas" w:cs="Calibri"/>
+        </w:rPr>
+      </w:pPr>
+      <w:r>
+        <w:rPr>
+          <w:rFonts w:ascii="Consolas" w:eastAsiaTheme="majorEastAsia" w:hAnsi="Consolas" w:cs="Calibri"/>
+        </w:rPr>
+        <w:t xml:space="preserve">        RAISE NOTICE 'Not enough points to redeem reward!';</w:t>
+      </w:r>
+    </w:p>
+    <w:p>
+      <w:pPr>
+        <w:rPr>
+          <w:rFonts w:ascii="Consolas" w:eastAsiaTheme="majorEastAsia" w:hAnsi="Consolas" w:cs="Calibri"/>
+        </w:rPr>
+      </w:pPr>
+      <w:r>
+        <w:rPr>
+          <w:rFonts w:ascii="Consolas" w:eastAsiaTheme="majorEastAsia" w:hAnsi="Consolas" w:cs="Calibri"/>
+        </w:rPr>
+        <w:t xml:space="preserve">        RETURN NULL;</w:t>
+      </w:r>
+    </w:p>
+    <w:p>
+      <w:pPr>
+        <w:rPr>
+          <w:rFonts w:ascii="Consolas" w:eastAsiaTheme="majorEastAsia" w:hAnsi="Consolas" w:cs="Calibri"/>
+        </w:rPr>
+      </w:pPr>
+      <w:r>
+        <w:rPr>
+          <w:rFonts w:ascii="Consolas" w:eastAsiaTheme="majorEastAsia" w:hAnsi="Consolas" w:cs="Calibri"/>
+        </w:rPr>
+        <w:t xml:space="preserve">    END IF;</w:t>
+      </w:r>
+    </w:p>
+    <w:p>
+      <w:pPr>
+        <w:rPr>
+          <w:rFonts w:ascii="Consolas" w:eastAsiaTheme="majorEastAsia" w:hAnsi="Consolas" w:cs="Calibri"/>
+        </w:rPr>
+      </w:pPr>
+      <w:r>
+        <w:rPr>
+          <w:rFonts w:ascii="Consolas" w:eastAsiaTheme="majorEastAsia" w:hAnsi="Consolas" w:cs="Calibri"/>
+        </w:rPr>
+        <w:t>END;</w:t>
+      </w:r>
+    </w:p>
+    <w:p>
+      <w:pPr>
+        <w:rPr>
+          <w:rFonts w:ascii="Consolas" w:eastAsiaTheme="majorEastAsia" w:hAnsi="Consolas" w:cs="Calibri"/>
+        </w:rPr>
+      </w:pPr>
+      <w:r>
+        <w:rPr>
+          <w:rFonts w:ascii="Consolas" w:eastAsiaTheme="majorEastAsia" w:hAnsi="Consolas" w:cs="Calibri"/>
+        </w:rPr>
+        <w:t xml:space="preserve">$$ LANGUAGE </w:t>
+      </w:r>
+      <w:proofErr w:type="spellStart"/>
+      <w:r>
+        <w:rPr>
+          <w:rFonts w:ascii="Consolas" w:eastAsiaTheme="majorEastAsia" w:hAnsi="Consolas" w:cs="Calibri"/>
+        </w:rPr>
+        <w:t>plpgsql</w:t>
+      </w:r>
+      <w:proofErr w:type="spellEnd"/>
+      <w:r>
+        <w:rPr>
+          <w:rFonts w:ascii="Consolas" w:eastAsiaTheme="majorEastAsia" w:hAnsi="Consolas" w:cs="Calibri"/>
+        </w:rPr>
+        <w:t>;</w:t>
+      </w:r>
+    </w:p>
+    <w:p>
+      <w:pPr>
+        <w:rPr>
+          <w:rFonts w:ascii="Consolas" w:eastAsiaTheme="majorEastAsia" w:hAnsi="Consolas" w:cs="Calibri"/>
+        </w:rPr>
+      </w:pPr>
+    </w:p>
+    <w:p>
+      <w:pPr>
+        <w:rPr>
+          <w:rFonts w:ascii="Consolas" w:eastAsiaTheme="majorEastAsia" w:hAnsi="Consolas" w:cs="Calibri"/>
+        </w:rPr>
+      </w:pPr>
+      <w:r>
+        <w:rPr>
+          <w:rFonts w:ascii="Consolas" w:eastAsiaTheme="majorEastAsia" w:hAnsi="Consolas" w:cs="Calibri"/>
+        </w:rPr>
+        <w:t xml:space="preserve">CREATE TRIGGER </w:t>
+      </w:r>
+      <w:proofErr w:type="spellStart"/>
+      <w:r>
+        <w:rPr>
+          <w:rFonts w:ascii="Consolas" w:eastAsiaTheme="majorEastAsia" w:hAnsi="Consolas" w:cs="Calibri"/>
+        </w:rPr>
+        <w:t>redeem_points_check</w:t>
+      </w:r>
+      <w:proofErr w:type="spellEnd"/>
+    </w:p>
+    <w:p>
+      <w:pPr>
+        <w:rPr>
+          <w:rFonts w:ascii="Consolas" w:eastAsiaTheme="majorEastAsia" w:hAnsi="Consolas" w:cs="Calibri"/>
+        </w:rPr>
+      </w:pPr>
+      <w:r>
+        <w:rPr>
+          <w:rFonts w:ascii="Consolas" w:eastAsiaTheme="majorEastAsia" w:hAnsi="Consolas" w:cs="Calibri"/>
+        </w:rPr>
+        <w:t>BEFORE INSERT OR UPDATE ON Choose</w:t>
+      </w:r>
+    </w:p>
+    <w:p>
+      <w:pPr>
+        <w:rPr>
+          <w:rFonts w:ascii="Consolas" w:eastAsiaTheme="majorEastAsia" w:hAnsi="Consolas" w:cs="Calibri"/>
+        </w:rPr>
+      </w:pPr>
+      <w:r>
+        <w:rPr>
+          <w:rFonts w:ascii="Consolas" w:eastAsiaTheme="majorEastAsia" w:hAnsi="Consolas" w:cs="Calibri"/>
+        </w:rPr>
+        <w:t>FOR EACH ROW</w:t>
+      </w:r>
+    </w:p>
+    <w:p>
+      <w:pPr>
+        <w:rPr>
+          <w:rFonts w:ascii="Consolas" w:eastAsiaTheme="majorEastAsia" w:hAnsi="Consolas" w:cs="Calibri"/>
+        </w:rPr>
+      </w:pPr>
+      <w:r>
+        <w:rPr>
+          <w:rFonts w:ascii="Consolas" w:eastAsiaTheme="majorEastAsia" w:hAnsi="Consolas" w:cs="Calibri"/>
+        </w:rPr>
+        <w:t xml:space="preserve">EXECUTE PROCEDURE </w:t>
+      </w:r>
+      <w:proofErr w:type="spellStart"/>
+      <w:r>
+        <w:rPr>
+          <w:rFonts w:ascii="Consolas" w:eastAsiaTheme="majorEastAsia" w:hAnsi="Consolas" w:cs="Calibri"/>
+        </w:rPr>
+        <w:t>redeem_points_check</w:t>
+      </w:r>
+      <w:proofErr w:type="spellEnd"/>
+      <w:r>
+        <w:rPr>
+          <w:rFonts w:ascii="Consolas" w:eastAsiaTheme="majorEastAsia" w:hAnsi="Consolas" w:cs="Calibri"/>
+        </w:rPr>
+        <w:t>();</w:t>
+      </w:r>
+    </w:p>
+    <w:p>
+      <w:pPr>
+        <w:rPr>
+          <w:rFonts w:ascii="Calibri" w:eastAsiaTheme="majorEastAsia" w:hAnsi="Calibri" w:cs="Calibri"/>
+          <w:sz w:val="28"/>
+          <w:szCs w:val="26"/>
+        </w:rPr>
+      </w:pPr>
+    </w:p>
+    <w:p>
+      <w:pPr>
+        <w:rPr>
+          <w:rFonts w:ascii="Calibri" w:eastAsiaTheme="majorEastAsia" w:hAnsi="Calibri" w:cs="Calibri"/>
+          <w:sz w:val="28"/>
+          <w:szCs w:val="26"/>
+        </w:rPr>
+      </w:pPr>
+    </w:p>
+    <w:p>
+      <w:pPr>
+        <w:rPr>
+          <w:rFonts w:ascii="Calibri" w:eastAsiaTheme="majorEastAsia" w:hAnsi="Calibri" w:cs="Calibri"/>
+        </w:rPr>
+      </w:pPr>
+      <w:r>
+        <w:rPr>
+          <w:rFonts w:ascii="Calibri" w:eastAsiaTheme="majorEastAsia" w:hAnsi="Calibri" w:cs="Calibri"/>
+          <w:b/>
+        </w:rPr>
+        <w:t>Trigger 3:</w:t>
+      </w:r>
+      <w:r>
+        <w:rPr>
+          <w:rFonts w:ascii="Calibri" w:eastAsiaTheme="majorEastAsia" w:hAnsi="Calibri" w:cs="Calibri"/>
+        </w:rPr>
+        <w:t xml:space="preserve"> When a customer leaves a rating, the rating must have either a score or a review.</w:t>
+      </w:r>
+    </w:p>
+    <w:p>
+      <w:pPr>
+        <w:rPr>
+          <w:rFonts w:ascii="Calibri" w:eastAsiaTheme="majorEastAsia" w:hAnsi="Calibri" w:cs="Calibri"/>
+        </w:rPr>
+      </w:pPr>
+    </w:p>
+    <w:p>
+      <w:pPr>
+        <w:rPr>
+          <w:rFonts w:ascii="Consolas" w:eastAsiaTheme="majorEastAsia" w:hAnsi="Consolas" w:cs="Calibri"/>
+        </w:rPr>
+      </w:pPr>
+      <w:r>
+        <w:rPr>
+          <w:rFonts w:ascii="Consolas" w:eastAsiaTheme="majorEastAsia" w:hAnsi="Consolas" w:cs="Calibri"/>
+        </w:rPr>
+        <w:t xml:space="preserve">CREATE OR REPLACE FUNCTION </w:t>
+      </w:r>
+      <w:proofErr w:type="spellStart"/>
+      <w:r>
+        <w:rPr>
+          <w:rFonts w:ascii="Consolas" w:eastAsiaTheme="majorEastAsia" w:hAnsi="Consolas" w:cs="Calibri"/>
+        </w:rPr>
+        <w:t>ratings_review_check</w:t>
+      </w:r>
+      <w:proofErr w:type="spellEnd"/>
+      <w:r>
+        <w:rPr>
+          <w:rFonts w:ascii="Consolas" w:eastAsiaTheme="majorEastAsia" w:hAnsi="Consolas" w:cs="Calibri"/>
+        </w:rPr>
+        <w:t>()</w:t>
+      </w:r>
+    </w:p>
+    <w:p>
+      <w:pPr>
+        <w:rPr>
+          <w:rFonts w:ascii="Consolas" w:eastAsiaTheme="majorEastAsia" w:hAnsi="Consolas" w:cs="Calibri"/>
+        </w:rPr>
+      </w:pPr>
+      <w:r>
+        <w:rPr>
+          <w:rFonts w:ascii="Consolas" w:eastAsiaTheme="majorEastAsia" w:hAnsi="Consolas" w:cs="Calibri"/>
+        </w:rPr>
+        <w:t>RETURNS TRIGGER AS</w:t>
+      </w:r>
+    </w:p>
+    <w:p>
+      <w:pPr>
+        <w:rPr>
+          <w:rFonts w:ascii="Consolas" w:eastAsiaTheme="majorEastAsia" w:hAnsi="Consolas" w:cs="Calibri"/>
+        </w:rPr>
+      </w:pPr>
+      <w:r>
+        <w:rPr>
+          <w:rFonts w:ascii="Consolas" w:eastAsiaTheme="majorEastAsia" w:hAnsi="Consolas" w:cs="Calibri"/>
+        </w:rPr>
+        <w:t>$$</w:t>
+      </w:r>
+    </w:p>
+    <w:p>
+      <w:pPr>
+        <w:rPr>
+          <w:rFonts w:ascii="Consolas" w:eastAsiaTheme="majorEastAsia" w:hAnsi="Consolas" w:cs="Calibri"/>
+        </w:rPr>
+      </w:pPr>
+      <w:r>
+        <w:rPr>
+          <w:rFonts w:ascii="Consolas" w:eastAsiaTheme="majorEastAsia" w:hAnsi="Consolas" w:cs="Calibri"/>
+        </w:rPr>
+        <w:t>BEGIN</w:t>
+      </w:r>
+    </w:p>
+    <w:p>
+      <w:pPr>
+        <w:rPr>
+          <w:rFonts w:ascii="Consolas" w:eastAsiaTheme="majorEastAsia" w:hAnsi="Consolas" w:cs="Calibri"/>
+        </w:rPr>
+      </w:pPr>
+      <w:r>
+        <w:rPr>
+          <w:rFonts w:ascii="Consolas" w:eastAsiaTheme="majorEastAsia" w:hAnsi="Consolas" w:cs="Calibri"/>
+        </w:rPr>
+        <w:t xml:space="preserve">    IF </w:t>
+      </w:r>
+      <w:proofErr w:type="spellStart"/>
+      <w:r>
+        <w:rPr>
+          <w:rFonts w:ascii="Consolas" w:eastAsiaTheme="majorEastAsia" w:hAnsi="Consolas" w:cs="Calibri"/>
+        </w:rPr>
+        <w:t>NEW.score</w:t>
+      </w:r>
+      <w:proofErr w:type="spellEnd"/>
+      <w:r>
+        <w:rPr>
+          <w:rFonts w:ascii="Consolas" w:eastAsiaTheme="majorEastAsia" w:hAnsi="Consolas" w:cs="Calibri"/>
+        </w:rPr>
+        <w:t xml:space="preserve"> IS NULL AND </w:t>
+      </w:r>
+      <w:proofErr w:type="spellStart"/>
+      <w:r>
+        <w:rPr>
+          <w:rFonts w:ascii="Consolas" w:eastAsiaTheme="majorEastAsia" w:hAnsi="Consolas" w:cs="Calibri"/>
+        </w:rPr>
+        <w:t>NEW.review</w:t>
+      </w:r>
+      <w:proofErr w:type="spellEnd"/>
+      <w:r>
+        <w:rPr>
+          <w:rFonts w:ascii="Consolas" w:eastAsiaTheme="majorEastAsia" w:hAnsi="Consolas" w:cs="Calibri"/>
+        </w:rPr>
+        <w:t xml:space="preserve"> IS NULL THEN</w:t>
+      </w:r>
+    </w:p>
+    <w:p>
+      <w:pPr>
+        <w:rPr>
+          <w:rFonts w:ascii="Consolas" w:eastAsiaTheme="majorEastAsia" w:hAnsi="Consolas" w:cs="Calibri"/>
+        </w:rPr>
+      </w:pPr>
+      <w:r>
+        <w:rPr>
+          <w:rFonts w:ascii="Consolas" w:eastAsiaTheme="majorEastAsia" w:hAnsi="Consolas" w:cs="Calibri"/>
+        </w:rPr>
+        <w:t xml:space="preserve">        RAISE NOTICE 'Invalid!';</w:t>
+      </w:r>
+    </w:p>
+    <w:p>
+      <w:pPr>
+        <w:rPr>
+          <w:rFonts w:ascii="Consolas" w:eastAsiaTheme="majorEastAsia" w:hAnsi="Consolas" w:cs="Calibri"/>
+        </w:rPr>
+      </w:pPr>
+      <w:r>
+        <w:rPr>
+          <w:rFonts w:ascii="Consolas" w:eastAsiaTheme="majorEastAsia" w:hAnsi="Consolas" w:cs="Calibri"/>
+        </w:rPr>
+        <w:t xml:space="preserve">        RETURN NULL;</w:t>
+      </w:r>
+    </w:p>
+    <w:p>
+      <w:pPr>
+        <w:rPr>
+          <w:rFonts w:ascii="Consolas" w:eastAsiaTheme="majorEastAsia" w:hAnsi="Consolas" w:cs="Calibri"/>
+        </w:rPr>
+      </w:pPr>
+      <w:r>
+        <w:rPr>
+          <w:rFonts w:ascii="Consolas" w:eastAsiaTheme="majorEastAsia" w:hAnsi="Consolas" w:cs="Calibri"/>
+        </w:rPr>
+        <w:t xml:space="preserve">    ELSE</w:t>
+      </w:r>
+    </w:p>
+    <w:p>
+      <w:pPr>
+        <w:rPr>
+          <w:rFonts w:ascii="Consolas" w:eastAsiaTheme="majorEastAsia" w:hAnsi="Consolas" w:cs="Calibri"/>
+        </w:rPr>
+      </w:pPr>
+      <w:r>
+        <w:rPr>
+          <w:rFonts w:ascii="Consolas" w:eastAsiaTheme="majorEastAsia" w:hAnsi="Consolas" w:cs="Calibri"/>
+        </w:rPr>
+        <w:t xml:space="preserve">        RETURN NEW;</w:t>
+      </w:r>
+    </w:p>
+    <w:p>
+      <w:pPr>
+        <w:rPr>
+          <w:rFonts w:ascii="Consolas" w:eastAsiaTheme="majorEastAsia" w:hAnsi="Consolas" w:cs="Calibri"/>
+        </w:rPr>
+      </w:pPr>
+      <w:r>
+        <w:rPr>
+          <w:rFonts w:ascii="Consolas" w:eastAsiaTheme="majorEastAsia" w:hAnsi="Consolas" w:cs="Calibri"/>
+        </w:rPr>
+        <w:t xml:space="preserve">    END IF;</w:t>
+      </w:r>
+    </w:p>
+    <w:p>
+      <w:pPr>
+        <w:rPr>
+          <w:rFonts w:ascii="Consolas" w:eastAsiaTheme="majorEastAsia" w:hAnsi="Consolas" w:cs="Calibri"/>
+        </w:rPr>
+      </w:pPr>
+      <w:r>
+        <w:rPr>
+          <w:rFonts w:ascii="Consolas" w:eastAsiaTheme="majorEastAsia" w:hAnsi="Consolas" w:cs="Calibri"/>
+        </w:rPr>
+        <w:t>END;</w:t>
+      </w:r>
+    </w:p>
+    <w:p>
+      <w:pPr>
+        <w:rPr>
+          <w:rFonts w:ascii="Consolas" w:eastAsiaTheme="majorEastAsia" w:hAnsi="Consolas" w:cs="Calibri"/>
+        </w:rPr>
+      </w:pPr>
+      <w:r>
+        <w:rPr>
+          <w:rFonts w:ascii="Consolas" w:eastAsiaTheme="majorEastAsia" w:hAnsi="Consolas" w:cs="Calibri"/>
+        </w:rPr>
+        <w:t xml:space="preserve">$$ LANGUAGE </w:t>
+      </w:r>
+      <w:proofErr w:type="spellStart"/>
+      <w:r>
+        <w:rPr>
+          <w:rFonts w:ascii="Consolas" w:eastAsiaTheme="majorEastAsia" w:hAnsi="Consolas" w:cs="Calibri"/>
+        </w:rPr>
+        <w:t>plpgsql</w:t>
+      </w:r>
+      <w:proofErr w:type="spellEnd"/>
+      <w:r>
+        <w:rPr>
+          <w:rFonts w:ascii="Consolas" w:eastAsiaTheme="majorEastAsia" w:hAnsi="Consolas" w:cs="Calibri"/>
+        </w:rPr>
+        <w:t>;</w:t>
+      </w:r>
+    </w:p>
+    <w:p>
+      <w:pPr>
+        <w:rPr>
+          <w:rFonts w:ascii="Consolas" w:eastAsiaTheme="majorEastAsia" w:hAnsi="Consolas" w:cs="Calibri"/>
+        </w:rPr>
+      </w:pPr>
+    </w:p>
+    <w:p>
+      <w:pPr>
+        <w:rPr>
+          <w:rFonts w:ascii="Consolas" w:eastAsiaTheme="majorEastAsia" w:hAnsi="Consolas" w:cs="Calibri"/>
+        </w:rPr>
+      </w:pPr>
+      <w:r>
+        <w:rPr>
+          <w:rFonts w:ascii="Consolas" w:eastAsiaTheme="majorEastAsia" w:hAnsi="Consolas" w:cs="Calibri"/>
+        </w:rPr>
+        <w:t xml:space="preserve">CREATE TRIGGER </w:t>
+      </w:r>
+      <w:proofErr w:type="spellStart"/>
+      <w:r>
+        <w:rPr>
+          <w:rFonts w:ascii="Consolas" w:eastAsiaTheme="majorEastAsia" w:hAnsi="Consolas" w:cs="Calibri"/>
+        </w:rPr>
+        <w:t>ratings_review_check</w:t>
+      </w:r>
+      <w:proofErr w:type="spellEnd"/>
+    </w:p>
+    <w:p>
+      <w:pPr>
+        <w:rPr>
+          <w:rFonts w:ascii="Consolas" w:eastAsiaTheme="majorEastAsia" w:hAnsi="Consolas" w:cs="Calibri"/>
+        </w:rPr>
+      </w:pPr>
+      <w:r>
+        <w:rPr>
+          <w:rFonts w:ascii="Consolas" w:eastAsiaTheme="majorEastAsia" w:hAnsi="Consolas" w:cs="Calibri"/>
+        </w:rPr>
+        <w:t>BEFORE INSERT OR UPDATE ON Ratings</w:t>
+      </w:r>
+    </w:p>
+    <w:p>
+      <w:pPr>
+        <w:rPr>
+          <w:rFonts w:ascii="Consolas" w:eastAsiaTheme="majorEastAsia" w:hAnsi="Consolas" w:cs="Calibri"/>
+        </w:rPr>
+      </w:pPr>
+      <w:r>
+        <w:rPr>
+          <w:rFonts w:ascii="Consolas" w:eastAsiaTheme="majorEastAsia" w:hAnsi="Consolas" w:cs="Calibri"/>
+        </w:rPr>
+        <w:t>FOR EACH ROW</w:t>
+      </w:r>
+    </w:p>
+    <w:p>
+      <w:pPr>
+        <w:rPr>
+          <w:rFonts w:ascii="Consolas" w:eastAsiaTheme="majorEastAsia" w:hAnsi="Consolas" w:cs="Calibri"/>
+        </w:rPr>
+      </w:pPr>
+      <w:r>
+        <w:rPr>
+          <w:rFonts w:ascii="Consolas" w:eastAsiaTheme="majorEastAsia" w:hAnsi="Consolas" w:cs="Calibri"/>
+        </w:rPr>
+        <w:t xml:space="preserve">EXECUTE PROCEDURE </w:t>
+      </w:r>
+      <w:proofErr w:type="spellStart"/>
+      <w:r>
+        <w:rPr>
+          <w:rFonts w:ascii="Consolas" w:eastAsiaTheme="majorEastAsia" w:hAnsi="Consolas" w:cs="Calibri"/>
+        </w:rPr>
+        <w:t>ratings_review_check</w:t>
+      </w:r>
+      <w:proofErr w:type="spellEnd"/>
+      <w:r>
+        <w:rPr>
+          <w:rFonts w:ascii="Consolas" w:eastAsiaTheme="majorEastAsia" w:hAnsi="Consolas" w:cs="Calibri"/>
+        </w:rPr>
+        <w:t>();</w:t>
+      </w:r>
+    </w:p>
+    <w:p>
+      <w:pPr>
+        <w:rPr>
+          <w:rFonts w:ascii="Consolas" w:eastAsiaTheme="majorEastAsia" w:hAnsi="Consolas" w:cs="Calibri"/>
+        </w:rPr>
+      </w:pPr>
+    </w:p>
+    <w:p>
+      <w:pPr>
+        <w:rPr>
+          <w:rFonts w:ascii="Calibri" w:eastAsiaTheme="majorEastAsia" w:hAnsi="Calibri" w:cs="Calibri"/>
+          <w:b/>
+          <w:sz w:val="28"/>
+          <w:szCs w:val="28"/>
+        </w:rPr>
+      </w:pPr>
+    </w:p>
+    <w:p>
+      <w:pPr>
+        <w:rPr>
+          <w:rFonts w:ascii="Calibri" w:eastAsiaTheme="majorEastAsia" w:hAnsi="Calibri" w:cs="Calibri"/>
+          <w:b/>
+          <w:sz w:val="28"/>
+          <w:szCs w:val="28"/>
+        </w:rPr>
+      </w:pPr>
+    </w:p>
+    <w:p>
+      <w:pPr>
+        <w:rPr>
+          <w:rFonts w:ascii="Calibri" w:eastAsiaTheme="majorEastAsia" w:hAnsi="Calibri" w:cs="Calibri"/>
+          <w:b/>
+          <w:sz w:val="28"/>
+          <w:szCs w:val="28"/>
+        </w:rPr>
+      </w:pPr>
+    </w:p>
+    <w:p>
+      <w:pPr>
+        <w:rPr>
+          <w:rFonts w:ascii="Calibri" w:eastAsiaTheme="majorEastAsia" w:hAnsi="Calibri" w:cs="Calibri"/>
+          <w:b/>
+          <w:sz w:val="28"/>
+          <w:szCs w:val="28"/>
+        </w:rPr>
+      </w:pPr>
+    </w:p>
+    <w:p>
+      <w:pPr>
+        <w:rPr>
+          <w:rFonts w:ascii="Calibri" w:eastAsiaTheme="majorEastAsia" w:hAnsi="Calibri" w:cs="Calibri"/>
+          <w:b/>
+          <w:sz w:val="28"/>
+          <w:szCs w:val="28"/>
+        </w:rPr>
+      </w:pPr>
+    </w:p>
+    <w:p>
+      <w:pPr>
+        <w:rPr>
+          <w:rFonts w:ascii="Calibri" w:eastAsiaTheme="majorEastAsia" w:hAnsi="Calibri" w:cs="Calibri"/>
+          <w:b/>
+          <w:sz w:val="28"/>
+          <w:szCs w:val="28"/>
+        </w:rPr>
+      </w:pPr>
+    </w:p>
+    <w:p>
+      <w:pPr>
+        <w:rPr>
+          <w:rFonts w:ascii="Calibri" w:eastAsiaTheme="majorEastAsia" w:hAnsi="Calibri" w:cs="Calibri"/>
+          <w:sz w:val="28"/>
+          <w:szCs w:val="28"/>
+        </w:rPr>
+      </w:pPr>
+      <w:r>
+        <w:rPr>
+          <w:rFonts w:ascii="Calibri" w:eastAsiaTheme="majorEastAsia" w:hAnsi="Calibri" w:cs="Calibri"/>
+          <w:b/>
+          <w:sz w:val="28"/>
+          <w:szCs w:val="28"/>
+        </w:rPr>
+        <w:lastRenderedPageBreak/>
+        <w:t>Interesting Queries</w:t>
+      </w:r>
+    </w:p>
+    <w:p>
+      <w:pPr>
+        <w:rPr>
+          <w:rFonts w:ascii="Calibri" w:eastAsiaTheme="majorEastAsia" w:hAnsi="Calibri" w:cs="Calibri"/>
+        </w:rPr>
+      </w:pPr>
+    </w:p>
+    <w:p>
+      <w:pPr>
+        <w:rPr>
+          <w:rFonts w:ascii="Calibri" w:eastAsiaTheme="majorEastAsia" w:hAnsi="Calibri" w:cs="Calibri"/>
+        </w:rPr>
+      </w:pPr>
+      <w:r>
+        <w:rPr>
+          <w:rFonts w:ascii="Calibri" w:eastAsiaTheme="majorEastAsia" w:hAnsi="Calibri" w:cs="Calibri"/>
+          <w:b/>
+        </w:rPr>
+        <w:t>Query 1:</w:t>
+      </w:r>
+      <w:r>
+        <w:rPr>
+          <w:rFonts w:ascii="Calibri" w:eastAsiaTheme="majorEastAsia" w:hAnsi="Calibri" w:cs="Calibri"/>
+        </w:rPr>
+        <w:t xml:space="preserve"> Average rating for a </w:t>
+      </w:r>
+      <w:r>
+        <w:rPr>
+          <w:rFonts w:ascii="Calibri" w:eastAsiaTheme="majorEastAsia" w:hAnsi="Calibri" w:cs="Calibri"/>
+        </w:rPr>
+        <w:t xml:space="preserve">restaurant </w:t>
+      </w:r>
+      <w:r>
+        <w:rPr>
+          <w:rFonts w:ascii="Calibri" w:eastAsiaTheme="majorEastAsia" w:hAnsi="Calibri" w:cs="Calibri"/>
+        </w:rPr>
+        <w:t>branch</w:t>
+      </w:r>
+      <w:r>
+        <w:rPr>
+          <w:rFonts w:ascii="Calibri" w:eastAsiaTheme="majorEastAsia" w:hAnsi="Calibri" w:cs="Calibri"/>
+        </w:rPr>
+        <w:t xml:space="preserve"> (single location)</w:t>
+      </w:r>
+    </w:p>
+    <w:p>
+      <w:pPr>
+        <w:rPr>
+          <w:rFonts w:ascii="Calibri" w:eastAsiaTheme="majorEastAsia" w:hAnsi="Calibri" w:cs="Calibri"/>
+        </w:rPr>
+      </w:pPr>
+    </w:p>
+    <w:p>
+      <w:pPr>
+        <w:rPr>
+          <w:rFonts w:ascii="Consolas" w:eastAsia="Times New Roman" w:hAnsi="Consolas" w:cs="Times New Roman"/>
+        </w:rPr>
+      </w:pPr>
+      <w:r>
+        <w:rPr>
+          <w:rFonts w:ascii="Consolas" w:eastAsia="Times New Roman" w:hAnsi="Consolas" w:cs="Courier New"/>
+        </w:rPr>
+        <w:t xml:space="preserve">select r.name, </w:t>
+      </w:r>
+      <w:proofErr w:type="spellStart"/>
+      <w:r>
+        <w:rPr>
+          <w:rFonts w:ascii="Consolas" w:eastAsia="Times New Roman" w:hAnsi="Consolas" w:cs="Courier New"/>
+        </w:rPr>
+        <w:t>b.location</w:t>
+      </w:r>
+      <w:proofErr w:type="spellEnd"/>
+      <w:r>
+        <w:rPr>
+          <w:rFonts w:ascii="Consolas" w:eastAsia="Times New Roman" w:hAnsi="Consolas" w:cs="Courier New"/>
+        </w:rPr>
+        <w:t>, avg(</w:t>
+      </w:r>
+      <w:proofErr w:type="spellStart"/>
+      <w:r>
+        <w:rPr>
+          <w:rFonts w:ascii="Consolas" w:eastAsia="Times New Roman" w:hAnsi="Consolas" w:cs="Courier New"/>
+        </w:rPr>
+        <w:t>rt.score</w:t>
+      </w:r>
+      <w:proofErr w:type="spellEnd"/>
+      <w:r>
+        <w:rPr>
+          <w:rFonts w:ascii="Consolas" w:eastAsia="Times New Roman" w:hAnsi="Consolas" w:cs="Courier New"/>
+        </w:rPr>
+        <w:t>) </w:t>
+      </w:r>
+    </w:p>
+    <w:p>
+      <w:pPr>
+        <w:rPr>
+          <w:rFonts w:ascii="Consolas" w:eastAsia="Times New Roman" w:hAnsi="Consolas" w:cs="Times New Roman"/>
+        </w:rPr>
+      </w:pPr>
+      <w:r>
+        <w:rPr>
+          <w:rFonts w:ascii="Consolas" w:eastAsia="Times New Roman" w:hAnsi="Consolas" w:cs="Courier New"/>
+        </w:rPr>
+        <w:t xml:space="preserve">from ((branches b inner join gives g on </w:t>
+      </w:r>
+      <w:proofErr w:type="spellStart"/>
+      <w:r>
+        <w:rPr>
+          <w:rFonts w:ascii="Consolas" w:eastAsia="Times New Roman" w:hAnsi="Consolas" w:cs="Courier New"/>
+        </w:rPr>
+        <w:t>b.bid</w:t>
+      </w:r>
+      <w:proofErr w:type="spellEnd"/>
+      <w:r>
+        <w:rPr>
+          <w:rFonts w:ascii="Consolas" w:eastAsia="Times New Roman" w:hAnsi="Consolas" w:cs="Courier New"/>
+        </w:rPr>
+        <w:t xml:space="preserve"> = </w:t>
+      </w:r>
+      <w:proofErr w:type="spellStart"/>
+      <w:r>
+        <w:rPr>
+          <w:rFonts w:ascii="Consolas" w:eastAsia="Times New Roman" w:hAnsi="Consolas" w:cs="Courier New"/>
+        </w:rPr>
+        <w:t>g.bid</w:t>
+      </w:r>
+      <w:proofErr w:type="spellEnd"/>
+      <w:r>
+        <w:rPr>
+          <w:rFonts w:ascii="Consolas" w:eastAsia="Times New Roman" w:hAnsi="Consolas" w:cs="Courier New"/>
+        </w:rPr>
+        <w:t>) </w:t>
+      </w:r>
+    </w:p>
+    <w:p>
+      <w:pPr>
+        <w:rPr>
+          <w:rFonts w:ascii="Consolas" w:eastAsia="Times New Roman" w:hAnsi="Consolas" w:cs="Times New Roman"/>
+        </w:rPr>
+      </w:pPr>
+      <w:r>
+        <w:rPr>
+          <w:rFonts w:ascii="Consolas" w:eastAsia="Times New Roman" w:hAnsi="Consolas" w:cs="Courier New"/>
+        </w:rPr>
+        <w:t xml:space="preserve">  inner join ratings rt on </w:t>
+      </w:r>
+      <w:proofErr w:type="spellStart"/>
+      <w:r>
+        <w:rPr>
+          <w:rFonts w:ascii="Consolas" w:eastAsia="Times New Roman" w:hAnsi="Consolas" w:cs="Courier New"/>
+        </w:rPr>
+        <w:t>rt.rtid</w:t>
+      </w:r>
+      <w:proofErr w:type="spellEnd"/>
+      <w:r>
+        <w:rPr>
+          <w:rFonts w:ascii="Consolas" w:eastAsia="Times New Roman" w:hAnsi="Consolas" w:cs="Courier New"/>
+        </w:rPr>
+        <w:t xml:space="preserve"> = </w:t>
+      </w:r>
+      <w:proofErr w:type="spellStart"/>
+      <w:r>
+        <w:rPr>
+          <w:rFonts w:ascii="Consolas" w:eastAsia="Times New Roman" w:hAnsi="Consolas" w:cs="Courier New"/>
+        </w:rPr>
+        <w:t>g.rtid</w:t>
+      </w:r>
+      <w:proofErr w:type="spellEnd"/>
+      <w:r>
+        <w:rPr>
+          <w:rFonts w:ascii="Consolas" w:eastAsia="Times New Roman" w:hAnsi="Consolas" w:cs="Courier New"/>
+        </w:rPr>
+        <w:t>) </w:t>
+      </w:r>
+    </w:p>
+    <w:p>
+      <w:pPr>
+        <w:rPr>
+          <w:rFonts w:ascii="Consolas" w:eastAsia="Times New Roman" w:hAnsi="Consolas" w:cs="Times New Roman"/>
+        </w:rPr>
+      </w:pPr>
+      <w:r>
+        <w:rPr>
+          <w:rFonts w:ascii="Consolas" w:eastAsia="Times New Roman" w:hAnsi="Consolas" w:cs="Courier New"/>
+        </w:rPr>
+        <w:t xml:space="preserve">  inner join restaurants r on </w:t>
+      </w:r>
+      <w:proofErr w:type="spellStart"/>
+      <w:r>
+        <w:rPr>
+          <w:rFonts w:ascii="Consolas" w:eastAsia="Times New Roman" w:hAnsi="Consolas" w:cs="Courier New"/>
+        </w:rPr>
+        <w:t>r.rid</w:t>
+      </w:r>
+      <w:proofErr w:type="spellEnd"/>
+      <w:r>
+        <w:rPr>
+          <w:rFonts w:ascii="Consolas" w:eastAsia="Times New Roman" w:hAnsi="Consolas" w:cs="Courier New"/>
+        </w:rPr>
+        <w:t xml:space="preserve"> = </w:t>
+      </w:r>
+      <w:proofErr w:type="spellStart"/>
+      <w:r>
+        <w:rPr>
+          <w:rFonts w:ascii="Consolas" w:eastAsia="Times New Roman" w:hAnsi="Consolas" w:cs="Courier New"/>
+        </w:rPr>
+        <w:t>b.rid</w:t>
+      </w:r>
+      <w:proofErr w:type="spellEnd"/>
+      <w:r>
+        <w:rPr>
+          <w:rFonts w:ascii="Consolas" w:eastAsia="Times New Roman" w:hAnsi="Consolas" w:cs="Courier New"/>
+        </w:rPr>
+        <w:t> </w:t>
+      </w:r>
+    </w:p>
+    <w:p>
+      <w:pPr>
+        <w:rPr>
+          <w:rFonts w:ascii="Consolas" w:eastAsia="Times New Roman" w:hAnsi="Consolas" w:cs="Times New Roman"/>
+        </w:rPr>
+      </w:pPr>
+      <w:r>
+        <w:rPr>
+          <w:rFonts w:ascii="Consolas" w:eastAsia="Times New Roman" w:hAnsi="Consolas" w:cs="Courier New"/>
+        </w:rPr>
+        <w:t xml:space="preserve">group by (r.name, </w:t>
+      </w:r>
+      <w:proofErr w:type="spellStart"/>
+      <w:r>
+        <w:rPr>
+          <w:rFonts w:ascii="Consolas" w:eastAsia="Times New Roman" w:hAnsi="Consolas" w:cs="Courier New"/>
+        </w:rPr>
+        <w:t>b.location</w:t>
+      </w:r>
+      <w:proofErr w:type="spellEnd"/>
+      <w:r>
+        <w:rPr>
+          <w:rFonts w:ascii="Consolas" w:eastAsia="Times New Roman" w:hAnsi="Consolas" w:cs="Courier New"/>
+        </w:rPr>
+        <w:t>);</w:t>
+      </w:r>
+    </w:p>
+    <w:p>
+      <w:pPr>
+        <w:rPr>
+          <w:rFonts w:ascii="Consolas" w:eastAsia="Times New Roman" w:hAnsi="Consolas" w:cs="Times New Roman"/>
+        </w:rPr>
+      </w:pPr>
+    </w:p>
+    <w:p>
+      <w:pPr>
+        <w:rPr>
+          <w:rFonts w:ascii="Consolas" w:eastAsia="Times New Roman" w:hAnsi="Consolas" w:cs="Times New Roman"/>
+        </w:rPr>
+      </w:pPr>
+    </w:p>
+    <w:p>
+      <w:pPr>
+        <w:rPr>
+          <w:rFonts w:eastAsia="Times New Roman" w:cstheme="minorHAnsi"/>
+        </w:rPr>
+      </w:pPr>
+      <w:r>
+        <w:rPr>
+          <w:rFonts w:eastAsia="Times New Roman" w:cstheme="minorHAnsi"/>
+          <w:b/>
+        </w:rPr>
+        <w:t>Query 2:</w:t>
+      </w:r>
+      <w:r>
+        <w:rPr>
+          <w:rFonts w:eastAsia="Times New Roman" w:cstheme="minorHAnsi"/>
+        </w:rPr>
+        <w:t xml:space="preserve"> </w:t>
+      </w:r>
+      <w:r>
+        <w:rPr>
+          <w:rFonts w:eastAsia="Times New Roman" w:cstheme="minorHAnsi"/>
+        </w:rPr>
+        <w:t>Average</w:t>
+      </w:r>
+      <w:r>
+        <w:rPr>
+          <w:rFonts w:eastAsia="Times New Roman" w:cstheme="minorHAnsi"/>
+        </w:rPr>
+        <w:t xml:space="preserve"> rating for a restaurant (all the branches</w:t>
+      </w:r>
+      <w:r>
+        <w:rPr>
+          <w:rFonts w:eastAsia="Times New Roman" w:cstheme="minorHAnsi"/>
+        </w:rPr>
+        <w:t>/locations</w:t>
+      </w:r>
+      <w:r>
+        <w:rPr>
+          <w:rFonts w:eastAsia="Times New Roman" w:cstheme="minorHAnsi"/>
+        </w:rPr>
+        <w:t xml:space="preserve"> </w:t>
+      </w:r>
+      <w:r>
+        <w:rPr>
+          <w:rFonts w:eastAsia="Times New Roman" w:cstheme="minorHAnsi"/>
+        </w:rPr>
+        <w:t>of a</w:t>
+      </w:r>
+      <w:r>
+        <w:rPr>
+          <w:rFonts w:eastAsia="Times New Roman" w:cstheme="minorHAnsi"/>
+        </w:rPr>
+        <w:t xml:space="preserve"> restaurant)</w:t>
+      </w:r>
+    </w:p>
+    <w:p>
+      <w:pPr>
+        <w:rPr>
+          <w:rFonts w:eastAsia="Times New Roman" w:cstheme="minorHAnsi"/>
+        </w:rPr>
+      </w:pPr>
+    </w:p>
+    <w:p>
+      <w:pPr>
+        <w:rPr>
+          <w:rFonts w:ascii="Consolas" w:eastAsia="Times New Roman" w:hAnsi="Consolas" w:cs="Times New Roman"/>
+        </w:rPr>
+      </w:pPr>
+      <w:r>
+        <w:rPr>
+          <w:rFonts w:ascii="Consolas" w:eastAsia="Times New Roman" w:hAnsi="Consolas" w:cs="Courier New"/>
+        </w:rPr>
+        <w:t>select r.name, avg(</w:t>
+      </w:r>
+      <w:proofErr w:type="spellStart"/>
+      <w:r>
+        <w:rPr>
+          <w:rFonts w:ascii="Consolas" w:eastAsia="Times New Roman" w:hAnsi="Consolas" w:cs="Courier New"/>
+        </w:rPr>
+        <w:t>rt.score</w:t>
+      </w:r>
+      <w:proofErr w:type="spellEnd"/>
+      <w:r>
+        <w:rPr>
+          <w:rFonts w:ascii="Consolas" w:eastAsia="Times New Roman" w:hAnsi="Consolas" w:cs="Courier New"/>
+        </w:rPr>
+        <w:t>) </w:t>
+      </w:r>
+    </w:p>
+    <w:p>
+      <w:pPr>
+        <w:rPr>
+          <w:rFonts w:ascii="Consolas" w:eastAsia="Times New Roman" w:hAnsi="Consolas" w:cs="Times New Roman"/>
+        </w:rPr>
+      </w:pPr>
+      <w:r>
+        <w:rPr>
+          <w:rFonts w:ascii="Consolas" w:eastAsia="Times New Roman" w:hAnsi="Consolas" w:cs="Courier New"/>
+        </w:rPr>
+        <w:t xml:space="preserve">from (restaurants r inner join branches b on </w:t>
+      </w:r>
+      <w:proofErr w:type="spellStart"/>
+      <w:r>
+        <w:rPr>
+          <w:rFonts w:ascii="Consolas" w:eastAsia="Times New Roman" w:hAnsi="Consolas" w:cs="Courier New"/>
+        </w:rPr>
+        <w:t>r.rid</w:t>
+      </w:r>
+      <w:proofErr w:type="spellEnd"/>
+      <w:r>
+        <w:rPr>
+          <w:rFonts w:ascii="Consolas" w:eastAsia="Times New Roman" w:hAnsi="Consolas" w:cs="Courier New"/>
+        </w:rPr>
+        <w:t xml:space="preserve"> = </w:t>
+      </w:r>
+      <w:proofErr w:type="spellStart"/>
+      <w:r>
+        <w:rPr>
+          <w:rFonts w:ascii="Consolas" w:eastAsia="Times New Roman" w:hAnsi="Consolas" w:cs="Courier New"/>
+        </w:rPr>
+        <w:t>b.rid</w:t>
+      </w:r>
+      <w:proofErr w:type="spellEnd"/>
+      <w:r>
+        <w:rPr>
+          <w:rFonts w:ascii="Consolas" w:eastAsia="Times New Roman" w:hAnsi="Consolas" w:cs="Courier New"/>
+        </w:rPr>
+        <w:t> </w:t>
+      </w:r>
+    </w:p>
+    <w:p>
+      <w:pPr>
+        <w:rPr>
+          <w:rFonts w:ascii="Consolas" w:eastAsia="Times New Roman" w:hAnsi="Consolas" w:cs="Times New Roman"/>
+        </w:rPr>
+      </w:pPr>
+      <w:r>
+        <w:rPr>
+          <w:rFonts w:ascii="Consolas" w:eastAsia="Times New Roman" w:hAnsi="Consolas" w:cs="Courier New"/>
+        </w:rPr>
+        <w:t xml:space="preserve">inner join gives g on </w:t>
+      </w:r>
+      <w:proofErr w:type="spellStart"/>
+      <w:r>
+        <w:rPr>
+          <w:rFonts w:ascii="Consolas" w:eastAsia="Times New Roman" w:hAnsi="Consolas" w:cs="Courier New"/>
+        </w:rPr>
+        <w:t>g.bid</w:t>
+      </w:r>
+      <w:proofErr w:type="spellEnd"/>
+      <w:r>
+        <w:rPr>
+          <w:rFonts w:ascii="Consolas" w:eastAsia="Times New Roman" w:hAnsi="Consolas" w:cs="Courier New"/>
+        </w:rPr>
+        <w:t xml:space="preserve"> = </w:t>
+      </w:r>
+      <w:proofErr w:type="spellStart"/>
+      <w:r>
+        <w:rPr>
+          <w:rFonts w:ascii="Consolas" w:eastAsia="Times New Roman" w:hAnsi="Consolas" w:cs="Courier New"/>
+        </w:rPr>
+        <w:t>b.bid</w:t>
+      </w:r>
+      <w:proofErr w:type="spellEnd"/>
+      <w:r>
+        <w:rPr>
+          <w:rFonts w:ascii="Consolas" w:eastAsia="Times New Roman" w:hAnsi="Consolas" w:cs="Courier New"/>
+        </w:rPr>
+        <w:t> </w:t>
+      </w:r>
+    </w:p>
+    <w:p>
+      <w:pPr>
+        <w:rPr>
+          <w:rFonts w:ascii="Consolas" w:eastAsia="Times New Roman" w:hAnsi="Consolas" w:cs="Times New Roman"/>
+        </w:rPr>
+      </w:pPr>
+      <w:r>
+        <w:rPr>
+          <w:rFonts w:ascii="Consolas" w:eastAsia="Times New Roman" w:hAnsi="Consolas" w:cs="Courier New"/>
+        </w:rPr>
+        <w:t xml:space="preserve">inner join ratings rt on </w:t>
+      </w:r>
+      <w:proofErr w:type="spellStart"/>
+      <w:r>
+        <w:rPr>
+          <w:rFonts w:ascii="Consolas" w:eastAsia="Times New Roman" w:hAnsi="Consolas" w:cs="Courier New"/>
+        </w:rPr>
+        <w:t>rt.rtid</w:t>
+      </w:r>
+      <w:proofErr w:type="spellEnd"/>
+      <w:r>
+        <w:rPr>
+          <w:rFonts w:ascii="Consolas" w:eastAsia="Times New Roman" w:hAnsi="Consolas" w:cs="Courier New"/>
+        </w:rPr>
+        <w:t xml:space="preserve"> = </w:t>
+      </w:r>
+      <w:proofErr w:type="spellStart"/>
+      <w:r>
+        <w:rPr>
+          <w:rFonts w:ascii="Consolas" w:eastAsia="Times New Roman" w:hAnsi="Consolas" w:cs="Courier New"/>
+        </w:rPr>
+        <w:t>g.rtid</w:t>
+      </w:r>
+      <w:proofErr w:type="spellEnd"/>
+      <w:r>
+        <w:rPr>
+          <w:rFonts w:ascii="Consolas" w:eastAsia="Times New Roman" w:hAnsi="Consolas" w:cs="Courier New"/>
+        </w:rPr>
+        <w:t>) </w:t>
+      </w:r>
+    </w:p>
+    <w:p>
+      <w:pPr>
+        <w:rPr>
+          <w:rFonts w:ascii="Consolas" w:eastAsia="Times New Roman" w:hAnsi="Consolas" w:cs="Times New Roman"/>
+        </w:rPr>
+      </w:pPr>
+      <w:r>
+        <w:rPr>
+          <w:rFonts w:ascii="Consolas" w:eastAsia="Times New Roman" w:hAnsi="Consolas" w:cs="Courier New"/>
+        </w:rPr>
+        <w:t xml:space="preserve">group by </w:t>
+      </w:r>
+      <w:proofErr w:type="spellStart"/>
+      <w:r>
+        <w:rPr>
+          <w:rFonts w:ascii="Consolas" w:eastAsia="Times New Roman" w:hAnsi="Consolas" w:cs="Courier New"/>
+        </w:rPr>
+        <w:t>r.rid</w:t>
+      </w:r>
+      <w:proofErr w:type="spellEnd"/>
+      <w:r>
+        <w:rPr>
+          <w:rFonts w:ascii="Consolas" w:eastAsia="Times New Roman" w:hAnsi="Consolas" w:cs="Courier New"/>
+        </w:rPr>
+        <w:t>;</w:t>
+      </w:r>
+    </w:p>
+    <w:p>
+      <w:pPr>
+        <w:rPr>
+          <w:rFonts w:ascii="Times New Roman" w:eastAsia="Times New Roman" w:hAnsi="Times New Roman" w:cs="Times New Roman"/>
+        </w:rPr>
+      </w:pPr>
+    </w:p>
+    <w:p>
+      <w:pPr>
+        <w:rPr>
+          <w:rFonts w:ascii="Times New Roman" w:eastAsia="Times New Roman" w:hAnsi="Times New Roman" w:cs="Times New Roman"/>
+        </w:rPr>
+      </w:pPr>
+    </w:p>
+    <w:p>
+      <w:pPr>
+        <w:rPr>
+          <w:rFonts w:eastAsia="Times New Roman" w:cstheme="minorHAnsi"/>
+        </w:rPr>
+      </w:pPr>
+      <w:r>
+        <w:rPr>
+          <w:rFonts w:eastAsia="Times New Roman" w:cstheme="minorHAnsi"/>
+          <w:b/>
+        </w:rPr>
+        <w:t>Query 3</w:t>
+      </w:r>
+      <w:r>
+        <w:rPr>
+          <w:rFonts w:eastAsia="Times New Roman" w:cstheme="minorHAnsi"/>
+        </w:rPr>
+        <w:t xml:space="preserve">: </w:t>
+      </w:r>
+      <w:r>
+        <w:rPr>
+          <w:rFonts w:eastAsia="Times New Roman" w:cstheme="minorHAnsi"/>
+        </w:rPr>
+        <w:t>Average rating given by a customer</w:t>
+      </w:r>
+    </w:p>
+    <w:p>
+      <w:pPr>
+        <w:rPr>
+          <w:rFonts w:eastAsia="Times New Roman" w:cstheme="minorHAnsi"/>
+        </w:rPr>
+      </w:pPr>
+    </w:p>
+    <w:p>
+      <w:pPr>
+        <w:rPr>
+          <w:rFonts w:ascii="Consolas" w:eastAsia="Times New Roman" w:hAnsi="Consolas" w:cs="Times New Roman"/>
+        </w:rPr>
+      </w:pPr>
+      <w:r>
+        <w:rPr>
+          <w:rFonts w:ascii="Consolas" w:eastAsia="Times New Roman" w:hAnsi="Consolas" w:cs="Courier New"/>
+        </w:rPr>
+        <w:t>select u.name, avg(</w:t>
+      </w:r>
+      <w:proofErr w:type="spellStart"/>
+      <w:r>
+        <w:rPr>
+          <w:rFonts w:ascii="Consolas" w:eastAsia="Times New Roman" w:hAnsi="Consolas" w:cs="Courier New"/>
+        </w:rPr>
+        <w:t>rt.score</w:t>
+      </w:r>
+      <w:proofErr w:type="spellEnd"/>
+      <w:r>
+        <w:rPr>
+          <w:rFonts w:ascii="Consolas" w:eastAsia="Times New Roman" w:hAnsi="Consolas" w:cs="Courier New"/>
+        </w:rPr>
+        <w:t>) </w:t>
+      </w:r>
+    </w:p>
+    <w:p>
+      <w:pPr>
+        <w:rPr>
+          <w:rFonts w:ascii="Consolas" w:eastAsia="Times New Roman" w:hAnsi="Consolas" w:cs="Times New Roman"/>
+        </w:rPr>
+      </w:pPr>
+      <w:r>
+        <w:rPr>
+          <w:rFonts w:ascii="Consolas" w:eastAsia="Times New Roman" w:hAnsi="Consolas" w:cs="Courier New"/>
+        </w:rPr>
+        <w:t>from (ratings rt natural join customers c) </w:t>
+      </w:r>
+    </w:p>
+    <w:p>
+      <w:pPr>
+        <w:rPr>
+          <w:rFonts w:ascii="Consolas" w:eastAsia="Times New Roman" w:hAnsi="Consolas" w:cs="Times New Roman"/>
+        </w:rPr>
+      </w:pPr>
+      <w:r>
+        <w:rPr>
+          <w:rFonts w:ascii="Consolas" w:eastAsia="Times New Roman" w:hAnsi="Consolas" w:cs="Courier New"/>
+        </w:rPr>
+        <w:t xml:space="preserve">inner join users u on </w:t>
+      </w:r>
+      <w:proofErr w:type="spellStart"/>
+      <w:r>
+        <w:rPr>
+          <w:rFonts w:ascii="Consolas" w:eastAsia="Times New Roman" w:hAnsi="Consolas" w:cs="Courier New"/>
+        </w:rPr>
+        <w:t>c.uid</w:t>
+      </w:r>
+      <w:proofErr w:type="spellEnd"/>
+      <w:r>
+        <w:rPr>
+          <w:rFonts w:ascii="Consolas" w:eastAsia="Times New Roman" w:hAnsi="Consolas" w:cs="Courier New"/>
+        </w:rPr>
+        <w:t xml:space="preserve"> = </w:t>
+      </w:r>
+      <w:proofErr w:type="spellStart"/>
+      <w:r>
+        <w:rPr>
+          <w:rFonts w:ascii="Consolas" w:eastAsia="Times New Roman" w:hAnsi="Consolas" w:cs="Courier New"/>
+        </w:rPr>
+        <w:t>u.uid</w:t>
+      </w:r>
+      <w:proofErr w:type="spellEnd"/>
+      <w:r>
+        <w:rPr>
+          <w:rFonts w:ascii="Consolas" w:eastAsia="Times New Roman" w:hAnsi="Consolas" w:cs="Courier New"/>
+        </w:rPr>
+        <w:t> </w:t>
+      </w:r>
+    </w:p>
+    <w:p>
+      <w:pPr>
+        <w:rPr>
+          <w:rFonts w:ascii="Consolas" w:eastAsia="Times New Roman" w:hAnsi="Consolas" w:cs="Times New Roman"/>
+        </w:rPr>
+      </w:pPr>
+      <w:r>
+        <w:rPr>
+          <w:rFonts w:ascii="Consolas" w:eastAsia="Times New Roman" w:hAnsi="Consolas" w:cs="Courier New"/>
+        </w:rPr>
+        <w:t>group by (u.name);</w:t>
+      </w:r>
+    </w:p>
+    <w:p>
+      <w:pPr>
+        <w:rPr>
+          <w:rFonts w:ascii="Calibri" w:eastAsiaTheme="majorEastAsia" w:hAnsi="Calibri" w:cs="Calibri"/>
+        </w:rPr>
+      </w:pPr>
+    </w:p>
+    <w:p>
+      <w:pPr>
+        <w:rPr>
+          <w:rFonts w:ascii="Calibri" w:eastAsiaTheme="majorEastAsia" w:hAnsi="Calibri" w:cs="Calibri"/>
+        </w:rPr>
+      </w:pPr>
+    </w:p>
+    <w:p>
+      <w:pPr>
+        <w:rPr>
+          <w:rFonts w:ascii="Calibri" w:eastAsiaTheme="majorEastAsia" w:hAnsi="Calibri" w:cs="Calibri"/>
+        </w:rPr>
+      </w:pPr>
+      <w:r>
+        <w:rPr>
+          <w:rFonts w:ascii="Calibri" w:eastAsiaTheme="majorEastAsia" w:hAnsi="Calibri" w:cs="Calibri"/>
+          <w:b/>
+        </w:rPr>
+        <w:t>Query 4:</w:t>
+      </w:r>
+      <w:r>
+        <w:rPr>
+          <w:rFonts w:ascii="Calibri" w:eastAsiaTheme="majorEastAsia" w:hAnsi="Calibri" w:cs="Calibri"/>
+        </w:rPr>
+        <w:t xml:space="preserve"> </w:t>
+      </w:r>
+      <w:r>
+        <w:rPr>
+          <w:rFonts w:ascii="Calibri" w:eastAsiaTheme="majorEastAsia" w:hAnsi="Calibri" w:cs="Calibri"/>
+        </w:rPr>
+        <w:t>Labels each user as either a customer or an owner</w:t>
+      </w:r>
+    </w:p>
+    <w:p>
+      <w:pPr>
+        <w:rPr>
+          <w:rFonts w:ascii="Calibri" w:eastAsiaTheme="majorEastAsia" w:hAnsi="Calibri" w:cs="Calibri"/>
+        </w:rPr>
+      </w:pPr>
+    </w:p>
+    <w:p>
+      <w:pPr>
+        <w:rPr>
+          <w:rFonts w:ascii="Consolas" w:eastAsiaTheme="majorEastAsia" w:hAnsi="Consolas" w:cs="Calibri"/>
+        </w:rPr>
+      </w:pPr>
+      <w:r>
+        <w:rPr>
+          <w:rFonts w:ascii="Consolas" w:eastAsiaTheme="majorEastAsia" w:hAnsi="Consolas" w:cs="Calibri"/>
+        </w:rPr>
+        <w:t xml:space="preserve">create or replace view </w:t>
+      </w:r>
+      <w:proofErr w:type="spellStart"/>
+      <w:r>
+        <w:rPr>
+          <w:rFonts w:ascii="Consolas" w:eastAsiaTheme="majorEastAsia" w:hAnsi="Consolas" w:cs="Calibri"/>
+        </w:rPr>
+        <w:t>accountTypes</w:t>
+      </w:r>
+      <w:proofErr w:type="spellEnd"/>
+      <w:r>
+        <w:rPr>
+          <w:rFonts w:ascii="Consolas" w:eastAsiaTheme="majorEastAsia" w:hAnsi="Consolas" w:cs="Calibri"/>
+        </w:rPr>
+        <w:t xml:space="preserve"> (</w:t>
+      </w:r>
+      <w:proofErr w:type="spellStart"/>
+      <w:r>
+        <w:rPr>
+          <w:rFonts w:ascii="Consolas" w:eastAsiaTheme="majorEastAsia" w:hAnsi="Consolas" w:cs="Calibri"/>
+        </w:rPr>
+        <w:t>uid</w:t>
+      </w:r>
+      <w:proofErr w:type="spellEnd"/>
+      <w:r>
+        <w:rPr>
+          <w:rFonts w:ascii="Consolas" w:eastAsiaTheme="majorEastAsia" w:hAnsi="Consolas" w:cs="Calibri"/>
+        </w:rPr>
+        <w:t xml:space="preserve">, </w:t>
+      </w:r>
+      <w:proofErr w:type="spellStart"/>
+      <w:r>
+        <w:rPr>
+          <w:rFonts w:ascii="Consolas" w:eastAsiaTheme="majorEastAsia" w:hAnsi="Consolas" w:cs="Calibri"/>
+        </w:rPr>
+        <w:t>isCustomer</w:t>
+      </w:r>
+      <w:proofErr w:type="spellEnd"/>
+      <w:r>
+        <w:rPr>
+          <w:rFonts w:ascii="Consolas" w:eastAsiaTheme="majorEastAsia" w:hAnsi="Consolas" w:cs="Calibri"/>
+        </w:rPr>
+        <w:t xml:space="preserve">, </w:t>
+      </w:r>
+      <w:proofErr w:type="spellStart"/>
+      <w:r>
+        <w:rPr>
+          <w:rFonts w:ascii="Consolas" w:eastAsiaTheme="majorEastAsia" w:hAnsi="Consolas" w:cs="Calibri"/>
+        </w:rPr>
+        <w:t>isOwner</w:t>
+      </w:r>
+      <w:proofErr w:type="spellEnd"/>
+      <w:r>
+        <w:rPr>
+          <w:rFonts w:ascii="Consolas" w:eastAsiaTheme="majorEastAsia" w:hAnsi="Consolas" w:cs="Calibri"/>
+        </w:rPr>
+        <w:t>) as</w:t>
+      </w:r>
+    </w:p>
+    <w:p>
+      <w:pPr>
+        <w:rPr>
+          <w:rFonts w:ascii="Consolas" w:eastAsiaTheme="majorEastAsia" w:hAnsi="Consolas" w:cs="Calibri"/>
+        </w:rPr>
+      </w:pPr>
+      <w:r>
+        <w:rPr>
+          <w:rFonts w:ascii="Consolas" w:eastAsiaTheme="majorEastAsia" w:hAnsi="Consolas" w:cs="Calibri"/>
+        </w:rPr>
+        <w:t xml:space="preserve">select </w:t>
+      </w:r>
+      <w:proofErr w:type="spellStart"/>
+      <w:r>
+        <w:rPr>
+          <w:rFonts w:ascii="Consolas" w:eastAsiaTheme="majorEastAsia" w:hAnsi="Consolas" w:cs="Calibri"/>
+        </w:rPr>
+        <w:t>uid</w:t>
+      </w:r>
+      <w:proofErr w:type="spellEnd"/>
+      <w:r>
+        <w:rPr>
+          <w:rFonts w:ascii="Consolas" w:eastAsiaTheme="majorEastAsia" w:hAnsi="Consolas" w:cs="Calibri"/>
+        </w:rPr>
+        <w:t>,</w:t>
+      </w:r>
+    </w:p>
+    <w:p>
+      <w:pPr>
+        <w:rPr>
+          <w:rFonts w:ascii="Consolas" w:eastAsiaTheme="majorEastAsia" w:hAnsi="Consolas" w:cs="Calibri"/>
+        </w:rPr>
+      </w:pPr>
+      <w:r>
+        <w:rPr>
+          <w:rFonts w:ascii="Consolas" w:eastAsiaTheme="majorEastAsia" w:hAnsi="Consolas" w:cs="Calibri"/>
+        </w:rPr>
+        <w:t xml:space="preserve">coalesce((select true from Customers C where </w:t>
+      </w:r>
+      <w:proofErr w:type="spellStart"/>
+      <w:r>
+        <w:rPr>
+          <w:rFonts w:ascii="Consolas" w:eastAsiaTheme="majorEastAsia" w:hAnsi="Consolas" w:cs="Calibri"/>
+        </w:rPr>
+        <w:t>C.uid</w:t>
+      </w:r>
+      <w:proofErr w:type="spellEnd"/>
+      <w:r>
+        <w:rPr>
+          <w:rFonts w:ascii="Consolas" w:eastAsiaTheme="majorEastAsia" w:hAnsi="Consolas" w:cs="Calibri"/>
+        </w:rPr>
+        <w:t xml:space="preserve"> = </w:t>
+      </w:r>
+      <w:proofErr w:type="spellStart"/>
+      <w:r>
+        <w:rPr>
+          <w:rFonts w:ascii="Consolas" w:eastAsiaTheme="majorEastAsia" w:hAnsi="Consolas" w:cs="Calibri"/>
+        </w:rPr>
+        <w:t>U.uid</w:t>
+      </w:r>
+      <w:proofErr w:type="spellEnd"/>
+      <w:r>
+        <w:rPr>
+          <w:rFonts w:ascii="Consolas" w:eastAsiaTheme="majorEastAsia" w:hAnsi="Consolas" w:cs="Calibri"/>
+        </w:rPr>
+        <w:t>), false),</w:t>
+      </w:r>
+    </w:p>
+    <w:p>
+      <w:pPr>
+        <w:rPr>
+          <w:rFonts w:ascii="Consolas" w:eastAsiaTheme="majorEastAsia" w:hAnsi="Consolas" w:cs="Calibri"/>
+        </w:rPr>
+      </w:pPr>
+      <w:r>
+        <w:rPr>
+          <w:rFonts w:ascii="Consolas" w:eastAsiaTheme="majorEastAsia" w:hAnsi="Consolas" w:cs="Calibri"/>
+        </w:rPr>
+        <w:t xml:space="preserve">coalesce((select true from (select distinct </w:t>
+      </w:r>
+      <w:proofErr w:type="spellStart"/>
+      <w:r>
+        <w:rPr>
+          <w:rFonts w:ascii="Consolas" w:eastAsiaTheme="majorEastAsia" w:hAnsi="Consolas" w:cs="Calibri"/>
+        </w:rPr>
+        <w:t>uid</w:t>
+      </w:r>
+      <w:proofErr w:type="spellEnd"/>
+      <w:r>
+        <w:rPr>
+          <w:rFonts w:ascii="Consolas" w:eastAsiaTheme="majorEastAsia" w:hAnsi="Consolas" w:cs="Calibri"/>
+        </w:rPr>
+        <w:t xml:space="preserve"> from Owners O) as A where </w:t>
+      </w:r>
+      <w:proofErr w:type="spellStart"/>
+      <w:r>
+        <w:rPr>
+          <w:rFonts w:ascii="Consolas" w:eastAsiaTheme="majorEastAsia" w:hAnsi="Consolas" w:cs="Calibri"/>
+        </w:rPr>
+        <w:t>A.uid</w:t>
+      </w:r>
+      <w:proofErr w:type="spellEnd"/>
+      <w:r>
+        <w:rPr>
+          <w:rFonts w:ascii="Consolas" w:eastAsiaTheme="majorEastAsia" w:hAnsi="Consolas" w:cs="Calibri"/>
+        </w:rPr>
+        <w:t xml:space="preserve"> = </w:t>
+      </w:r>
+      <w:proofErr w:type="spellStart"/>
+      <w:r>
+        <w:rPr>
+          <w:rFonts w:ascii="Consolas" w:eastAsiaTheme="majorEastAsia" w:hAnsi="Consolas" w:cs="Calibri"/>
+        </w:rPr>
+        <w:t>U.uid</w:t>
+      </w:r>
+      <w:proofErr w:type="spellEnd"/>
+      <w:r>
+        <w:rPr>
+          <w:rFonts w:ascii="Consolas" w:eastAsiaTheme="majorEastAsia" w:hAnsi="Consolas" w:cs="Calibri"/>
+        </w:rPr>
+        <w:t>), false)</w:t>
+      </w:r>
+    </w:p>
+    <w:p>
+      <w:pPr>
+        <w:rPr>
+          <w:rFonts w:ascii="Consolas" w:eastAsiaTheme="majorEastAsia" w:hAnsi="Consolas" w:cs="Calibri"/>
+        </w:rPr>
+      </w:pPr>
+      <w:r>
+        <w:rPr>
+          <w:rFonts w:ascii="Consolas" w:eastAsiaTheme="majorEastAsia" w:hAnsi="Consolas" w:cs="Calibri"/>
+        </w:rPr>
+        <w:t>from Users U;</w:t>
+      </w:r>
+    </w:p>
+    <w:p>
+      <w:pPr>
+        <w:rPr>
+          <w:rFonts w:ascii="Calibri" w:eastAsiaTheme="majorEastAsia" w:hAnsi="Calibri" w:cs="Calibri"/>
+          <w:sz w:val="28"/>
+          <w:szCs w:val="28"/>
+        </w:rPr>
+      </w:pPr>
+    </w:p>
+    <w:p>
+      <w:pPr>
+        <w:rPr>
+          <w:rFonts w:ascii="Calibri" w:eastAsiaTheme="majorEastAsia" w:hAnsi="Calibri" w:cs="Calibri"/>
+          <w:sz w:val="28"/>
+          <w:szCs w:val="28"/>
+        </w:rPr>
+      </w:pPr>
+    </w:p>
+    <w:p>
+      <w:pPr>
+        <w:rPr>
+          <w:rFonts w:ascii="Calibri" w:eastAsiaTheme="majorEastAsia" w:hAnsi="Calibri" w:cs="Calibri"/>
+          <w:sz w:val="28"/>
+          <w:szCs w:val="28"/>
+        </w:rPr>
+      </w:pPr>
+    </w:p>
+    <w:p>
+      <w:pPr>
+        <w:rPr>
+          <w:rFonts w:ascii="Calibri" w:eastAsiaTheme="majorEastAsia" w:hAnsi="Calibri" w:cs="Calibri"/>
+          <w:sz w:val="28"/>
+          <w:szCs w:val="28"/>
+        </w:rPr>
+      </w:pPr>
+    </w:p>
+    <w:p>
+      <w:pPr>
+        <w:rPr>
+          <w:rFonts w:ascii="Calibri" w:eastAsiaTheme="majorEastAsia" w:hAnsi="Calibri" w:cs="Calibri"/>
+          <w:sz w:val="28"/>
+          <w:szCs w:val="28"/>
+        </w:rPr>
+      </w:pPr>
+    </w:p>
+    <w:p>
+      <w:pPr>
+        <w:rPr>
+          <w:rFonts w:ascii="Calibri" w:eastAsiaTheme="majorEastAsia" w:hAnsi="Calibri" w:cs="Calibri"/>
+          <w:sz w:val="28"/>
+          <w:szCs w:val="28"/>
+        </w:rPr>
+      </w:pPr>
+    </w:p>
+    <w:p>
+      <w:pPr>
+        <w:rPr>
+          <w:rFonts w:ascii="Calibri" w:eastAsiaTheme="majorEastAsia" w:hAnsi="Calibri" w:cs="Calibri"/>
+          <w:sz w:val="28"/>
+          <w:szCs w:val="28"/>
+        </w:rPr>
+      </w:pPr>
+    </w:p>
+    <w:p>
+      <w:pPr>
+        <w:rPr>
+          <w:rFonts w:ascii="Calibri" w:eastAsiaTheme="majorEastAsia" w:hAnsi="Calibri" w:cs="Calibri"/>
+          <w:b/>
+          <w:sz w:val="28"/>
+          <w:szCs w:val="28"/>
+        </w:rPr>
+      </w:pPr>
+      <w:r>
+        <w:rPr>
+          <w:rFonts w:ascii="Calibri" w:eastAsiaTheme="majorEastAsia" w:hAnsi="Calibri" w:cs="Calibri"/>
+          <w:b/>
+          <w:sz w:val="28"/>
+          <w:szCs w:val="28"/>
+        </w:rPr>
+        <w:lastRenderedPageBreak/>
+        <w:t>Software Tools/Frameworks</w:t>
+      </w:r>
+    </w:p>
+    <w:p>
+      <w:pPr>
+        <w:rPr>
+          <w:rFonts w:ascii="Calibri" w:eastAsiaTheme="majorEastAsia" w:hAnsi="Calibri" w:cs="Calibri"/>
+          <w:b/>
+          <w:sz w:val="28"/>
+          <w:szCs w:val="28"/>
+        </w:rPr>
+      </w:pPr>
+    </w:p>
+    <w:p>
+      <w:pPr>
+        <w:rPr>
+          <w:rFonts w:ascii="Calibri" w:eastAsiaTheme="majorEastAsia" w:hAnsi="Calibri" w:cs="Calibri"/>
+        </w:rPr>
+      </w:pPr>
+      <w:r>
+        <w:rPr>
+          <w:rFonts w:ascii="Calibri" w:eastAsiaTheme="majorEastAsia" w:hAnsi="Calibri" w:cs="Calibri"/>
+        </w:rPr>
+        <w:t>We used</w:t>
+      </w:r>
+      <w:r>
+        <w:rPr>
+          <w:rFonts w:ascii="Calibri" w:eastAsiaTheme="majorEastAsia" w:hAnsi="Calibri" w:cs="Calibri"/>
+        </w:rPr>
+        <w:t xml:space="preserve"> NodeJS and PostgreSQL for back-end and Bootstrap for front-end, as suggested by the Web App Development Guide. We used the HTML feature of </w:t>
+      </w:r>
+      <w:proofErr w:type="spellStart"/>
+      <w:r>
+        <w:rPr>
+          <w:rFonts w:ascii="Calibri" w:eastAsiaTheme="majorEastAsia" w:hAnsi="Calibri" w:cs="Calibri"/>
+        </w:rPr>
+        <w:t>ejs</w:t>
+      </w:r>
+      <w:proofErr w:type="spellEnd"/>
+      <w:r>
+        <w:rPr>
+          <w:rFonts w:ascii="Calibri" w:eastAsiaTheme="majorEastAsia" w:hAnsi="Calibri" w:cs="Calibri"/>
+        </w:rPr>
+        <w:t xml:space="preserve"> to </w:t>
+      </w:r>
+      <w:r>
+        <w:rPr>
+          <w:rFonts w:ascii="Calibri" w:eastAsiaTheme="majorEastAsia" w:hAnsi="Calibri" w:cs="Calibri"/>
+        </w:rPr>
+        <w:t xml:space="preserve">handle the view (what the user sees). </w:t>
+      </w:r>
+      <w:r>
+        <w:rPr>
+          <w:rFonts w:ascii="Calibri" w:eastAsiaTheme="majorEastAsia" w:hAnsi="Calibri" w:cs="Calibri"/>
+        </w:rPr>
+        <w:t xml:space="preserve">Some other tools we used to complete the project included Passport, Session, Express JS, and Google Fonts. </w:t>
+      </w:r>
+      <w:r>
+        <w:rPr>
+          <w:rFonts w:ascii="Calibri" w:eastAsiaTheme="majorEastAsia" w:hAnsi="Calibri" w:cs="Calibri"/>
+        </w:rPr>
+        <w:t>Additionally, we used GitHub and Dropbox Paper to collaborate when writing the program.</w:t>
+      </w:r>
+    </w:p>
+    <w:p>
+      <w:pPr>
+        <w:rPr>
+          <w:rFonts w:ascii="Calibri" w:eastAsiaTheme="majorEastAsia" w:hAnsi="Calibri" w:cs="Calibri"/>
+        </w:rPr>
+      </w:pPr>
+    </w:p>
+    <w:p>
+      <w:pPr>
+        <w:rPr>
+          <w:rFonts w:ascii="Calibri" w:eastAsiaTheme="majorEastAsia" w:hAnsi="Calibri" w:cs="Calibri"/>
+        </w:rPr>
+      </w:pPr>
+    </w:p>
+    <w:p>
+      <w:pPr>
+        <w:rPr>
+          <w:rFonts w:ascii="Calibri" w:eastAsiaTheme="majorEastAsia" w:hAnsi="Calibri" w:cs="Calibri"/>
+          <w:b/>
+          <w:sz w:val="28"/>
+          <w:szCs w:val="28"/>
+        </w:rPr>
+      </w:pPr>
+      <w:r>
+        <w:rPr>
+          <w:rFonts w:ascii="Calibri" w:eastAsiaTheme="majorEastAsia" w:hAnsi="Calibri" w:cs="Calibri"/>
+          <w:b/>
+          <w:sz w:val="28"/>
+          <w:szCs w:val="28"/>
+        </w:rPr>
+        <w:t>Application in Action</w:t>
+      </w:r>
+    </w:p>
+    <w:p>
+      <w:pPr>
+        <w:rPr>
+          <w:rFonts w:ascii="Calibri" w:eastAsiaTheme="majorEastAsia" w:hAnsi="Calibri" w:cs="Calibri"/>
+          <w:b/>
+          <w:sz w:val="28"/>
+          <w:szCs w:val="28"/>
+        </w:rPr>
+      </w:pPr>
+    </w:p>
+    <w:p>
+      <w:pPr>
+        <w:rPr>
+          <w:rFonts w:ascii="Calibri" w:eastAsiaTheme="majorEastAsia" w:hAnsi="Calibri" w:cs="Calibri"/>
+          <w:sz w:val="28"/>
+          <w:szCs w:val="28"/>
+        </w:rPr>
+      </w:pPr>
+      <w:r>
+        <w:rPr>
+          <w:rFonts w:ascii="Calibri" w:eastAsiaTheme="majorEastAsia" w:hAnsi="Calibri" w:cs="Calibri"/>
+          <w:sz w:val="28"/>
+          <w:szCs w:val="28"/>
+        </w:rPr>
+        <w:t>~ insert screenshots ~</w:t>
+      </w:r>
+    </w:p>
+    <w:p>
+      <w:pPr>
+        <w:rPr>
+          <w:rFonts w:ascii="Calibri" w:eastAsiaTheme="majorEastAsia" w:hAnsi="Calibri" w:cs="Calibri"/>
+          <w:sz w:val="28"/>
+          <w:szCs w:val="28"/>
+        </w:rPr>
+      </w:pPr>
+    </w:p>
+    <w:p>
+      <w:pPr>
+        <w:rPr>
+          <w:rFonts w:ascii="Calibri" w:eastAsiaTheme="majorEastAsia" w:hAnsi="Calibri" w:cs="Calibri"/>
+          <w:sz w:val="28"/>
+          <w:szCs w:val="28"/>
+        </w:rPr>
+      </w:pPr>
+    </w:p>
+    <w:p>
+      <w:pPr>
+        <w:rPr>
+          <w:rFonts w:ascii="Calibri" w:eastAsiaTheme="majorEastAsia" w:hAnsi="Calibri" w:cs="Calibri"/>
+          <w:b/>
+          <w:sz w:val="28"/>
+          <w:szCs w:val="28"/>
+        </w:rPr>
+      </w:pPr>
+      <w:r>
+        <w:rPr>
+          <w:rFonts w:ascii="Calibri" w:eastAsiaTheme="majorEastAsia" w:hAnsi="Calibri" w:cs="Calibri"/>
+          <w:b/>
+          <w:sz w:val="28"/>
+          <w:szCs w:val="28"/>
+        </w:rPr>
+        <w:t>Summary</w:t>
+      </w:r>
+    </w:p>
+    <w:p>
+      <w:pPr>
+        <w:rPr>
+          <w:rFonts w:ascii="Calibri" w:eastAsiaTheme="majorEastAsia" w:hAnsi="Calibri" w:cs="Calibri"/>
+        </w:rPr>
+      </w:pPr>
+    </w:p>
+    <w:p>
+      <w:pPr>
+        <w:rPr>
+          <w:rFonts w:ascii="Calibri" w:eastAsiaTheme="majorEastAsia" w:hAnsi="Calibri" w:cs="Calibri"/>
+        </w:rPr>
+      </w:pPr>
+      <w:r>
+        <w:rPr>
+          <w:rFonts w:ascii="Calibri" w:eastAsiaTheme="majorEastAsia" w:hAnsi="Calibri" w:cs="Calibri"/>
+        </w:rPr>
+        <w:t xml:space="preserve">We are </w:t>
+      </w:r>
+      <w:r>
+        <w:rPr>
+          <w:rFonts w:ascii="Calibri" w:eastAsiaTheme="majorEastAsia" w:hAnsi="Calibri" w:cs="Calibri"/>
+        </w:rPr>
+        <w:t>happy</w:t>
+      </w:r>
+      <w:r>
+        <w:rPr>
+          <w:rFonts w:ascii="Calibri" w:eastAsiaTheme="majorEastAsia" w:hAnsi="Calibri" w:cs="Calibri"/>
+        </w:rPr>
+        <w:t xml:space="preserve"> with the outcome of our project, though at the end we felt pressed for time as a group member left halfway through the semester and we were a little late to transforming the ER diagram into a functional web app. </w:t>
+      </w:r>
+    </w:p>
+    <w:p>
+      <w:pPr>
+        <w:rPr>
+          <w:rFonts w:ascii="Calibri" w:eastAsiaTheme="majorEastAsia" w:hAnsi="Calibri" w:cs="Calibri"/>
+        </w:rPr>
+      </w:pPr>
+    </w:p>
+    <w:p>
+      <w:pPr>
+        <w:rPr>
+          <w:rFonts w:ascii="Calibri" w:eastAsiaTheme="majorEastAsia" w:hAnsi="Calibri" w:cs="Calibri"/>
+        </w:rPr>
+      </w:pPr>
+      <w:r>
+        <w:rPr>
+          <w:rFonts w:ascii="Calibri" w:eastAsiaTheme="majorEastAsia" w:hAnsi="Calibri" w:cs="Calibri"/>
+        </w:rPr>
+        <w:t xml:space="preserve">We had trouble coming up with an ER diagram that fulfilled the requirements without adding trivial </w:t>
+      </w:r>
+      <w:proofErr w:type="gramStart"/>
+      <w:r>
+        <w:rPr>
+          <w:rFonts w:ascii="Calibri" w:eastAsiaTheme="majorEastAsia" w:hAnsi="Calibri" w:cs="Calibri"/>
+        </w:rPr>
+        <w:t>features, and</w:t>
+      </w:r>
+      <w:proofErr w:type="gramEnd"/>
+      <w:r>
+        <w:rPr>
+          <w:rFonts w:ascii="Calibri" w:eastAsiaTheme="majorEastAsia" w:hAnsi="Calibri" w:cs="Calibri"/>
+        </w:rPr>
+        <w:t xml:space="preserve"> had to consult the professor a few times. Even then, we still had to make changes while we implemented the database into the website. We should have started coding earlier, even with an incomplete ER diagram, so that we could have added tables where it made sense in the program instead of </w:t>
+      </w:r>
+      <w:r>
+        <w:rPr>
+          <w:rFonts w:ascii="Calibri" w:eastAsiaTheme="majorEastAsia" w:hAnsi="Calibri" w:cs="Calibri"/>
+        </w:rPr>
+        <w:t xml:space="preserve">starting later with a complete but flawed ER diagram. </w:t>
+      </w:r>
+      <w:r>
+        <w:rPr>
+          <w:rFonts w:ascii="Calibri" w:eastAsiaTheme="majorEastAsia" w:hAnsi="Calibri" w:cs="Calibri"/>
+        </w:rPr>
+        <w:t>The lesson here is the same as most projects: start early!</w:t>
+      </w:r>
+    </w:p>
+    <w:p>
+      <w:pPr>
+        <w:rPr>
+          <w:rFonts w:ascii="Calibri" w:eastAsiaTheme="majorEastAsia" w:hAnsi="Calibri" w:cs="Calibri"/>
+        </w:rPr>
+      </w:pPr>
+    </w:p>
+    <w:p>
+      <w:pPr>
+        <w:rPr>
+          <w:rFonts w:ascii="Calibri" w:eastAsiaTheme="majorEastAsia" w:hAnsi="Calibri" w:cs="Calibri"/>
+        </w:rPr>
+      </w:pPr>
+      <w:r>
+        <w:rPr>
+          <w:rFonts w:ascii="Calibri" w:eastAsiaTheme="majorEastAsia" w:hAnsi="Calibri" w:cs="Calibri"/>
+        </w:rPr>
+        <w:t xml:space="preserve">Additionally, the web app we created to complement our restaurant reservation database was more complex than the start guide led us to believe. It was far more complicated to implement than the example given in the guide, and the lecture on application development did not provide enough information work on the project. </w:t>
+      </w:r>
+      <w:r>
+        <w:rPr>
+          <w:rFonts w:ascii="Calibri" w:eastAsiaTheme="majorEastAsia" w:hAnsi="Calibri" w:cs="Calibri"/>
+        </w:rPr>
+        <w:t xml:space="preserve">We had to learn from other resources (mainly online) to successfully finish our project. </w:t>
+      </w:r>
+      <w:r>
+        <w:rPr>
+          <w:rFonts w:ascii="Calibri" w:eastAsiaTheme="majorEastAsia" w:hAnsi="Calibri" w:cs="Calibri"/>
+        </w:rPr>
+        <w:t xml:space="preserve"> </w:t>
+      </w:r>
+    </w:p>
+    <w:p>
+      <w:pPr>
+        <w:rPr>
+          <w:rFonts w:ascii="Calibri" w:eastAsiaTheme="majorEastAsia" w:hAnsi="Calibri" w:cs="Calibri"/>
+        </w:rPr>
+      </w:pPr>
+    </w:p>
+    <w:p>
+      <w:pPr>
+        <w:rPr>
+          <w:rFonts w:ascii="Calibri" w:eastAsiaTheme="majorEastAsia" w:hAnsi="Calibri" w:cs="Calibri"/>
+        </w:rPr>
+      </w:pPr>
+      <w:r>
+        <w:rPr>
+          <w:rFonts w:ascii="Calibri" w:eastAsiaTheme="majorEastAsia" w:hAnsi="Calibri" w:cs="Calibri"/>
+        </w:rPr>
+        <w:t>Lastly, the project felt much more centered on web development than on the logic behind querying and using databases. We spent more time making webpages look nice than writing queries, which makes me wonder how effective this project is as a culmination of this class. However, it was a lot of fun to see the end product and we got to practice writing triggers and interesting queries and s</w:t>
+      </w:r>
       <w:bookmarkStart w:id="0" w:name="_GoBack"/>
       <w:bookmarkEnd w:id="0"/>
-    </w:p>
-    <w:p>
-      <w:pPr>
-        <w:rPr>
-          <w:rFonts w:ascii="Calibri" w:eastAsiaTheme="majorEastAsia" w:hAnsi="Calibri" w:cs="Calibri"/>
-          <w:sz w:val="28"/>
-          <w:szCs w:val="26"/>
-        </w:rPr>
-      </w:pPr>
-    </w:p>
-    <w:p>
-      <w:pPr>
-        <w:rPr>
-          <w:rFonts w:ascii="Calibri" w:eastAsiaTheme="majorEastAsia" w:hAnsi="Calibri" w:cs="Calibri"/>
-          <w:b/>
-          <w:sz w:val="28"/>
-          <w:szCs w:val="26"/>
-        </w:rPr>
-      </w:pPr>
-      <w:r>
-        <w:rPr>
-          <w:rFonts w:ascii="Calibri" w:eastAsiaTheme="majorEastAsia" w:hAnsi="Calibri" w:cs="Calibri"/>
-          <w:b/>
-          <w:sz w:val="28"/>
-          <w:szCs w:val="26"/>
-        </w:rPr>
-        <w:t>Triggers</w:t>
-      </w:r>
-    </w:p>
-    <w:p>
-      <w:pPr>
-        <w:rPr>
-          <w:rFonts w:ascii="Calibri" w:eastAsiaTheme="majorEastAsia" w:hAnsi="Calibri" w:cs="Calibri"/>
-          <w:b/>
-        </w:rPr>
-      </w:pPr>
-    </w:p>
-    <w:p>
-      <w:pPr>
-        <w:rPr>
-          <w:rFonts w:ascii="Calibri" w:eastAsiaTheme="majorEastAsia" w:hAnsi="Calibri" w:cs="Calibri"/>
-        </w:rPr>
-      </w:pPr>
-      <w:r>
-        <w:rPr>
-          <w:rFonts w:ascii="Calibri" w:eastAsiaTheme="majorEastAsia" w:hAnsi="Calibri" w:cs="Calibri"/>
-          <w:b/>
-        </w:rPr>
-        <w:t>Trigger 1:</w:t>
-      </w:r>
-      <w:r>
-        <w:rPr>
-          <w:rFonts w:ascii="Calibri" w:eastAsiaTheme="majorEastAsia" w:hAnsi="Calibri" w:cs="Calibri"/>
-        </w:rPr>
-        <w:t xml:space="preserve"> Applies a unique constraint for a branch’s location on each individual restaurant (i.e. no restaurant should have two branches in the same location)</w:t>
-      </w:r>
-    </w:p>
-    <w:p>
-      <w:pPr>
-        <w:rPr>
-          <w:rFonts w:ascii="Calibri" w:eastAsiaTheme="majorEastAsia" w:hAnsi="Calibri" w:cs="Calibri"/>
-        </w:rPr>
-      </w:pPr>
-    </w:p>
-    <w:p>
-      <w:pPr>
-        <w:rPr>
-          <w:rFonts w:ascii="Calibri" w:eastAsiaTheme="majorEastAsia" w:hAnsi="Calibri" w:cs="Calibri"/>
-        </w:rPr>
-      </w:pPr>
-      <w:r>
-        <w:rPr>
-          <w:rFonts w:ascii="Calibri" w:eastAsiaTheme="majorEastAsia" w:hAnsi="Calibri" w:cs="Calibri"/>
-        </w:rPr>
-        <w:t xml:space="preserve">CREATE OR REPLACE FUNCTION </w:t>
-      </w:r>
-      <w:proofErr w:type="spellStart"/>
-      <w:r>
-        <w:rPr>
-          <w:rFonts w:ascii="Calibri" w:eastAsiaTheme="majorEastAsia" w:hAnsi="Calibri" w:cs="Calibri"/>
-        </w:rPr>
-        <w:t>branch_location_check</w:t>
-      </w:r>
-      <w:proofErr w:type="spellEnd"/>
-      <w:r>
-        <w:rPr>
-          <w:rFonts w:ascii="Calibri" w:eastAsiaTheme="majorEastAsia" w:hAnsi="Calibri" w:cs="Calibri"/>
-        </w:rPr>
-        <w:t>()</w:t>
-      </w:r>
-    </w:p>
-    <w:p>
-      <w:pPr>
-        <w:rPr>
-          <w:rFonts w:ascii="Calibri" w:eastAsiaTheme="majorEastAsia" w:hAnsi="Calibri" w:cs="Calibri"/>
-        </w:rPr>
-      </w:pPr>
-      <w:r>
-        <w:rPr>
-          <w:rFonts w:ascii="Calibri" w:eastAsiaTheme="majorEastAsia" w:hAnsi="Calibri" w:cs="Calibri"/>
-        </w:rPr>
-        <w:t>RETURNS TRIGGER AS</w:t>
-      </w:r>
-    </w:p>
-    <w:p>
-      <w:pPr>
-        <w:rPr>
-          <w:rFonts w:ascii="Calibri" w:eastAsiaTheme="majorEastAsia" w:hAnsi="Calibri" w:cs="Calibri"/>
-        </w:rPr>
-      </w:pPr>
-      <w:r>
-        <w:rPr>
-          <w:rFonts w:ascii="Calibri" w:eastAsiaTheme="majorEastAsia" w:hAnsi="Calibri" w:cs="Calibri"/>
-        </w:rPr>
-        <w:t>$$</w:t>
-      </w:r>
-    </w:p>
-    <w:p>
-      <w:pPr>
-        <w:rPr>
-          <w:rFonts w:ascii="Calibri" w:eastAsiaTheme="majorEastAsia" w:hAnsi="Calibri" w:cs="Calibri"/>
-        </w:rPr>
-      </w:pPr>
-      <w:r>
-        <w:rPr>
-          <w:rFonts w:ascii="Calibri" w:eastAsiaTheme="majorEastAsia" w:hAnsi="Calibri" w:cs="Calibri"/>
-        </w:rPr>
-        <w:lastRenderedPageBreak/>
-        <w:t>DECLARE count NUMERIC;</w:t>
-      </w:r>
-    </w:p>
-    <w:p>
-      <w:pPr>
-        <w:rPr>
-          <w:rFonts w:ascii="Calibri" w:eastAsiaTheme="majorEastAsia" w:hAnsi="Calibri" w:cs="Calibri"/>
-        </w:rPr>
-      </w:pPr>
-      <w:r>
-        <w:rPr>
-          <w:rFonts w:ascii="Calibri" w:eastAsiaTheme="majorEastAsia" w:hAnsi="Calibri" w:cs="Calibri"/>
-        </w:rPr>
-        <w:t>BEGIN</w:t>
-      </w:r>
-    </w:p>
-    <w:p>
-      <w:pPr>
-        <w:rPr>
-          <w:rFonts w:ascii="Calibri" w:eastAsiaTheme="majorEastAsia" w:hAnsi="Calibri" w:cs="Calibri"/>
-        </w:rPr>
-      </w:pPr>
-      <w:r>
-        <w:rPr>
-          <w:rFonts w:ascii="Calibri" w:eastAsiaTheme="majorEastAsia" w:hAnsi="Calibri" w:cs="Calibri"/>
-        </w:rPr>
-        <w:t xml:space="preserve">    SELECT COUNT(*) into count</w:t>
-      </w:r>
-    </w:p>
-    <w:p>
-      <w:pPr>
-        <w:rPr>
-          <w:rFonts w:ascii="Calibri" w:eastAsiaTheme="majorEastAsia" w:hAnsi="Calibri" w:cs="Calibri"/>
-        </w:rPr>
-      </w:pPr>
-      <w:r>
-        <w:rPr>
-          <w:rFonts w:ascii="Calibri" w:eastAsiaTheme="majorEastAsia" w:hAnsi="Calibri" w:cs="Calibri"/>
-        </w:rPr>
-        <w:t xml:space="preserve">    FROM Branches B</w:t>
-      </w:r>
-    </w:p>
-    <w:p>
-      <w:pPr>
-        <w:rPr>
-          <w:rFonts w:ascii="Calibri" w:eastAsiaTheme="majorEastAsia" w:hAnsi="Calibri" w:cs="Calibri"/>
-        </w:rPr>
-      </w:pPr>
-      <w:r>
-        <w:rPr>
-          <w:rFonts w:ascii="Calibri" w:eastAsiaTheme="majorEastAsia" w:hAnsi="Calibri" w:cs="Calibri"/>
-        </w:rPr>
-        <w:t xml:space="preserve">    WHERE </w:t>
-      </w:r>
-      <w:proofErr w:type="spellStart"/>
-      <w:r>
-        <w:rPr>
-          <w:rFonts w:ascii="Calibri" w:eastAsiaTheme="majorEastAsia" w:hAnsi="Calibri" w:cs="Calibri"/>
-        </w:rPr>
-        <w:t>NEW.rid</w:t>
-      </w:r>
-      <w:proofErr w:type="spellEnd"/>
-      <w:r>
-        <w:rPr>
-          <w:rFonts w:ascii="Calibri" w:eastAsiaTheme="majorEastAsia" w:hAnsi="Calibri" w:cs="Calibri"/>
-        </w:rPr>
-        <w:t xml:space="preserve"> = </w:t>
-      </w:r>
-      <w:proofErr w:type="spellStart"/>
-      <w:r>
-        <w:rPr>
-          <w:rFonts w:ascii="Calibri" w:eastAsiaTheme="majorEastAsia" w:hAnsi="Calibri" w:cs="Calibri"/>
-        </w:rPr>
-        <w:t>B.rid</w:t>
-      </w:r>
-      <w:proofErr w:type="spellEnd"/>
-    </w:p>
-    <w:p>
-      <w:pPr>
-        <w:rPr>
-          <w:rFonts w:ascii="Calibri" w:eastAsiaTheme="majorEastAsia" w:hAnsi="Calibri" w:cs="Calibri"/>
-        </w:rPr>
-      </w:pPr>
-      <w:r>
-        <w:rPr>
-          <w:rFonts w:ascii="Calibri" w:eastAsiaTheme="majorEastAsia" w:hAnsi="Calibri" w:cs="Calibri"/>
-        </w:rPr>
-        <w:t xml:space="preserve">    AND </w:t>
-      </w:r>
-      <w:proofErr w:type="spellStart"/>
-      <w:r>
-        <w:rPr>
-          <w:rFonts w:ascii="Calibri" w:eastAsiaTheme="majorEastAsia" w:hAnsi="Calibri" w:cs="Calibri"/>
-        </w:rPr>
-        <w:t>NEW.address</w:t>
-      </w:r>
-      <w:proofErr w:type="spellEnd"/>
-      <w:r>
-        <w:rPr>
-          <w:rFonts w:ascii="Calibri" w:eastAsiaTheme="majorEastAsia" w:hAnsi="Calibri" w:cs="Calibri"/>
-        </w:rPr>
-        <w:t xml:space="preserve"> = </w:t>
-      </w:r>
-      <w:proofErr w:type="spellStart"/>
-      <w:r>
-        <w:rPr>
-          <w:rFonts w:ascii="Calibri" w:eastAsiaTheme="majorEastAsia" w:hAnsi="Calibri" w:cs="Calibri"/>
-        </w:rPr>
-        <w:t>B.address</w:t>
-      </w:r>
-      <w:proofErr w:type="spellEnd"/>
-      <w:r>
-        <w:rPr>
-          <w:rFonts w:ascii="Calibri" w:eastAsiaTheme="majorEastAsia" w:hAnsi="Calibri" w:cs="Calibri"/>
-        </w:rPr>
-        <w:t>;</w:t>
-      </w:r>
-    </w:p>
-    <w:p>
-      <w:pPr>
-        <w:rPr>
-          <w:rFonts w:ascii="Calibri" w:eastAsiaTheme="majorEastAsia" w:hAnsi="Calibri" w:cs="Calibri"/>
-        </w:rPr>
-      </w:pPr>
-      <w:r>
-        <w:rPr>
-          <w:rFonts w:ascii="Calibri" w:eastAsiaTheme="majorEastAsia" w:hAnsi="Calibri" w:cs="Calibri"/>
-        </w:rPr>
-        <w:t xml:space="preserve">    IF count &gt; 0 THEN</w:t>
-      </w:r>
-    </w:p>
-    <w:p>
-      <w:pPr>
-        <w:rPr>
-          <w:rFonts w:ascii="Calibri" w:eastAsiaTheme="majorEastAsia" w:hAnsi="Calibri" w:cs="Calibri"/>
-        </w:rPr>
-      </w:pPr>
-      <w:r>
-        <w:rPr>
-          <w:rFonts w:ascii="Calibri" w:eastAsiaTheme="majorEastAsia" w:hAnsi="Calibri" w:cs="Calibri"/>
-        </w:rPr>
-        <w:t xml:space="preserve">        RAISE NOTICE 'There is already a branch in that location!';</w:t>
-      </w:r>
-    </w:p>
-    <w:p>
-      <w:pPr>
-        <w:rPr>
-          <w:rFonts w:ascii="Calibri" w:eastAsiaTheme="majorEastAsia" w:hAnsi="Calibri" w:cs="Calibri"/>
-        </w:rPr>
-      </w:pPr>
-      <w:r>
-        <w:rPr>
-          <w:rFonts w:ascii="Calibri" w:eastAsiaTheme="majorEastAsia" w:hAnsi="Calibri" w:cs="Calibri"/>
-        </w:rPr>
-        <w:t xml:space="preserve">        RETURN NULL;</w:t>
-      </w:r>
-    </w:p>
-    <w:p>
-      <w:pPr>
-        <w:rPr>
-          <w:rFonts w:ascii="Calibri" w:eastAsiaTheme="majorEastAsia" w:hAnsi="Calibri" w:cs="Calibri"/>
-        </w:rPr>
-      </w:pPr>
-      <w:r>
-        <w:rPr>
-          <w:rFonts w:ascii="Calibri" w:eastAsiaTheme="majorEastAsia" w:hAnsi="Calibri" w:cs="Calibri"/>
-        </w:rPr>
-        <w:t xml:space="preserve">    ELSE</w:t>
-      </w:r>
-    </w:p>
-    <w:p>
-      <w:pPr>
-        <w:rPr>
-          <w:rFonts w:ascii="Calibri" w:eastAsiaTheme="majorEastAsia" w:hAnsi="Calibri" w:cs="Calibri"/>
-        </w:rPr>
-      </w:pPr>
-      <w:r>
-        <w:rPr>
-          <w:rFonts w:ascii="Calibri" w:eastAsiaTheme="majorEastAsia" w:hAnsi="Calibri" w:cs="Calibri"/>
-        </w:rPr>
-        <w:t xml:space="preserve">        RETURN NEW;</w:t>
-      </w:r>
-    </w:p>
-    <w:p>
-      <w:pPr>
-        <w:rPr>
-          <w:rFonts w:ascii="Calibri" w:eastAsiaTheme="majorEastAsia" w:hAnsi="Calibri" w:cs="Calibri"/>
-        </w:rPr>
-      </w:pPr>
-      <w:r>
-        <w:rPr>
-          <w:rFonts w:ascii="Calibri" w:eastAsiaTheme="majorEastAsia" w:hAnsi="Calibri" w:cs="Calibri"/>
-        </w:rPr>
-        <w:t xml:space="preserve">    END IF;</w:t>
-      </w:r>
-    </w:p>
-    <w:p>
-      <w:pPr>
-        <w:rPr>
-          <w:rFonts w:ascii="Calibri" w:eastAsiaTheme="majorEastAsia" w:hAnsi="Calibri" w:cs="Calibri"/>
-        </w:rPr>
-      </w:pPr>
-      <w:r>
-        <w:rPr>
-          <w:rFonts w:ascii="Calibri" w:eastAsiaTheme="majorEastAsia" w:hAnsi="Calibri" w:cs="Calibri"/>
-        </w:rPr>
-        <w:t>END;</w:t>
-      </w:r>
-    </w:p>
-    <w:p>
-      <w:pPr>
-        <w:rPr>
-          <w:rFonts w:ascii="Calibri" w:eastAsiaTheme="majorEastAsia" w:hAnsi="Calibri" w:cs="Calibri"/>
-        </w:rPr>
-      </w:pPr>
-      <w:r>
-        <w:rPr>
-          <w:rFonts w:ascii="Calibri" w:eastAsiaTheme="majorEastAsia" w:hAnsi="Calibri" w:cs="Calibri"/>
-        </w:rPr>
-        <w:t xml:space="preserve">$$ LANGUAGE </w:t>
-      </w:r>
-      <w:proofErr w:type="spellStart"/>
-      <w:r>
-        <w:rPr>
-          <w:rFonts w:ascii="Calibri" w:eastAsiaTheme="majorEastAsia" w:hAnsi="Calibri" w:cs="Calibri"/>
-        </w:rPr>
-        <w:t>plpgsql</w:t>
-      </w:r>
-      <w:proofErr w:type="spellEnd"/>
-      <w:r>
-        <w:rPr>
-          <w:rFonts w:ascii="Calibri" w:eastAsiaTheme="majorEastAsia" w:hAnsi="Calibri" w:cs="Calibri"/>
-        </w:rPr>
-        <w:t>;</w:t>
-      </w:r>
-    </w:p>
-    <w:p>
-      <w:pPr>
-        <w:rPr>
-          <w:rFonts w:ascii="Calibri" w:eastAsiaTheme="majorEastAsia" w:hAnsi="Calibri" w:cs="Calibri"/>
-        </w:rPr>
-      </w:pPr>
-    </w:p>
-    <w:p>
-      <w:pPr>
-        <w:rPr>
-          <w:rFonts w:ascii="Calibri" w:eastAsiaTheme="majorEastAsia" w:hAnsi="Calibri" w:cs="Calibri"/>
-        </w:rPr>
-      </w:pPr>
-      <w:r>
-        <w:rPr>
-          <w:rFonts w:ascii="Calibri" w:eastAsiaTheme="majorEastAsia" w:hAnsi="Calibri" w:cs="Calibri"/>
-        </w:rPr>
-        <w:t xml:space="preserve">CREATE TRIGGER </w:t>
-      </w:r>
-      <w:proofErr w:type="spellStart"/>
-      <w:r>
-        <w:rPr>
-          <w:rFonts w:ascii="Calibri" w:eastAsiaTheme="majorEastAsia" w:hAnsi="Calibri" w:cs="Calibri"/>
-        </w:rPr>
-        <w:t>branch_location_check</w:t>
-      </w:r>
-      <w:proofErr w:type="spellEnd"/>
-    </w:p>
-    <w:p>
-      <w:pPr>
-        <w:rPr>
-          <w:rFonts w:ascii="Calibri" w:eastAsiaTheme="majorEastAsia" w:hAnsi="Calibri" w:cs="Calibri"/>
-        </w:rPr>
-      </w:pPr>
-      <w:r>
-        <w:rPr>
-          <w:rFonts w:ascii="Calibri" w:eastAsiaTheme="majorEastAsia" w:hAnsi="Calibri" w:cs="Calibri"/>
-        </w:rPr>
-        <w:t>BEFORE INSERT OR UPDATE ON Branches</w:t>
-      </w:r>
-    </w:p>
-    <w:p>
-      <w:pPr>
-        <w:rPr>
-          <w:rFonts w:ascii="Calibri" w:eastAsiaTheme="majorEastAsia" w:hAnsi="Calibri" w:cs="Calibri"/>
-        </w:rPr>
-      </w:pPr>
-      <w:r>
-        <w:rPr>
-          <w:rFonts w:ascii="Calibri" w:eastAsiaTheme="majorEastAsia" w:hAnsi="Calibri" w:cs="Calibri"/>
-        </w:rPr>
-        <w:t>FOR EACH ROW</w:t>
-      </w:r>
-    </w:p>
-    <w:p>
-      <w:pPr>
-        <w:rPr>
-          <w:rFonts w:ascii="Calibri" w:eastAsiaTheme="majorEastAsia" w:hAnsi="Calibri" w:cs="Calibri"/>
-        </w:rPr>
-      </w:pPr>
-      <w:r>
-        <w:rPr>
-          <w:rFonts w:ascii="Calibri" w:eastAsiaTheme="majorEastAsia" w:hAnsi="Calibri" w:cs="Calibri"/>
-        </w:rPr>
-        <w:t xml:space="preserve">EXECUTE PROCEDURE </w:t>
-      </w:r>
-      <w:proofErr w:type="spellStart"/>
-      <w:r>
-        <w:rPr>
-          <w:rFonts w:ascii="Calibri" w:eastAsiaTheme="majorEastAsia" w:hAnsi="Calibri" w:cs="Calibri"/>
-        </w:rPr>
-        <w:t>branch_location_check</w:t>
-      </w:r>
-      <w:proofErr w:type="spellEnd"/>
-      <w:r>
-        <w:rPr>
-          <w:rFonts w:ascii="Calibri" w:eastAsiaTheme="majorEastAsia" w:hAnsi="Calibri" w:cs="Calibri"/>
-        </w:rPr>
-        <w:t>();</w:t>
-      </w:r>
-    </w:p>
-    <w:p>
-      <w:pPr>
-        <w:rPr>
-          <w:rFonts w:ascii="Calibri" w:eastAsiaTheme="majorEastAsia" w:hAnsi="Calibri" w:cs="Calibri"/>
-          <w:sz w:val="28"/>
-          <w:szCs w:val="26"/>
-        </w:rPr>
-      </w:pPr>
-    </w:p>
-    <w:p>
-      <w:pPr>
-        <w:rPr>
-          <w:rFonts w:ascii="Calibri" w:eastAsiaTheme="majorEastAsia" w:hAnsi="Calibri" w:cs="Calibri"/>
-          <w:sz w:val="28"/>
-          <w:szCs w:val="26"/>
-        </w:rPr>
-      </w:pPr>
-    </w:p>
-    <w:p>
-      <w:pPr>
-        <w:rPr>
-          <w:rFonts w:ascii="Calibri" w:eastAsiaTheme="majorEastAsia" w:hAnsi="Calibri" w:cs="Calibri"/>
-          <w:sz w:val="28"/>
-          <w:szCs w:val="26"/>
-        </w:rPr>
-      </w:pPr>
-    </w:p>
-    <w:p>
-      <w:pPr>
-        <w:rPr>
-          <w:rFonts w:ascii="Calibri" w:eastAsiaTheme="majorEastAsia" w:hAnsi="Calibri" w:cs="Calibri"/>
-        </w:rPr>
-      </w:pPr>
-    </w:p>
-    <w:p>
-      <w:pPr>
-        <w:rPr>
-          <w:rFonts w:ascii="Calibri" w:eastAsiaTheme="majorEastAsia" w:hAnsi="Calibri" w:cs="Calibri"/>
-        </w:rPr>
-      </w:pPr>
-    </w:p>
-    <w:p>
-      <w:pPr>
-        <w:rPr>
-          <w:rFonts w:ascii="Calibri" w:eastAsiaTheme="majorEastAsia" w:hAnsi="Calibri" w:cs="Calibri"/>
-        </w:rPr>
-      </w:pPr>
-      <w:r>
-        <w:rPr>
-          <w:rFonts w:ascii="Calibri" w:eastAsiaTheme="majorEastAsia" w:hAnsi="Calibri" w:cs="Calibri"/>
-        </w:rPr>
-        <w:t>Trigger 2: Customers cannot redeem a reward when they have insufficient points.</w:t>
-      </w:r>
-    </w:p>
-    <w:p>
-      <w:pPr>
-        <w:rPr>
-          <w:rFonts w:ascii="Calibri" w:eastAsiaTheme="majorEastAsia" w:hAnsi="Calibri" w:cs="Calibri"/>
-        </w:rPr>
-      </w:pPr>
-    </w:p>
-    <w:p>
-      <w:pPr>
-        <w:rPr>
-          <w:rFonts w:ascii="Calibri" w:eastAsiaTheme="majorEastAsia" w:hAnsi="Calibri" w:cs="Calibri"/>
-        </w:rPr>
-      </w:pPr>
-      <w:r>
-        <w:rPr>
-          <w:rFonts w:ascii="Calibri" w:eastAsiaTheme="majorEastAsia" w:hAnsi="Calibri" w:cs="Calibri"/>
-        </w:rPr>
-        <w:t xml:space="preserve">CREATE OR REPLACE FUNCTION </w:t>
-      </w:r>
-      <w:proofErr w:type="spellStart"/>
-      <w:r>
-        <w:rPr>
-          <w:rFonts w:ascii="Calibri" w:eastAsiaTheme="majorEastAsia" w:hAnsi="Calibri" w:cs="Calibri"/>
-        </w:rPr>
-        <w:t>redeem_points_check</w:t>
-      </w:r>
-      <w:proofErr w:type="spellEnd"/>
-      <w:r>
-        <w:rPr>
-          <w:rFonts w:ascii="Calibri" w:eastAsiaTheme="majorEastAsia" w:hAnsi="Calibri" w:cs="Calibri"/>
-        </w:rPr>
-        <w:t>()</w:t>
-      </w:r>
-    </w:p>
-    <w:p>
-      <w:pPr>
-        <w:rPr>
-          <w:rFonts w:ascii="Calibri" w:eastAsiaTheme="majorEastAsia" w:hAnsi="Calibri" w:cs="Calibri"/>
-        </w:rPr>
-      </w:pPr>
-      <w:r>
-        <w:rPr>
-          <w:rFonts w:ascii="Calibri" w:eastAsiaTheme="majorEastAsia" w:hAnsi="Calibri" w:cs="Calibri"/>
-        </w:rPr>
-        <w:t>RETURNS TRIGGER AS</w:t>
-      </w:r>
-    </w:p>
-    <w:p>
-      <w:pPr>
-        <w:rPr>
-          <w:rFonts w:ascii="Calibri" w:eastAsiaTheme="majorEastAsia" w:hAnsi="Calibri" w:cs="Calibri"/>
-        </w:rPr>
-      </w:pPr>
-      <w:r>
-        <w:rPr>
-          <w:rFonts w:ascii="Calibri" w:eastAsiaTheme="majorEastAsia" w:hAnsi="Calibri" w:cs="Calibri"/>
-        </w:rPr>
-        <w:t>$$</w:t>
-      </w:r>
-    </w:p>
-    <w:p>
-      <w:pPr>
-        <w:rPr>
-          <w:rFonts w:ascii="Calibri" w:eastAsiaTheme="majorEastAsia" w:hAnsi="Calibri" w:cs="Calibri"/>
-        </w:rPr>
-      </w:pPr>
-      <w:r>
-        <w:rPr>
-          <w:rFonts w:ascii="Calibri" w:eastAsiaTheme="majorEastAsia" w:hAnsi="Calibri" w:cs="Calibri"/>
-        </w:rPr>
-        <w:t xml:space="preserve">DECLARE </w:t>
-      </w:r>
-      <w:proofErr w:type="spellStart"/>
-      <w:r>
-        <w:rPr>
-          <w:rFonts w:ascii="Calibri" w:eastAsiaTheme="majorEastAsia" w:hAnsi="Calibri" w:cs="Calibri"/>
-        </w:rPr>
-        <w:t>points_available</w:t>
-      </w:r>
-      <w:proofErr w:type="spellEnd"/>
-      <w:r>
-        <w:rPr>
-          <w:rFonts w:ascii="Calibri" w:eastAsiaTheme="majorEastAsia" w:hAnsi="Calibri" w:cs="Calibri"/>
-        </w:rPr>
-        <w:t xml:space="preserve"> NUMERIC;</w:t>
-      </w:r>
-    </w:p>
-    <w:p>
-      <w:pPr>
-        <w:rPr>
-          <w:rFonts w:ascii="Calibri" w:eastAsiaTheme="majorEastAsia" w:hAnsi="Calibri" w:cs="Calibri"/>
-        </w:rPr>
-      </w:pPr>
-      <w:r>
-        <w:rPr>
-          <w:rFonts w:ascii="Calibri" w:eastAsiaTheme="majorEastAsia" w:hAnsi="Calibri" w:cs="Calibri"/>
-        </w:rPr>
-        <w:t xml:space="preserve">DECLARE </w:t>
-      </w:r>
-      <w:proofErr w:type="spellStart"/>
-      <w:r>
-        <w:rPr>
-          <w:rFonts w:ascii="Calibri" w:eastAsiaTheme="majorEastAsia" w:hAnsi="Calibri" w:cs="Calibri"/>
-        </w:rPr>
-        <w:t>points_needed</w:t>
-      </w:r>
-      <w:proofErr w:type="spellEnd"/>
-      <w:r>
-        <w:rPr>
-          <w:rFonts w:ascii="Calibri" w:eastAsiaTheme="majorEastAsia" w:hAnsi="Calibri" w:cs="Calibri"/>
-        </w:rPr>
-        <w:t xml:space="preserve"> NUMERIC;</w:t>
-      </w:r>
-    </w:p>
-    <w:p>
-      <w:pPr>
-        <w:rPr>
-          <w:rFonts w:ascii="Calibri" w:eastAsiaTheme="majorEastAsia" w:hAnsi="Calibri" w:cs="Calibri"/>
-        </w:rPr>
-      </w:pPr>
-      <w:r>
-        <w:rPr>
-          <w:rFonts w:ascii="Calibri" w:eastAsiaTheme="majorEastAsia" w:hAnsi="Calibri" w:cs="Calibri"/>
-        </w:rPr>
-        <w:t>BEGIN</w:t>
-      </w:r>
-    </w:p>
-    <w:p>
-      <w:pPr>
-        <w:rPr>
-          <w:rFonts w:ascii="Calibri" w:eastAsiaTheme="majorEastAsia" w:hAnsi="Calibri" w:cs="Calibri"/>
-        </w:rPr>
-      </w:pPr>
-      <w:r>
-        <w:rPr>
-          <w:rFonts w:ascii="Calibri" w:eastAsiaTheme="majorEastAsia" w:hAnsi="Calibri" w:cs="Calibri"/>
-        </w:rPr>
-        <w:t xml:space="preserve">    SELECT </w:t>
-      </w:r>
-      <w:proofErr w:type="spellStart"/>
-      <w:r>
-        <w:rPr>
-          <w:rFonts w:ascii="Calibri" w:eastAsiaTheme="majorEastAsia" w:hAnsi="Calibri" w:cs="Calibri"/>
-        </w:rPr>
-        <w:t>rewardPt</w:t>
-      </w:r>
-      <w:proofErr w:type="spellEnd"/>
-      <w:r>
-        <w:rPr>
-          <w:rFonts w:ascii="Calibri" w:eastAsiaTheme="majorEastAsia" w:hAnsi="Calibri" w:cs="Calibri"/>
-        </w:rPr>
-        <w:t xml:space="preserve"> INTO </w:t>
-      </w:r>
-      <w:proofErr w:type="spellStart"/>
-      <w:r>
-        <w:rPr>
-          <w:rFonts w:ascii="Calibri" w:eastAsiaTheme="majorEastAsia" w:hAnsi="Calibri" w:cs="Calibri"/>
-        </w:rPr>
-        <w:t>points_available</w:t>
-      </w:r>
-      <w:proofErr w:type="spellEnd"/>
-    </w:p>
-    <w:p>
-      <w:pPr>
-        <w:rPr>
-          <w:rFonts w:ascii="Calibri" w:eastAsiaTheme="majorEastAsia" w:hAnsi="Calibri" w:cs="Calibri"/>
-        </w:rPr>
-      </w:pPr>
-      <w:r>
-        <w:rPr>
-          <w:rFonts w:ascii="Calibri" w:eastAsiaTheme="majorEastAsia" w:hAnsi="Calibri" w:cs="Calibri"/>
-        </w:rPr>
-        <w:t xml:space="preserve">    FROM Customers C</w:t>
-      </w:r>
-    </w:p>
-    <w:p>
-      <w:pPr>
-        <w:rPr>
-          <w:rFonts w:ascii="Calibri" w:eastAsiaTheme="majorEastAsia" w:hAnsi="Calibri" w:cs="Calibri"/>
-        </w:rPr>
-      </w:pPr>
-      <w:r>
-        <w:rPr>
-          <w:rFonts w:ascii="Calibri" w:eastAsiaTheme="majorEastAsia" w:hAnsi="Calibri" w:cs="Calibri"/>
-        </w:rPr>
-        <w:t xml:space="preserve">    WHERE </w:t>
-      </w:r>
-      <w:proofErr w:type="spellStart"/>
-      <w:r>
-        <w:rPr>
-          <w:rFonts w:ascii="Calibri" w:eastAsiaTheme="majorEastAsia" w:hAnsi="Calibri" w:cs="Calibri"/>
-        </w:rPr>
-        <w:t>NEW.uid</w:t>
-      </w:r>
-      <w:proofErr w:type="spellEnd"/>
-      <w:r>
-        <w:rPr>
-          <w:rFonts w:ascii="Calibri" w:eastAsiaTheme="majorEastAsia" w:hAnsi="Calibri" w:cs="Calibri"/>
-        </w:rPr>
-        <w:t xml:space="preserve"> = </w:t>
-      </w:r>
-      <w:proofErr w:type="spellStart"/>
-      <w:r>
-        <w:rPr>
-          <w:rFonts w:ascii="Calibri" w:eastAsiaTheme="majorEastAsia" w:hAnsi="Calibri" w:cs="Calibri"/>
-        </w:rPr>
-        <w:t>C.uid</w:t>
-      </w:r>
-      <w:proofErr w:type="spellEnd"/>
-      <w:r>
-        <w:rPr>
-          <w:rFonts w:ascii="Calibri" w:eastAsiaTheme="majorEastAsia" w:hAnsi="Calibri" w:cs="Calibri"/>
-        </w:rPr>
-        <w:t>;</w:t>
-      </w:r>
-    </w:p>
-    <w:p>
-      <w:pPr>
-        <w:rPr>
-          <w:rFonts w:ascii="Calibri" w:eastAsiaTheme="majorEastAsia" w:hAnsi="Calibri" w:cs="Calibri"/>
-        </w:rPr>
-      </w:pPr>
-      <w:r>
-        <w:rPr>
-          <w:rFonts w:ascii="Calibri" w:eastAsiaTheme="majorEastAsia" w:hAnsi="Calibri" w:cs="Calibri"/>
-        </w:rPr>
-        <w:t xml:space="preserve">    IF EXISTS(SELECT 1 FROM Incentives I2 where I2.iid=</w:t>
-      </w:r>
-      <w:proofErr w:type="spellStart"/>
-      <w:r>
-        <w:rPr>
-          <w:rFonts w:ascii="Calibri" w:eastAsiaTheme="majorEastAsia" w:hAnsi="Calibri" w:cs="Calibri"/>
-        </w:rPr>
-        <w:t>NEW.iid</w:t>
-      </w:r>
-      <w:proofErr w:type="spellEnd"/>
-      <w:r>
-        <w:rPr>
-          <w:rFonts w:ascii="Calibri" w:eastAsiaTheme="majorEastAsia" w:hAnsi="Calibri" w:cs="Calibri"/>
-        </w:rPr>
-        <w:t>) THEN</w:t>
-      </w:r>
-    </w:p>
-    <w:p>
-      <w:pPr>
-        <w:rPr>
-          <w:rFonts w:ascii="Calibri" w:eastAsiaTheme="majorEastAsia" w:hAnsi="Calibri" w:cs="Calibri"/>
-        </w:rPr>
-      </w:pPr>
-      <w:r>
-        <w:rPr>
-          <w:rFonts w:ascii="Calibri" w:eastAsiaTheme="majorEastAsia" w:hAnsi="Calibri" w:cs="Calibri"/>
-        </w:rPr>
-        <w:t xml:space="preserve">        SELECT I3.redeemPts INTO </w:t>
-      </w:r>
-      <w:proofErr w:type="spellStart"/>
-      <w:r>
-        <w:rPr>
-          <w:rFonts w:ascii="Calibri" w:eastAsiaTheme="majorEastAsia" w:hAnsi="Calibri" w:cs="Calibri"/>
-        </w:rPr>
-        <w:t>points_needed</w:t>
-      </w:r>
-      <w:proofErr w:type="spellEnd"/>
-    </w:p>
-    <w:p>
-      <w:pPr>
-        <w:rPr>
-          <w:rFonts w:ascii="Calibri" w:eastAsiaTheme="majorEastAsia" w:hAnsi="Calibri" w:cs="Calibri"/>
-        </w:rPr>
-      </w:pPr>
-      <w:r>
-        <w:rPr>
-          <w:rFonts w:ascii="Calibri" w:eastAsiaTheme="majorEastAsia" w:hAnsi="Calibri" w:cs="Calibri"/>
-        </w:rPr>
-        <w:t xml:space="preserve">        FROM Incentives I3</w:t>
-      </w:r>
-    </w:p>
-    <w:p>
-      <w:pPr>
-        <w:rPr>
-          <w:rFonts w:ascii="Calibri" w:eastAsiaTheme="majorEastAsia" w:hAnsi="Calibri" w:cs="Calibri"/>
-        </w:rPr>
-      </w:pPr>
-      <w:r>
-        <w:rPr>
-          <w:rFonts w:ascii="Calibri" w:eastAsiaTheme="majorEastAsia" w:hAnsi="Calibri" w:cs="Calibri"/>
-        </w:rPr>
-        <w:t xml:space="preserve">        Where I3.iid = </w:t>
-      </w:r>
-      <w:proofErr w:type="spellStart"/>
-      <w:r>
-        <w:rPr>
-          <w:rFonts w:ascii="Calibri" w:eastAsiaTheme="majorEastAsia" w:hAnsi="Calibri" w:cs="Calibri"/>
-        </w:rPr>
-        <w:t>NEW.iid</w:t>
-      </w:r>
-      <w:proofErr w:type="spellEnd"/>
-      <w:r>
-        <w:rPr>
-          <w:rFonts w:ascii="Calibri" w:eastAsiaTheme="majorEastAsia" w:hAnsi="Calibri" w:cs="Calibri"/>
-        </w:rPr>
-        <w:t>;</w:t>
-      </w:r>
-    </w:p>
-    <w:p>
-      <w:pPr>
-        <w:rPr>
-          <w:rFonts w:ascii="Calibri" w:eastAsiaTheme="majorEastAsia" w:hAnsi="Calibri" w:cs="Calibri"/>
-        </w:rPr>
-      </w:pPr>
-      <w:r>
-        <w:rPr>
-          <w:rFonts w:ascii="Calibri" w:eastAsiaTheme="majorEastAsia" w:hAnsi="Calibri" w:cs="Calibri"/>
-        </w:rPr>
-        <w:t xml:space="preserve">    END IF;</w:t>
-      </w:r>
-    </w:p>
-    <w:p>
-      <w:pPr>
-        <w:rPr>
-          <w:rFonts w:ascii="Calibri" w:eastAsiaTheme="majorEastAsia" w:hAnsi="Calibri" w:cs="Calibri"/>
-        </w:rPr>
-      </w:pPr>
-      <w:r>
-        <w:rPr>
-          <w:rFonts w:ascii="Calibri" w:eastAsiaTheme="majorEastAsia" w:hAnsi="Calibri" w:cs="Calibri"/>
-        </w:rPr>
-        <w:t xml:space="preserve">    IF </w:t>
-      </w:r>
-      <w:proofErr w:type="spellStart"/>
-      <w:r>
-        <w:rPr>
-          <w:rFonts w:ascii="Calibri" w:eastAsiaTheme="majorEastAsia" w:hAnsi="Calibri" w:cs="Calibri"/>
-        </w:rPr>
-        <w:t>points_available</w:t>
-      </w:r>
-      <w:proofErr w:type="spellEnd"/>
-      <w:r>
-        <w:rPr>
-          <w:rFonts w:ascii="Calibri" w:eastAsiaTheme="majorEastAsia" w:hAnsi="Calibri" w:cs="Calibri"/>
-        </w:rPr>
-        <w:t xml:space="preserve"> &gt;= </w:t>
-      </w:r>
-      <w:proofErr w:type="spellStart"/>
-      <w:r>
-        <w:rPr>
-          <w:rFonts w:ascii="Calibri" w:eastAsiaTheme="majorEastAsia" w:hAnsi="Calibri" w:cs="Calibri"/>
-        </w:rPr>
-        <w:t>points_needed</w:t>
-      </w:r>
-      <w:proofErr w:type="spellEnd"/>
-      <w:r>
-        <w:rPr>
-          <w:rFonts w:ascii="Calibri" w:eastAsiaTheme="majorEastAsia" w:hAnsi="Calibri" w:cs="Calibri"/>
-        </w:rPr>
-        <w:t xml:space="preserve"> THEN</w:t>
-      </w:r>
-    </w:p>
-    <w:p>
-      <w:pPr>
-        <w:rPr>
-          <w:rFonts w:ascii="Calibri" w:eastAsiaTheme="majorEastAsia" w:hAnsi="Calibri" w:cs="Calibri"/>
-        </w:rPr>
-      </w:pPr>
-      <w:r>
-        <w:rPr>
-          <w:rFonts w:ascii="Calibri" w:eastAsiaTheme="majorEastAsia" w:hAnsi="Calibri" w:cs="Calibri"/>
-        </w:rPr>
-        <w:t xml:space="preserve">        Update Customers C1</w:t>
-      </w:r>
-    </w:p>
-    <w:p>
-      <w:pPr>
-        <w:rPr>
-          <w:rFonts w:ascii="Calibri" w:eastAsiaTheme="majorEastAsia" w:hAnsi="Calibri" w:cs="Calibri"/>
-        </w:rPr>
-      </w:pPr>
-      <w:r>
-        <w:rPr>
-          <w:rFonts w:ascii="Calibri" w:eastAsiaTheme="majorEastAsia" w:hAnsi="Calibri" w:cs="Calibri"/>
-        </w:rPr>
-        <w:t xml:space="preserve">        SET </w:t>
-      </w:r>
-      <w:proofErr w:type="spellStart"/>
-      <w:r>
-        <w:rPr>
-          <w:rFonts w:ascii="Calibri" w:eastAsiaTheme="majorEastAsia" w:hAnsi="Calibri" w:cs="Calibri"/>
-        </w:rPr>
-        <w:t>rewardPt</w:t>
-      </w:r>
-      <w:proofErr w:type="spellEnd"/>
-      <w:r>
-        <w:rPr>
-          <w:rFonts w:ascii="Calibri" w:eastAsiaTheme="majorEastAsia" w:hAnsi="Calibri" w:cs="Calibri"/>
-        </w:rPr>
-        <w:t xml:space="preserve"> = </w:t>
-      </w:r>
-      <w:proofErr w:type="spellStart"/>
-      <w:r>
-        <w:rPr>
-          <w:rFonts w:ascii="Calibri" w:eastAsiaTheme="majorEastAsia" w:hAnsi="Calibri" w:cs="Calibri"/>
-        </w:rPr>
-        <w:t>points_available</w:t>
-      </w:r>
-      <w:proofErr w:type="spellEnd"/>
-      <w:r>
-        <w:rPr>
-          <w:rFonts w:ascii="Calibri" w:eastAsiaTheme="majorEastAsia" w:hAnsi="Calibri" w:cs="Calibri"/>
-        </w:rPr>
-        <w:t xml:space="preserve"> - </w:t>
-      </w:r>
-      <w:proofErr w:type="spellStart"/>
-      <w:r>
-        <w:rPr>
-          <w:rFonts w:ascii="Calibri" w:eastAsiaTheme="majorEastAsia" w:hAnsi="Calibri" w:cs="Calibri"/>
-        </w:rPr>
-        <w:t>points_needed</w:t>
-      </w:r>
-      <w:proofErr w:type="spellEnd"/>
-    </w:p>
-    <w:p>
-      <w:pPr>
-        <w:rPr>
-          <w:rFonts w:ascii="Calibri" w:eastAsiaTheme="majorEastAsia" w:hAnsi="Calibri" w:cs="Calibri"/>
-        </w:rPr>
-      </w:pPr>
-      <w:r>
-        <w:rPr>
-          <w:rFonts w:ascii="Calibri" w:eastAsiaTheme="majorEastAsia" w:hAnsi="Calibri" w:cs="Calibri"/>
-        </w:rPr>
-        <w:lastRenderedPageBreak/>
-        <w:t xml:space="preserve">        WHERE C1.uid = </w:t>
-      </w:r>
-      <w:proofErr w:type="spellStart"/>
-      <w:r>
-        <w:rPr>
-          <w:rFonts w:ascii="Calibri" w:eastAsiaTheme="majorEastAsia" w:hAnsi="Calibri" w:cs="Calibri"/>
-        </w:rPr>
-        <w:t>NEW.uid</w:t>
-      </w:r>
-      <w:proofErr w:type="spellEnd"/>
-      <w:r>
-        <w:rPr>
-          <w:rFonts w:ascii="Calibri" w:eastAsiaTheme="majorEastAsia" w:hAnsi="Calibri" w:cs="Calibri"/>
-        </w:rPr>
-        <w:t>;</w:t>
-      </w:r>
-    </w:p>
-    <w:p>
-      <w:pPr>
-        <w:rPr>
-          <w:rFonts w:ascii="Calibri" w:eastAsiaTheme="majorEastAsia" w:hAnsi="Calibri" w:cs="Calibri"/>
-        </w:rPr>
-      </w:pPr>
-      <w:r>
-        <w:rPr>
-          <w:rFonts w:ascii="Calibri" w:eastAsiaTheme="majorEastAsia" w:hAnsi="Calibri" w:cs="Calibri"/>
-        </w:rPr>
-        <w:t xml:space="preserve">        RETURN NEW;</w:t>
-      </w:r>
-    </w:p>
-    <w:p>
-      <w:pPr>
-        <w:rPr>
-          <w:rFonts w:ascii="Calibri" w:eastAsiaTheme="majorEastAsia" w:hAnsi="Calibri" w:cs="Calibri"/>
-        </w:rPr>
-      </w:pPr>
-      <w:r>
-        <w:rPr>
-          <w:rFonts w:ascii="Calibri" w:eastAsiaTheme="majorEastAsia" w:hAnsi="Calibri" w:cs="Calibri"/>
-        </w:rPr>
-        <w:t xml:space="preserve">    ELSE</w:t>
-      </w:r>
-    </w:p>
-    <w:p>
-      <w:pPr>
-        <w:rPr>
-          <w:rFonts w:ascii="Calibri" w:eastAsiaTheme="majorEastAsia" w:hAnsi="Calibri" w:cs="Calibri"/>
-        </w:rPr>
-      </w:pPr>
-      <w:r>
-        <w:rPr>
-          <w:rFonts w:ascii="Calibri" w:eastAsiaTheme="majorEastAsia" w:hAnsi="Calibri" w:cs="Calibri"/>
-        </w:rPr>
-        <w:t xml:space="preserve">        RAISE NOTICE 'Not enough points to redeem reward!';</w:t>
-      </w:r>
-    </w:p>
-    <w:p>
-      <w:pPr>
-        <w:rPr>
-          <w:rFonts w:ascii="Calibri" w:eastAsiaTheme="majorEastAsia" w:hAnsi="Calibri" w:cs="Calibri"/>
-        </w:rPr>
-      </w:pPr>
-      <w:r>
-        <w:rPr>
-          <w:rFonts w:ascii="Calibri" w:eastAsiaTheme="majorEastAsia" w:hAnsi="Calibri" w:cs="Calibri"/>
-        </w:rPr>
-        <w:t xml:space="preserve">        RETURN NULL;</w:t>
-      </w:r>
-    </w:p>
-    <w:p>
-      <w:pPr>
-        <w:rPr>
-          <w:rFonts w:ascii="Calibri" w:eastAsiaTheme="majorEastAsia" w:hAnsi="Calibri" w:cs="Calibri"/>
-        </w:rPr>
-      </w:pPr>
-      <w:r>
-        <w:rPr>
-          <w:rFonts w:ascii="Calibri" w:eastAsiaTheme="majorEastAsia" w:hAnsi="Calibri" w:cs="Calibri"/>
-        </w:rPr>
-        <w:t xml:space="preserve">    END IF;</w:t>
-      </w:r>
-    </w:p>
-    <w:p>
-      <w:pPr>
-        <w:rPr>
-          <w:rFonts w:ascii="Calibri" w:eastAsiaTheme="majorEastAsia" w:hAnsi="Calibri" w:cs="Calibri"/>
-        </w:rPr>
-      </w:pPr>
-      <w:r>
-        <w:rPr>
-          <w:rFonts w:ascii="Calibri" w:eastAsiaTheme="majorEastAsia" w:hAnsi="Calibri" w:cs="Calibri"/>
-        </w:rPr>
-        <w:t>END;</w:t>
-      </w:r>
-    </w:p>
-    <w:p>
-      <w:pPr>
-        <w:rPr>
-          <w:rFonts w:ascii="Calibri" w:eastAsiaTheme="majorEastAsia" w:hAnsi="Calibri" w:cs="Calibri"/>
-        </w:rPr>
-      </w:pPr>
-      <w:r>
-        <w:rPr>
-          <w:rFonts w:ascii="Calibri" w:eastAsiaTheme="majorEastAsia" w:hAnsi="Calibri" w:cs="Calibri"/>
-        </w:rPr>
-        <w:t xml:space="preserve">$$ LANGUAGE </w:t>
-      </w:r>
-      <w:proofErr w:type="spellStart"/>
-      <w:r>
-        <w:rPr>
-          <w:rFonts w:ascii="Calibri" w:eastAsiaTheme="majorEastAsia" w:hAnsi="Calibri" w:cs="Calibri"/>
-        </w:rPr>
-        <w:t>plpgsql</w:t>
-      </w:r>
-      <w:proofErr w:type="spellEnd"/>
-      <w:r>
-        <w:rPr>
-          <w:rFonts w:ascii="Calibri" w:eastAsiaTheme="majorEastAsia" w:hAnsi="Calibri" w:cs="Calibri"/>
-        </w:rPr>
-        <w:t>;</w:t>
-      </w:r>
-    </w:p>
-    <w:p>
-      <w:pPr>
-        <w:rPr>
-          <w:rFonts w:ascii="Calibri" w:eastAsiaTheme="majorEastAsia" w:hAnsi="Calibri" w:cs="Calibri"/>
-        </w:rPr>
-      </w:pPr>
-    </w:p>
-    <w:p>
-      <w:pPr>
-        <w:rPr>
-          <w:rFonts w:ascii="Calibri" w:eastAsiaTheme="majorEastAsia" w:hAnsi="Calibri" w:cs="Calibri"/>
-        </w:rPr>
-      </w:pPr>
-      <w:r>
-        <w:rPr>
-          <w:rFonts w:ascii="Calibri" w:eastAsiaTheme="majorEastAsia" w:hAnsi="Calibri" w:cs="Calibri"/>
-        </w:rPr>
-        <w:t xml:space="preserve">CREATE TRIGGER </w:t>
-      </w:r>
-      <w:proofErr w:type="spellStart"/>
-      <w:r>
-        <w:rPr>
-          <w:rFonts w:ascii="Calibri" w:eastAsiaTheme="majorEastAsia" w:hAnsi="Calibri" w:cs="Calibri"/>
-        </w:rPr>
-        <w:t>redeem_points_check</w:t>
-      </w:r>
-      <w:proofErr w:type="spellEnd"/>
-    </w:p>
-    <w:p>
-      <w:pPr>
-        <w:rPr>
-          <w:rFonts w:ascii="Calibri" w:eastAsiaTheme="majorEastAsia" w:hAnsi="Calibri" w:cs="Calibri"/>
-        </w:rPr>
-      </w:pPr>
-      <w:r>
-        <w:rPr>
-          <w:rFonts w:ascii="Calibri" w:eastAsiaTheme="majorEastAsia" w:hAnsi="Calibri" w:cs="Calibri"/>
-        </w:rPr>
-        <w:t>BEFORE INSERT OR UPDATE ON Choose</w:t>
-      </w:r>
-    </w:p>
-    <w:p>
-      <w:pPr>
-        <w:rPr>
-          <w:rFonts w:ascii="Calibri" w:eastAsiaTheme="majorEastAsia" w:hAnsi="Calibri" w:cs="Calibri"/>
-        </w:rPr>
-      </w:pPr>
-      <w:r>
-        <w:rPr>
-          <w:rFonts w:ascii="Calibri" w:eastAsiaTheme="majorEastAsia" w:hAnsi="Calibri" w:cs="Calibri"/>
-        </w:rPr>
-        <w:t>FOR EACH ROW</w:t>
-      </w:r>
-    </w:p>
-    <w:p>
-      <w:pPr>
-        <w:rPr>
-          <w:rFonts w:ascii="Calibri" w:eastAsiaTheme="majorEastAsia" w:hAnsi="Calibri" w:cs="Calibri"/>
-        </w:rPr>
-      </w:pPr>
-      <w:r>
-        <w:rPr>
-          <w:rFonts w:ascii="Calibri" w:eastAsiaTheme="majorEastAsia" w:hAnsi="Calibri" w:cs="Calibri"/>
-        </w:rPr>
-        <w:t xml:space="preserve">EXECUTE PROCEDURE </w:t>
-      </w:r>
-      <w:proofErr w:type="spellStart"/>
-      <w:r>
-        <w:rPr>
-          <w:rFonts w:ascii="Calibri" w:eastAsiaTheme="majorEastAsia" w:hAnsi="Calibri" w:cs="Calibri"/>
-        </w:rPr>
-        <w:t>redeem_points_check</w:t>
-      </w:r>
-      <w:proofErr w:type="spellEnd"/>
-      <w:r>
-        <w:rPr>
-          <w:rFonts w:ascii="Calibri" w:eastAsiaTheme="majorEastAsia" w:hAnsi="Calibri" w:cs="Calibri"/>
-        </w:rPr>
-        <w:t>();</w:t>
-      </w:r>
-    </w:p>
-    <w:p>
-      <w:pPr>
-        <w:rPr>
-          <w:rFonts w:ascii="Calibri" w:eastAsiaTheme="majorEastAsia" w:hAnsi="Calibri" w:cs="Calibri"/>
-          <w:sz w:val="28"/>
-          <w:szCs w:val="26"/>
-        </w:rPr>
-      </w:pPr>
-    </w:p>
-    <w:p>
-      <w:pPr>
-        <w:rPr>
-          <w:rFonts w:ascii="Calibri" w:eastAsiaTheme="majorEastAsia" w:hAnsi="Calibri" w:cs="Calibri"/>
-          <w:sz w:val="28"/>
-          <w:szCs w:val="26"/>
-        </w:rPr>
-      </w:pPr>
-    </w:p>
-    <w:p>
-      <w:pPr>
-        <w:rPr>
-          <w:rFonts w:ascii="Calibri" w:eastAsiaTheme="majorEastAsia" w:hAnsi="Calibri" w:cs="Calibri"/>
-          <w:sz w:val="28"/>
-          <w:szCs w:val="26"/>
-        </w:rPr>
-      </w:pPr>
-    </w:p>
-    <w:p>
-      <w:pPr>
-        <w:rPr>
-          <w:rFonts w:ascii="Calibri" w:eastAsiaTheme="majorEastAsia" w:hAnsi="Calibri" w:cs="Calibri"/>
-        </w:rPr>
-      </w:pPr>
-      <w:r>
-        <w:rPr>
-          <w:rFonts w:ascii="Calibri" w:eastAsiaTheme="majorEastAsia" w:hAnsi="Calibri" w:cs="Calibri"/>
-        </w:rPr>
-        <w:t>Trigger 3: When a customer leaves a rating, the rating must have either a score or a review.</w:t>
-      </w:r>
-    </w:p>
-    <w:p>
-      <w:pPr>
-        <w:rPr>
-          <w:rFonts w:ascii="Calibri" w:eastAsiaTheme="majorEastAsia" w:hAnsi="Calibri" w:cs="Calibri"/>
-        </w:rPr>
-      </w:pPr>
-    </w:p>
-    <w:p>
-      <w:pPr>
-        <w:rPr>
-          <w:rFonts w:ascii="Calibri" w:eastAsiaTheme="majorEastAsia" w:hAnsi="Calibri" w:cs="Calibri"/>
-        </w:rPr>
-      </w:pPr>
-      <w:r>
-        <w:rPr>
-          <w:rFonts w:ascii="Calibri" w:eastAsiaTheme="majorEastAsia" w:hAnsi="Calibri" w:cs="Calibri"/>
-        </w:rPr>
-        <w:t xml:space="preserve">CREATE OR REPLACE FUNCTION </w:t>
-      </w:r>
-      <w:proofErr w:type="spellStart"/>
-      <w:r>
-        <w:rPr>
-          <w:rFonts w:ascii="Calibri" w:eastAsiaTheme="majorEastAsia" w:hAnsi="Calibri" w:cs="Calibri"/>
-        </w:rPr>
-        <w:t>ratings_review_check</w:t>
-      </w:r>
-      <w:proofErr w:type="spellEnd"/>
-      <w:r>
-        <w:rPr>
-          <w:rFonts w:ascii="Calibri" w:eastAsiaTheme="majorEastAsia" w:hAnsi="Calibri" w:cs="Calibri"/>
-        </w:rPr>
-        <w:t>()</w:t>
-      </w:r>
-    </w:p>
-    <w:p>
-      <w:pPr>
-        <w:rPr>
-          <w:rFonts w:ascii="Calibri" w:eastAsiaTheme="majorEastAsia" w:hAnsi="Calibri" w:cs="Calibri"/>
-        </w:rPr>
-      </w:pPr>
-      <w:r>
-        <w:rPr>
-          <w:rFonts w:ascii="Calibri" w:eastAsiaTheme="majorEastAsia" w:hAnsi="Calibri" w:cs="Calibri"/>
-        </w:rPr>
-        <w:t>RETURNS TRIGGER AS</w:t>
-      </w:r>
-    </w:p>
-    <w:p>
-      <w:pPr>
-        <w:rPr>
-          <w:rFonts w:ascii="Calibri" w:eastAsiaTheme="majorEastAsia" w:hAnsi="Calibri" w:cs="Calibri"/>
-        </w:rPr>
-      </w:pPr>
-      <w:r>
-        <w:rPr>
-          <w:rFonts w:ascii="Calibri" w:eastAsiaTheme="majorEastAsia" w:hAnsi="Calibri" w:cs="Calibri"/>
-        </w:rPr>
-        <w:t>$$</w:t>
-      </w:r>
-    </w:p>
-    <w:p>
-      <w:pPr>
-        <w:rPr>
-          <w:rFonts w:ascii="Calibri" w:eastAsiaTheme="majorEastAsia" w:hAnsi="Calibri" w:cs="Calibri"/>
-        </w:rPr>
-      </w:pPr>
-      <w:r>
-        <w:rPr>
-          <w:rFonts w:ascii="Calibri" w:eastAsiaTheme="majorEastAsia" w:hAnsi="Calibri" w:cs="Calibri"/>
-        </w:rPr>
-        <w:t>BEGIN</w:t>
-      </w:r>
-    </w:p>
-    <w:p>
-      <w:pPr>
-        <w:rPr>
-          <w:rFonts w:ascii="Calibri" w:eastAsiaTheme="majorEastAsia" w:hAnsi="Calibri" w:cs="Calibri"/>
-        </w:rPr>
-      </w:pPr>
-      <w:r>
-        <w:rPr>
-          <w:rFonts w:ascii="Calibri" w:eastAsiaTheme="majorEastAsia" w:hAnsi="Calibri" w:cs="Calibri"/>
-        </w:rPr>
-        <w:t xml:space="preserve">    IF </w:t>
-      </w:r>
-      <w:proofErr w:type="spellStart"/>
-      <w:r>
-        <w:rPr>
-          <w:rFonts w:ascii="Calibri" w:eastAsiaTheme="majorEastAsia" w:hAnsi="Calibri" w:cs="Calibri"/>
-        </w:rPr>
-        <w:t>NEW.score</w:t>
-      </w:r>
-      <w:proofErr w:type="spellEnd"/>
-      <w:r>
-        <w:rPr>
-          <w:rFonts w:ascii="Calibri" w:eastAsiaTheme="majorEastAsia" w:hAnsi="Calibri" w:cs="Calibri"/>
-        </w:rPr>
-        <w:t xml:space="preserve"> IS NULL AND </w:t>
-      </w:r>
-      <w:proofErr w:type="spellStart"/>
-      <w:r>
-        <w:rPr>
-          <w:rFonts w:ascii="Calibri" w:eastAsiaTheme="majorEastAsia" w:hAnsi="Calibri" w:cs="Calibri"/>
-        </w:rPr>
-        <w:t>NEW.review</w:t>
-      </w:r>
-      <w:proofErr w:type="spellEnd"/>
-      <w:r>
-        <w:rPr>
-          <w:rFonts w:ascii="Calibri" w:eastAsiaTheme="majorEastAsia" w:hAnsi="Calibri" w:cs="Calibri"/>
-        </w:rPr>
-        <w:t xml:space="preserve"> IS NULL THEN</w:t>
-      </w:r>
-    </w:p>
-    <w:p>
-      <w:pPr>
-        <w:rPr>
-          <w:rFonts w:ascii="Calibri" w:eastAsiaTheme="majorEastAsia" w:hAnsi="Calibri" w:cs="Calibri"/>
-        </w:rPr>
-      </w:pPr>
-      <w:r>
-        <w:rPr>
-          <w:rFonts w:ascii="Calibri" w:eastAsiaTheme="majorEastAsia" w:hAnsi="Calibri" w:cs="Calibri"/>
-        </w:rPr>
-        <w:t xml:space="preserve">        RAISE NOTICE 'Invalid!';</w:t>
-      </w:r>
-    </w:p>
-    <w:p>
-      <w:pPr>
-        <w:rPr>
-          <w:rFonts w:ascii="Calibri" w:eastAsiaTheme="majorEastAsia" w:hAnsi="Calibri" w:cs="Calibri"/>
-        </w:rPr>
-      </w:pPr>
-      <w:r>
-        <w:rPr>
-          <w:rFonts w:ascii="Calibri" w:eastAsiaTheme="majorEastAsia" w:hAnsi="Calibri" w:cs="Calibri"/>
-        </w:rPr>
-        <w:t xml:space="preserve">        RETURN NULL;</w:t>
-      </w:r>
-    </w:p>
-    <w:p>
-      <w:pPr>
-        <w:rPr>
-          <w:rFonts w:ascii="Calibri" w:eastAsiaTheme="majorEastAsia" w:hAnsi="Calibri" w:cs="Calibri"/>
-        </w:rPr>
-      </w:pPr>
-      <w:r>
-        <w:rPr>
-          <w:rFonts w:ascii="Calibri" w:eastAsiaTheme="majorEastAsia" w:hAnsi="Calibri" w:cs="Calibri"/>
-        </w:rPr>
-        <w:t xml:space="preserve">    ELSE</w:t>
-      </w:r>
-    </w:p>
-    <w:p>
-      <w:pPr>
-        <w:rPr>
-          <w:rFonts w:ascii="Calibri" w:eastAsiaTheme="majorEastAsia" w:hAnsi="Calibri" w:cs="Calibri"/>
-        </w:rPr>
-      </w:pPr>
-      <w:r>
-        <w:rPr>
-          <w:rFonts w:ascii="Calibri" w:eastAsiaTheme="majorEastAsia" w:hAnsi="Calibri" w:cs="Calibri"/>
-        </w:rPr>
-        <w:t xml:space="preserve">        RETURN NEW;</w:t>
-      </w:r>
-    </w:p>
-    <w:p>
-      <w:pPr>
-        <w:rPr>
-          <w:rFonts w:ascii="Calibri" w:eastAsiaTheme="majorEastAsia" w:hAnsi="Calibri" w:cs="Calibri"/>
-        </w:rPr>
-      </w:pPr>
-      <w:r>
-        <w:rPr>
-          <w:rFonts w:ascii="Calibri" w:eastAsiaTheme="majorEastAsia" w:hAnsi="Calibri" w:cs="Calibri"/>
-        </w:rPr>
-        <w:t xml:space="preserve">    END IF;</w:t>
-      </w:r>
-    </w:p>
-    <w:p>
-      <w:pPr>
-        <w:rPr>
-          <w:rFonts w:ascii="Calibri" w:eastAsiaTheme="majorEastAsia" w:hAnsi="Calibri" w:cs="Calibri"/>
-        </w:rPr>
-      </w:pPr>
-      <w:r>
-        <w:rPr>
-          <w:rFonts w:ascii="Calibri" w:eastAsiaTheme="majorEastAsia" w:hAnsi="Calibri" w:cs="Calibri"/>
-        </w:rPr>
-        <w:t>END;</w:t>
-      </w:r>
-    </w:p>
-    <w:p>
-      <w:pPr>
-        <w:rPr>
-          <w:rFonts w:ascii="Calibri" w:eastAsiaTheme="majorEastAsia" w:hAnsi="Calibri" w:cs="Calibri"/>
-        </w:rPr>
-      </w:pPr>
-      <w:r>
-        <w:rPr>
-          <w:rFonts w:ascii="Calibri" w:eastAsiaTheme="majorEastAsia" w:hAnsi="Calibri" w:cs="Calibri"/>
-        </w:rPr>
-        <w:t xml:space="preserve">$$ LANGUAGE </w:t>
-      </w:r>
-      <w:proofErr w:type="spellStart"/>
-      <w:r>
-        <w:rPr>
-          <w:rFonts w:ascii="Calibri" w:eastAsiaTheme="majorEastAsia" w:hAnsi="Calibri" w:cs="Calibri"/>
-        </w:rPr>
-        <w:t>plpgsql</w:t>
-      </w:r>
-      <w:proofErr w:type="spellEnd"/>
-      <w:r>
-        <w:rPr>
-          <w:rFonts w:ascii="Calibri" w:eastAsiaTheme="majorEastAsia" w:hAnsi="Calibri" w:cs="Calibri"/>
-        </w:rPr>
-        <w:t>;</w:t>
-      </w:r>
-    </w:p>
-    <w:p>
-      <w:pPr>
-        <w:rPr>
-          <w:rFonts w:ascii="Calibri" w:eastAsiaTheme="majorEastAsia" w:hAnsi="Calibri" w:cs="Calibri"/>
-        </w:rPr>
-      </w:pPr>
-    </w:p>
-    <w:p>
-      <w:pPr>
-        <w:rPr>
-          <w:rFonts w:ascii="Calibri" w:eastAsiaTheme="majorEastAsia" w:hAnsi="Calibri" w:cs="Calibri"/>
-        </w:rPr>
-      </w:pPr>
-      <w:r>
-        <w:rPr>
-          <w:rFonts w:ascii="Calibri" w:eastAsiaTheme="majorEastAsia" w:hAnsi="Calibri" w:cs="Calibri"/>
-        </w:rPr>
-        <w:t xml:space="preserve">CREATE TRIGGER </w:t>
-      </w:r>
-      <w:proofErr w:type="spellStart"/>
-      <w:r>
-        <w:rPr>
-          <w:rFonts w:ascii="Calibri" w:eastAsiaTheme="majorEastAsia" w:hAnsi="Calibri" w:cs="Calibri"/>
-        </w:rPr>
-        <w:t>ratings_review_check</w:t>
-      </w:r>
-      <w:proofErr w:type="spellEnd"/>
-    </w:p>
-    <w:p>
-      <w:pPr>
-        <w:rPr>
-          <w:rFonts w:ascii="Calibri" w:eastAsiaTheme="majorEastAsia" w:hAnsi="Calibri" w:cs="Calibri"/>
-        </w:rPr>
-      </w:pPr>
-      <w:r>
-        <w:rPr>
-          <w:rFonts w:ascii="Calibri" w:eastAsiaTheme="majorEastAsia" w:hAnsi="Calibri" w:cs="Calibri"/>
-        </w:rPr>
-        <w:t>BEFORE INSERT OR UPDATE ON Ratings</w:t>
-      </w:r>
-    </w:p>
-    <w:p>
-      <w:pPr>
-        <w:rPr>
-          <w:rFonts w:ascii="Calibri" w:eastAsiaTheme="majorEastAsia" w:hAnsi="Calibri" w:cs="Calibri"/>
-        </w:rPr>
-      </w:pPr>
-      <w:r>
-        <w:rPr>
-          <w:rFonts w:ascii="Calibri" w:eastAsiaTheme="majorEastAsia" w:hAnsi="Calibri" w:cs="Calibri"/>
-        </w:rPr>
-        <w:t>FOR EACH ROW</w:t>
-      </w:r>
-    </w:p>
-    <w:p>
-      <w:pPr>
-        <w:rPr>
-          <w:rFonts w:ascii="Calibri" w:eastAsiaTheme="majorEastAsia" w:hAnsi="Calibri" w:cs="Calibri"/>
-        </w:rPr>
-      </w:pPr>
-      <w:r>
-        <w:rPr>
-          <w:rFonts w:ascii="Calibri" w:eastAsiaTheme="majorEastAsia" w:hAnsi="Calibri" w:cs="Calibri"/>
-        </w:rPr>
-        <w:t xml:space="preserve">EXECUTE PROCEDURE </w:t>
-      </w:r>
-      <w:proofErr w:type="spellStart"/>
-      <w:r>
-        <w:rPr>
-          <w:rFonts w:ascii="Calibri" w:eastAsiaTheme="majorEastAsia" w:hAnsi="Calibri" w:cs="Calibri"/>
-        </w:rPr>
-        <w:t>ratings_review_check</w:t>
-      </w:r>
-      <w:proofErr w:type="spellEnd"/>
-      <w:r>
-        <w:rPr>
-          <w:rFonts w:ascii="Calibri" w:eastAsiaTheme="majorEastAsia" w:hAnsi="Calibri" w:cs="Calibri"/>
-        </w:rPr>
-        <w:t>();</w:t>
-      </w:r>
-    </w:p>
-    <w:p>
-      <w:pPr>
-        <w:rPr>
-          <w:rFonts w:ascii="Calibri" w:eastAsiaTheme="majorEastAsia" w:hAnsi="Calibri" w:cs="Calibri"/>
-        </w:rPr>
-      </w:pPr>
-    </w:p>
-    <w:p>
-      <w:pPr>
-        <w:rPr>
-          <w:rFonts w:ascii="Calibri" w:eastAsiaTheme="majorEastAsia" w:hAnsi="Calibri" w:cs="Calibri"/>
-          <w:sz w:val="28"/>
-          <w:szCs w:val="28"/>
-        </w:rPr>
-      </w:pPr>
-      <w:r>
-        <w:rPr>
-          <w:rFonts w:ascii="Calibri" w:eastAsiaTheme="majorEastAsia" w:hAnsi="Calibri" w:cs="Calibri"/>
-          <w:b/>
-          <w:sz w:val="28"/>
-          <w:szCs w:val="28"/>
-        </w:rPr>
-        <w:t>Interesting Queries</w:t>
-      </w:r>
-    </w:p>
-    <w:p>
-      <w:pPr>
-        <w:rPr>
-          <w:rFonts w:ascii="Calibri" w:eastAsiaTheme="majorEastAsia" w:hAnsi="Calibri" w:cs="Calibri"/>
-        </w:rPr>
-      </w:pPr>
-    </w:p>
-    <w:p>
-      <w:pPr>
-        <w:rPr>
-          <w:rFonts w:ascii="Calibri" w:eastAsiaTheme="majorEastAsia" w:hAnsi="Calibri" w:cs="Calibri"/>
-        </w:rPr>
-      </w:pPr>
-      <w:r>
-        <w:rPr>
-          <w:rFonts w:ascii="Calibri" w:eastAsiaTheme="majorEastAsia" w:hAnsi="Calibri" w:cs="Calibri"/>
-        </w:rPr>
-        <w:t xml:space="preserve">create or replace view </w:t>
-      </w:r>
-      <w:proofErr w:type="spellStart"/>
-      <w:r>
-        <w:rPr>
-          <w:rFonts w:ascii="Calibri" w:eastAsiaTheme="majorEastAsia" w:hAnsi="Calibri" w:cs="Calibri"/>
-        </w:rPr>
-        <w:t>accountTypes</w:t>
-      </w:r>
-      <w:proofErr w:type="spellEnd"/>
-      <w:r>
-        <w:rPr>
-          <w:rFonts w:ascii="Calibri" w:eastAsiaTheme="majorEastAsia" w:hAnsi="Calibri" w:cs="Calibri"/>
-        </w:rPr>
-        <w:t xml:space="preserve"> (</w:t>
-      </w:r>
-      <w:proofErr w:type="spellStart"/>
-      <w:r>
-        <w:rPr>
-          <w:rFonts w:ascii="Calibri" w:eastAsiaTheme="majorEastAsia" w:hAnsi="Calibri" w:cs="Calibri"/>
-        </w:rPr>
-        <w:t>uid</w:t>
-      </w:r>
-      <w:proofErr w:type="spellEnd"/>
-      <w:r>
-        <w:rPr>
-          <w:rFonts w:ascii="Calibri" w:eastAsiaTheme="majorEastAsia" w:hAnsi="Calibri" w:cs="Calibri"/>
-        </w:rPr>
-        <w:t xml:space="preserve">, </w:t>
-      </w:r>
-      <w:proofErr w:type="spellStart"/>
-      <w:r>
-        <w:rPr>
-          <w:rFonts w:ascii="Calibri" w:eastAsiaTheme="majorEastAsia" w:hAnsi="Calibri" w:cs="Calibri"/>
-        </w:rPr>
-        <w:t>isCustomer</w:t>
-      </w:r>
-      <w:proofErr w:type="spellEnd"/>
-      <w:r>
-        <w:rPr>
-          <w:rFonts w:ascii="Calibri" w:eastAsiaTheme="majorEastAsia" w:hAnsi="Calibri" w:cs="Calibri"/>
-        </w:rPr>
-        <w:t xml:space="preserve">, </w:t>
-      </w:r>
-      <w:proofErr w:type="spellStart"/>
-      <w:r>
-        <w:rPr>
-          <w:rFonts w:ascii="Calibri" w:eastAsiaTheme="majorEastAsia" w:hAnsi="Calibri" w:cs="Calibri"/>
-        </w:rPr>
-        <w:t>isOwner</w:t>
-      </w:r>
-      <w:proofErr w:type="spellEnd"/>
-      <w:r>
-        <w:rPr>
-          <w:rFonts w:ascii="Calibri" w:eastAsiaTheme="majorEastAsia" w:hAnsi="Calibri" w:cs="Calibri"/>
-        </w:rPr>
-        <w:t>) as</w:t>
-      </w:r>
-    </w:p>
-    <w:p>
-      <w:pPr>
-        <w:rPr>
-          <w:rFonts w:ascii="Calibri" w:eastAsiaTheme="majorEastAsia" w:hAnsi="Calibri" w:cs="Calibri"/>
-        </w:rPr>
-      </w:pPr>
-      <w:r>
-        <w:rPr>
-          <w:rFonts w:ascii="Calibri" w:eastAsiaTheme="majorEastAsia" w:hAnsi="Calibri" w:cs="Calibri"/>
-        </w:rPr>
-        <w:t>select</w:t>
-      </w:r>
-      <w:r>
-        <w:rPr>
-          <w:rFonts w:ascii="Calibri" w:eastAsiaTheme="majorEastAsia" w:hAnsi="Calibri" w:cs="Calibri"/>
-        </w:rPr>
-        <w:t xml:space="preserve"> </w:t>
-      </w:r>
-      <w:proofErr w:type="spellStart"/>
-      <w:r>
-        <w:rPr>
-          <w:rFonts w:ascii="Calibri" w:eastAsiaTheme="majorEastAsia" w:hAnsi="Calibri" w:cs="Calibri"/>
-        </w:rPr>
-        <w:t>uid</w:t>
-      </w:r>
-      <w:proofErr w:type="spellEnd"/>
-      <w:r>
-        <w:rPr>
-          <w:rFonts w:ascii="Calibri" w:eastAsiaTheme="majorEastAsia" w:hAnsi="Calibri" w:cs="Calibri"/>
-        </w:rPr>
-        <w:t>,</w:t>
-      </w:r>
-    </w:p>
-    <w:p>
-      <w:pPr>
-        <w:rPr>
-          <w:rFonts w:ascii="Calibri" w:eastAsiaTheme="majorEastAsia" w:hAnsi="Calibri" w:cs="Calibri"/>
-        </w:rPr>
-      </w:pPr>
-      <w:r>
-        <w:rPr>
-          <w:rFonts w:ascii="Calibri" w:eastAsiaTheme="majorEastAsia" w:hAnsi="Calibri" w:cs="Calibri"/>
-        </w:rPr>
-        <w:t xml:space="preserve">coalesce((select true from Customers C where </w:t>
-      </w:r>
-      <w:proofErr w:type="spellStart"/>
-      <w:r>
-        <w:rPr>
-          <w:rFonts w:ascii="Calibri" w:eastAsiaTheme="majorEastAsia" w:hAnsi="Calibri" w:cs="Calibri"/>
-        </w:rPr>
-        <w:t>C.uid</w:t>
-      </w:r>
-      <w:proofErr w:type="spellEnd"/>
-      <w:r>
-        <w:rPr>
-          <w:rFonts w:ascii="Calibri" w:eastAsiaTheme="majorEastAsia" w:hAnsi="Calibri" w:cs="Calibri"/>
-        </w:rPr>
-        <w:t xml:space="preserve"> = </w:t>
-      </w:r>
-      <w:proofErr w:type="spellStart"/>
-      <w:r>
-        <w:rPr>
-          <w:rFonts w:ascii="Calibri" w:eastAsiaTheme="majorEastAsia" w:hAnsi="Calibri" w:cs="Calibri"/>
-        </w:rPr>
-        <w:t>U.uid</w:t>
-      </w:r>
-      <w:proofErr w:type="spellEnd"/>
-      <w:r>
-        <w:rPr>
-          <w:rFonts w:ascii="Calibri" w:eastAsiaTheme="majorEastAsia" w:hAnsi="Calibri" w:cs="Calibri"/>
-        </w:rPr>
-        <w:t>), false),</w:t>
-      </w:r>
-    </w:p>
-    <w:p>
-      <w:pPr>
-        <w:rPr>
-          <w:rFonts w:ascii="Calibri" w:eastAsiaTheme="majorEastAsia" w:hAnsi="Calibri" w:cs="Calibri"/>
-        </w:rPr>
-      </w:pPr>
-      <w:r>
-        <w:rPr>
-          <w:rFonts w:ascii="Calibri" w:eastAsiaTheme="majorEastAsia" w:hAnsi="Calibri" w:cs="Calibri"/>
-        </w:rPr>
-        <w:t xml:space="preserve">coalesce((select true from (select distinct </w:t>
-      </w:r>
-      <w:proofErr w:type="spellStart"/>
-      <w:r>
-        <w:rPr>
-          <w:rFonts w:ascii="Calibri" w:eastAsiaTheme="majorEastAsia" w:hAnsi="Calibri" w:cs="Calibri"/>
-        </w:rPr>
-        <w:t>uid</w:t>
-      </w:r>
-      <w:proofErr w:type="spellEnd"/>
-      <w:r>
-        <w:rPr>
-          <w:rFonts w:ascii="Calibri" w:eastAsiaTheme="majorEastAsia" w:hAnsi="Calibri" w:cs="Calibri"/>
-        </w:rPr>
-        <w:t xml:space="preserve"> from Owners O) as A where </w:t>
-      </w:r>
-      <w:proofErr w:type="spellStart"/>
-      <w:r>
-        <w:rPr>
-          <w:rFonts w:ascii="Calibri" w:eastAsiaTheme="majorEastAsia" w:hAnsi="Calibri" w:cs="Calibri"/>
-        </w:rPr>
-        <w:t>A.uid</w:t>
-      </w:r>
-      <w:proofErr w:type="spellEnd"/>
-      <w:r>
-        <w:rPr>
-          <w:rFonts w:ascii="Calibri" w:eastAsiaTheme="majorEastAsia" w:hAnsi="Calibri" w:cs="Calibri"/>
-        </w:rPr>
-        <w:t xml:space="preserve"> = </w:t>
-      </w:r>
-      <w:proofErr w:type="spellStart"/>
-      <w:r>
-        <w:rPr>
-          <w:rFonts w:ascii="Calibri" w:eastAsiaTheme="majorEastAsia" w:hAnsi="Calibri" w:cs="Calibri"/>
-        </w:rPr>
-        <w:t>U.uid</w:t>
-      </w:r>
-      <w:proofErr w:type="spellEnd"/>
-      <w:r>
-        <w:rPr>
-          <w:rFonts w:ascii="Calibri" w:eastAsiaTheme="majorEastAsia" w:hAnsi="Calibri" w:cs="Calibri"/>
-        </w:rPr>
-        <w:t>), false)</w:t>
-      </w:r>
-    </w:p>
-    <w:p>
-      <w:pPr>
-        <w:rPr>
-          <w:rFonts w:ascii="Calibri" w:eastAsiaTheme="majorEastAsia" w:hAnsi="Calibri" w:cs="Calibri"/>
-        </w:rPr>
-      </w:pPr>
-      <w:r>
-        <w:rPr>
-          <w:rFonts w:ascii="Calibri" w:eastAsiaTheme="majorEastAsia" w:hAnsi="Calibri" w:cs="Calibri"/>
-        </w:rPr>
-        <w:t>from Users U;</w:t>
-      </w:r>
-    </w:p>
-    <w:p>
-      <w:pPr>
-        <w:rPr>
-          <w:rFonts w:ascii="Calibri" w:eastAsiaTheme="majorEastAsia" w:hAnsi="Calibri" w:cs="Calibri"/>
-          <w:sz w:val="28"/>
-          <w:szCs w:val="28"/>
-        </w:rPr>
-      </w:pPr>
+      <w:r>
+        <w:rPr>
+          <w:rFonts w:ascii="Calibri" w:eastAsiaTheme="majorEastAsia" w:hAnsi="Calibri" w:cs="Calibri"/>
+        </w:rPr>
+        <w:t xml:space="preserve">ee them in action. </w:t>
+      </w:r>
     </w:p>
     <w:sectPr>
       <w:pgSz w:w="12240" w:h="15840"/>
@@ -8995,6 +10263,19 @@
       <w:szCs w:val="18"/>
     </w:rPr>
   </w:style>
+  <w:style w:type="character" w:styleId="HTMLCode">
+    <w:name w:val="HTML Code"/>
+    <w:basedOn w:val="DefaultParagraphFont"/>
+    <w:uiPriority w:val="99"/>
+    <w:semiHidden/>
+    <w:unhideWhenUsed/>
+    <w:rsid w:val="00083EE5"/>
+    <w:rPr>
+      <w:rFonts w:ascii="Courier New" w:eastAsia="Times New Roman" w:hAnsi="Courier New" w:cs="Courier New"/>
+      <w:sz w:val="20"/>
+      <w:szCs w:val="20"/>
+    </w:rPr>
+  </w:style>
 </w:styles>
 </file>
 
@@ -9291,4 +10572,16 @@
     </a:ext>
   </a:extLst>
 </a:theme>
+</file>
+
+<file path=customXml/item1.xml><?xml version="1.0" encoding="utf-8"?>
+<b:Sources xmlns:b="http://schemas.openxmlformats.org/officeDocument/2006/bibliography" xmlns="http://schemas.openxmlformats.org/officeDocument/2006/bibliography" SelectedStyle="\APASixthEditionOfficeOnline.xsl" StyleName="APA" Version="6"/>
+</file>
+
+<file path=customXml/itemProps1.xml><?xml version="1.0" encoding="utf-8"?>
+<ds:datastoreItem xmlns:ds="http://schemas.openxmlformats.org/officeDocument/2006/customXml" ds:itemID="{56F4CA1A-8850-49D2-876F-A7485C12FE32}">
+  <ds:schemaRefs>
+    <ds:schemaRef ds:uri="http://schemas.openxmlformats.org/officeDocument/2006/bibliography"/>
+  </ds:schemaRefs>
+</ds:datastoreItem>
 </file>
</xml_diff>